<commit_message>
Added collection of spreadsheets for Chapter14's practice program.
</commit_message>
<xml_diff>
--- a/static/src/restyled.docx
+++ b/static/src/restyled.docx
@@ -1,9 +1,8 @@
 
 <file path=word/document.xml><?xml version="1.0" encoding="utf-8"?>
-<w:document xmlns:wpc="http://schemas.microsoft.com/office/word/2010/wordprocessingCanvas" xmlns:mo="http://schemas.microsoft.com/office/mac/office/2008/main" xmlns:mc="http://schemas.openxmlformats.org/markup-compatibility/2006" xmlns:mv="urn:schemas-microsoft-com:mac:vml" xmlns:o="urn:schemas-microsoft-com:office:office" xmlns:r="http://schemas.openxmlformats.org/officeDocument/2006/relationships" xmlns:m="http://schemas.openxmlformats.org/officeDocument/2006/math" xmlns:v="urn:schemas-microsoft-com:vml" xmlns:wp14="http://schemas.microsoft.com/office/word/2010/wordprocessingDrawing" xmlns:wp="http://schemas.openxmlformats.org/drawingml/2006/wordprocessingDrawing" xmlns:w10="urn:schemas-microsoft-com:office:word" xmlns:w="http://schemas.openxmlformats.org/wordprocessingml/2006/main" xmlns:w14="http://schemas.microsoft.com/office/word/2010/wordml" xmlns:wpg="http://schemas.microsoft.com/office/word/2010/wordprocessingGroup" xmlns:wpi="http://schemas.microsoft.com/office/word/2010/wordprocessingInk" xmlns:wne="http://schemas.microsoft.com/office/word/2006/wordml" xmlns:wps="http://schemas.microsoft.com/office/word/2010/wordprocessingShape" mc:Ignorable="w14 wp14">
+<w:document xmlns:wpc="http://schemas.microsoft.com/office/word/2010/wordprocessingCanvas" xmlns:mc="http://schemas.openxmlformats.org/markup-compatibility/2006" xmlns:o="urn:schemas-microsoft-com:office:office" xmlns:r="http://schemas.openxmlformats.org/officeDocument/2006/relationships" xmlns:m="http://schemas.openxmlformats.org/officeDocument/2006/math" xmlns:v="urn:schemas-microsoft-com:vml" xmlns:wp14="http://schemas.microsoft.com/office/word/2010/wordprocessingDrawing" xmlns:wp="http://schemas.openxmlformats.org/drawingml/2006/wordprocessingDrawing" xmlns:w10="urn:schemas-microsoft-com:office:word" xmlns:w="http://schemas.openxmlformats.org/wordprocessingml/2006/main" xmlns:w14="http://schemas.microsoft.com/office/word/2010/wordml" xmlns:wpg="http://schemas.microsoft.com/office/word/2010/wordprocessingGroup" xmlns:wpi="http://schemas.microsoft.com/office/word/2010/wordprocessingInk" xmlns:wne="http://schemas.microsoft.com/office/word/2006/wordml" xmlns:wps="http://schemas.microsoft.com/office/word/2010/wordprocessingShape" mc:Ignorable="w14 wp14">
   <w:body>
     <w:p>
-      <w:pPr/>
       <w:r>
         <w:t>Document Title</w:t>
       </w:r>
@@ -13,7 +12,15 @@
         <w:rPr>
           <w:rStyle w:val="QuoteChar"/>
         </w:rPr>
-        <w:t xml:space="preserve">A plain paragraph having some </w:t>
+        <w:t>A plain paragraph with</w:t>
+      </w:r>
+      <w:bookmarkStart w:id="0" w:name="_GoBack"/>
+      <w:bookmarkEnd w:id="0"/>
+      <w:r>
+        <w:rPr>
+          <w:rStyle w:val="QuoteChar"/>
+        </w:rPr>
+        <w:t xml:space="preserve"> some </w:t>
       </w:r>
       <w:r>
         <w:rPr>
@@ -81,7 +88,7 @@
 </file>
 
 <file path=word/numbering.xml><?xml version="1.0" encoding="utf-8"?>
-<w:numbering xmlns:wpc="http://schemas.microsoft.com/office/word/2010/wordprocessingCanvas" xmlns:mo="http://schemas.microsoft.com/office/mac/office/2008/main" xmlns:mc="http://schemas.openxmlformats.org/markup-compatibility/2006" xmlns:mv="urn:schemas-microsoft-com:mac:vml" xmlns:o="urn:schemas-microsoft-com:office:office" xmlns:r="http://schemas.openxmlformats.org/officeDocument/2006/relationships" xmlns:m="http://schemas.openxmlformats.org/officeDocument/2006/math" xmlns:v="urn:schemas-microsoft-com:vml" xmlns:wp14="http://schemas.microsoft.com/office/word/2010/wordprocessingDrawing" xmlns:wp="http://schemas.openxmlformats.org/drawingml/2006/wordprocessingDrawing" xmlns:w10="urn:schemas-microsoft-com:office:word" xmlns:w="http://schemas.openxmlformats.org/wordprocessingml/2006/main" xmlns:w14="http://schemas.microsoft.com/office/word/2010/wordml" xmlns:wpg="http://schemas.microsoft.com/office/word/2010/wordprocessingGroup" xmlns:wpi="http://schemas.microsoft.com/office/word/2010/wordprocessingInk" xmlns:wne="http://schemas.microsoft.com/office/word/2006/wordml" xmlns:wps="http://schemas.microsoft.com/office/word/2010/wordprocessingShape" mc:Ignorable="w14 wp14">
+<w:numbering xmlns:wpc="http://schemas.microsoft.com/office/word/2010/wordprocessingCanvas" xmlns:mc="http://schemas.openxmlformats.org/markup-compatibility/2006" xmlns:o="urn:schemas-microsoft-com:office:office" xmlns:r="http://schemas.openxmlformats.org/officeDocument/2006/relationships" xmlns:m="http://schemas.openxmlformats.org/officeDocument/2006/math" xmlns:v="urn:schemas-microsoft-com:vml" xmlns:wp14="http://schemas.microsoft.com/office/word/2010/wordprocessingDrawing" xmlns:wp="http://schemas.openxmlformats.org/drawingml/2006/wordprocessingDrawing" xmlns:w10="urn:schemas-microsoft-com:office:word" xmlns:w="http://schemas.openxmlformats.org/wordprocessingml/2006/main" xmlns:w14="http://schemas.microsoft.com/office/word/2010/wordml" xmlns:wpg="http://schemas.microsoft.com/office/word/2010/wordprocessingGroup" xmlns:wpi="http://schemas.microsoft.com/office/word/2010/wordprocessingInk" xmlns:wne="http://schemas.microsoft.com/office/word/2006/wordml" xmlns:wps="http://schemas.microsoft.com/office/word/2010/wordprocessingShape" mc:Ignorable="w14 wp14">
   <w:abstractNum w:abstractNumId="0">
     <w:nsid w:val="FFFFFF7C"/>
     <w:multiLevelType w:val="singleLevel"/>
@@ -300,7 +307,7 @@
       </w:pPr>
     </w:pPrDefault>
   </w:docDefaults>
-  <w:latentStyles w:defLockedState="0" w:defUIPriority="99" w:defSemiHidden="1" w:defUnhideWhenUsed="1" w:defQFormat="0" w:count="276">
+  <w:latentStyles w:defLockedState="0" w:defUIPriority="99" w:defSemiHidden="1" w:defUnhideWhenUsed="1" w:defQFormat="0" w:count="267">
     <w:lsdException w:name="Normal" w:semiHidden="0" w:uiPriority="0" w:unhideWhenUsed="0" w:qFormat="1"/>
     <w:lsdException w:name="heading 1" w:semiHidden="0" w:uiPriority="9" w:unhideWhenUsed="0" w:qFormat="1"/>
     <w:lsdException w:name="heading 2" w:uiPriority="9" w:qFormat="1"/>
@@ -1344,7 +1351,6 @@
       <w:spacing w:after="0" w:line="240" w:lineRule="auto"/>
     </w:pPr>
     <w:tblPr>
-      <w:tblInd w:w="0" w:type="dxa"/>
       <w:tblBorders>
         <w:top w:val="single" w:sz="4" w:space="0" w:color="auto"/>
         <w:left w:val="single" w:sz="4" w:space="0" w:color="auto"/>
@@ -1353,12 +1359,6 @@
         <w:insideH w:val="single" w:sz="4" w:space="0" w:color="auto"/>
         <w:insideV w:val="single" w:sz="4" w:space="0" w:color="auto"/>
       </w:tblBorders>
-      <w:tblCellMar>
-        <w:top w:w="0" w:type="dxa"/>
-        <w:left w:w="108" w:type="dxa"/>
-        <w:bottom w:w="0" w:type="dxa"/>
-        <w:right w:w="108" w:type="dxa"/>
-      </w:tblCellMar>
     </w:tblPr>
   </w:style>
   <w:style w:type="table" w:styleId="LightShading">
@@ -1375,17 +1375,10 @@
     <w:tblPr>
       <w:tblStyleRowBandSize w:val="1"/>
       <w:tblStyleColBandSize w:val="1"/>
-      <w:tblInd w:w="0" w:type="dxa"/>
       <w:tblBorders>
         <w:top w:val="single" w:sz="8" w:space="0" w:color="000000" w:themeColor="text1"/>
         <w:bottom w:val="single" w:sz="8" w:space="0" w:color="000000" w:themeColor="text1"/>
       </w:tblBorders>
-      <w:tblCellMar>
-        <w:top w:w="0" w:type="dxa"/>
-        <w:left w:w="108" w:type="dxa"/>
-        <w:bottom w:w="0" w:type="dxa"/>
-        <w:right w:w="108" w:type="dxa"/>
-      </w:tblCellMar>
     </w:tblPr>
     <w:tblStylePr w:type="firstRow">
       <w:pPr>
@@ -1478,17 +1471,10 @@
     <w:tblPr>
       <w:tblStyleRowBandSize w:val="1"/>
       <w:tblStyleColBandSize w:val="1"/>
-      <w:tblInd w:w="0" w:type="dxa"/>
       <w:tblBorders>
         <w:top w:val="single" w:sz="8" w:space="0" w:color="4F81BD" w:themeColor="accent1"/>
         <w:bottom w:val="single" w:sz="8" w:space="0" w:color="4F81BD" w:themeColor="accent1"/>
       </w:tblBorders>
-      <w:tblCellMar>
-        <w:top w:w="0" w:type="dxa"/>
-        <w:left w:w="108" w:type="dxa"/>
-        <w:bottom w:w="0" w:type="dxa"/>
-        <w:right w:w="108" w:type="dxa"/>
-      </w:tblCellMar>
     </w:tblPr>
     <w:tblStylePr w:type="firstRow">
       <w:pPr>
@@ -1581,17 +1567,10 @@
     <w:tblPr>
       <w:tblStyleRowBandSize w:val="1"/>
       <w:tblStyleColBandSize w:val="1"/>
-      <w:tblInd w:w="0" w:type="dxa"/>
       <w:tblBorders>
         <w:top w:val="single" w:sz="8" w:space="0" w:color="C0504D" w:themeColor="accent2"/>
         <w:bottom w:val="single" w:sz="8" w:space="0" w:color="C0504D" w:themeColor="accent2"/>
       </w:tblBorders>
-      <w:tblCellMar>
-        <w:top w:w="0" w:type="dxa"/>
-        <w:left w:w="108" w:type="dxa"/>
-        <w:bottom w:w="0" w:type="dxa"/>
-        <w:right w:w="108" w:type="dxa"/>
-      </w:tblCellMar>
     </w:tblPr>
     <w:tblStylePr w:type="firstRow">
       <w:pPr>
@@ -1684,17 +1663,10 @@
     <w:tblPr>
       <w:tblStyleRowBandSize w:val="1"/>
       <w:tblStyleColBandSize w:val="1"/>
-      <w:tblInd w:w="0" w:type="dxa"/>
       <w:tblBorders>
         <w:top w:val="single" w:sz="8" w:space="0" w:color="9BBB59" w:themeColor="accent3"/>
         <w:bottom w:val="single" w:sz="8" w:space="0" w:color="9BBB59" w:themeColor="accent3"/>
       </w:tblBorders>
-      <w:tblCellMar>
-        <w:top w:w="0" w:type="dxa"/>
-        <w:left w:w="108" w:type="dxa"/>
-        <w:bottom w:w="0" w:type="dxa"/>
-        <w:right w:w="108" w:type="dxa"/>
-      </w:tblCellMar>
     </w:tblPr>
     <w:tblStylePr w:type="firstRow">
       <w:pPr>
@@ -1787,17 +1759,10 @@
     <w:tblPr>
       <w:tblStyleRowBandSize w:val="1"/>
       <w:tblStyleColBandSize w:val="1"/>
-      <w:tblInd w:w="0" w:type="dxa"/>
       <w:tblBorders>
         <w:top w:val="single" w:sz="8" w:space="0" w:color="8064A2" w:themeColor="accent4"/>
         <w:bottom w:val="single" w:sz="8" w:space="0" w:color="8064A2" w:themeColor="accent4"/>
       </w:tblBorders>
-      <w:tblCellMar>
-        <w:top w:w="0" w:type="dxa"/>
-        <w:left w:w="108" w:type="dxa"/>
-        <w:bottom w:w="0" w:type="dxa"/>
-        <w:right w:w="108" w:type="dxa"/>
-      </w:tblCellMar>
     </w:tblPr>
     <w:tblStylePr w:type="firstRow">
       <w:pPr>
@@ -1890,17 +1855,10 @@
     <w:tblPr>
       <w:tblStyleRowBandSize w:val="1"/>
       <w:tblStyleColBandSize w:val="1"/>
-      <w:tblInd w:w="0" w:type="dxa"/>
       <w:tblBorders>
         <w:top w:val="single" w:sz="8" w:space="0" w:color="4BACC6" w:themeColor="accent5"/>
         <w:bottom w:val="single" w:sz="8" w:space="0" w:color="4BACC6" w:themeColor="accent5"/>
       </w:tblBorders>
-      <w:tblCellMar>
-        <w:top w:w="0" w:type="dxa"/>
-        <w:left w:w="108" w:type="dxa"/>
-        <w:bottom w:w="0" w:type="dxa"/>
-        <w:right w:w="108" w:type="dxa"/>
-      </w:tblCellMar>
     </w:tblPr>
     <w:tblStylePr w:type="firstRow">
       <w:pPr>
@@ -1993,17 +1951,10 @@
     <w:tblPr>
       <w:tblStyleRowBandSize w:val="1"/>
       <w:tblStyleColBandSize w:val="1"/>
-      <w:tblInd w:w="0" w:type="dxa"/>
       <w:tblBorders>
         <w:top w:val="single" w:sz="8" w:space="0" w:color="F79646" w:themeColor="accent6"/>
         <w:bottom w:val="single" w:sz="8" w:space="0" w:color="F79646" w:themeColor="accent6"/>
       </w:tblBorders>
-      <w:tblCellMar>
-        <w:top w:w="0" w:type="dxa"/>
-        <w:left w:w="108" w:type="dxa"/>
-        <w:bottom w:w="0" w:type="dxa"/>
-        <w:right w:w="108" w:type="dxa"/>
-      </w:tblCellMar>
     </w:tblPr>
     <w:tblStylePr w:type="firstRow">
       <w:pPr>
@@ -2093,19 +2044,12 @@
     <w:tblPr>
       <w:tblStyleRowBandSize w:val="1"/>
       <w:tblStyleColBandSize w:val="1"/>
-      <w:tblInd w:w="0" w:type="dxa"/>
       <w:tblBorders>
         <w:top w:val="single" w:sz="8" w:space="0" w:color="000000" w:themeColor="text1"/>
         <w:left w:val="single" w:sz="8" w:space="0" w:color="000000" w:themeColor="text1"/>
         <w:bottom w:val="single" w:sz="8" w:space="0" w:color="000000" w:themeColor="text1"/>
         <w:right w:val="single" w:sz="8" w:space="0" w:color="000000" w:themeColor="text1"/>
       </w:tblBorders>
-      <w:tblCellMar>
-        <w:top w:w="0" w:type="dxa"/>
-        <w:left w:w="108" w:type="dxa"/>
-        <w:bottom w:w="0" w:type="dxa"/>
-        <w:right w:w="108" w:type="dxa"/>
-      </w:tblCellMar>
     </w:tblPr>
     <w:tblStylePr w:type="firstRow">
       <w:pPr>
@@ -2185,19 +2129,12 @@
     <w:tblPr>
       <w:tblStyleRowBandSize w:val="1"/>
       <w:tblStyleColBandSize w:val="1"/>
-      <w:tblInd w:w="0" w:type="dxa"/>
       <w:tblBorders>
         <w:top w:val="single" w:sz="8" w:space="0" w:color="4F81BD" w:themeColor="accent1"/>
         <w:left w:val="single" w:sz="8" w:space="0" w:color="4F81BD" w:themeColor="accent1"/>
         <w:bottom w:val="single" w:sz="8" w:space="0" w:color="4F81BD" w:themeColor="accent1"/>
         <w:right w:val="single" w:sz="8" w:space="0" w:color="4F81BD" w:themeColor="accent1"/>
       </w:tblBorders>
-      <w:tblCellMar>
-        <w:top w:w="0" w:type="dxa"/>
-        <w:left w:w="108" w:type="dxa"/>
-        <w:bottom w:w="0" w:type="dxa"/>
-        <w:right w:w="108" w:type="dxa"/>
-      </w:tblCellMar>
     </w:tblPr>
     <w:tblStylePr w:type="firstRow">
       <w:pPr>
@@ -2277,19 +2214,12 @@
     <w:tblPr>
       <w:tblStyleRowBandSize w:val="1"/>
       <w:tblStyleColBandSize w:val="1"/>
-      <w:tblInd w:w="0" w:type="dxa"/>
       <w:tblBorders>
         <w:top w:val="single" w:sz="8" w:space="0" w:color="C0504D" w:themeColor="accent2"/>
         <w:left w:val="single" w:sz="8" w:space="0" w:color="C0504D" w:themeColor="accent2"/>
         <w:bottom w:val="single" w:sz="8" w:space="0" w:color="C0504D" w:themeColor="accent2"/>
         <w:right w:val="single" w:sz="8" w:space="0" w:color="C0504D" w:themeColor="accent2"/>
       </w:tblBorders>
-      <w:tblCellMar>
-        <w:top w:w="0" w:type="dxa"/>
-        <w:left w:w="108" w:type="dxa"/>
-        <w:bottom w:w="0" w:type="dxa"/>
-        <w:right w:w="108" w:type="dxa"/>
-      </w:tblCellMar>
     </w:tblPr>
     <w:tblStylePr w:type="firstRow">
       <w:pPr>
@@ -2369,19 +2299,12 @@
     <w:tblPr>
       <w:tblStyleRowBandSize w:val="1"/>
       <w:tblStyleColBandSize w:val="1"/>
-      <w:tblInd w:w="0" w:type="dxa"/>
       <w:tblBorders>
         <w:top w:val="single" w:sz="8" w:space="0" w:color="9BBB59" w:themeColor="accent3"/>
         <w:left w:val="single" w:sz="8" w:space="0" w:color="9BBB59" w:themeColor="accent3"/>
         <w:bottom w:val="single" w:sz="8" w:space="0" w:color="9BBB59" w:themeColor="accent3"/>
         <w:right w:val="single" w:sz="8" w:space="0" w:color="9BBB59" w:themeColor="accent3"/>
       </w:tblBorders>
-      <w:tblCellMar>
-        <w:top w:w="0" w:type="dxa"/>
-        <w:left w:w="108" w:type="dxa"/>
-        <w:bottom w:w="0" w:type="dxa"/>
-        <w:right w:w="108" w:type="dxa"/>
-      </w:tblCellMar>
     </w:tblPr>
     <w:tblStylePr w:type="firstRow">
       <w:pPr>
@@ -2461,19 +2384,12 @@
     <w:tblPr>
       <w:tblStyleRowBandSize w:val="1"/>
       <w:tblStyleColBandSize w:val="1"/>
-      <w:tblInd w:w="0" w:type="dxa"/>
       <w:tblBorders>
         <w:top w:val="single" w:sz="8" w:space="0" w:color="8064A2" w:themeColor="accent4"/>
         <w:left w:val="single" w:sz="8" w:space="0" w:color="8064A2" w:themeColor="accent4"/>
         <w:bottom w:val="single" w:sz="8" w:space="0" w:color="8064A2" w:themeColor="accent4"/>
         <w:right w:val="single" w:sz="8" w:space="0" w:color="8064A2" w:themeColor="accent4"/>
       </w:tblBorders>
-      <w:tblCellMar>
-        <w:top w:w="0" w:type="dxa"/>
-        <w:left w:w="108" w:type="dxa"/>
-        <w:bottom w:w="0" w:type="dxa"/>
-        <w:right w:w="108" w:type="dxa"/>
-      </w:tblCellMar>
     </w:tblPr>
     <w:tblStylePr w:type="firstRow">
       <w:pPr>
@@ -2553,19 +2469,12 @@
     <w:tblPr>
       <w:tblStyleRowBandSize w:val="1"/>
       <w:tblStyleColBandSize w:val="1"/>
-      <w:tblInd w:w="0" w:type="dxa"/>
       <w:tblBorders>
         <w:top w:val="single" w:sz="8" w:space="0" w:color="4BACC6" w:themeColor="accent5"/>
         <w:left w:val="single" w:sz="8" w:space="0" w:color="4BACC6" w:themeColor="accent5"/>
         <w:bottom w:val="single" w:sz="8" w:space="0" w:color="4BACC6" w:themeColor="accent5"/>
         <w:right w:val="single" w:sz="8" w:space="0" w:color="4BACC6" w:themeColor="accent5"/>
       </w:tblBorders>
-      <w:tblCellMar>
-        <w:top w:w="0" w:type="dxa"/>
-        <w:left w:w="108" w:type="dxa"/>
-        <w:bottom w:w="0" w:type="dxa"/>
-        <w:right w:w="108" w:type="dxa"/>
-      </w:tblCellMar>
     </w:tblPr>
     <w:tblStylePr w:type="firstRow">
       <w:pPr>
@@ -2645,19 +2554,12 @@
     <w:tblPr>
       <w:tblStyleRowBandSize w:val="1"/>
       <w:tblStyleColBandSize w:val="1"/>
-      <w:tblInd w:w="0" w:type="dxa"/>
       <w:tblBorders>
         <w:top w:val="single" w:sz="8" w:space="0" w:color="F79646" w:themeColor="accent6"/>
         <w:left w:val="single" w:sz="8" w:space="0" w:color="F79646" w:themeColor="accent6"/>
         <w:bottom w:val="single" w:sz="8" w:space="0" w:color="F79646" w:themeColor="accent6"/>
         <w:right w:val="single" w:sz="8" w:space="0" w:color="F79646" w:themeColor="accent6"/>
       </w:tblBorders>
-      <w:tblCellMar>
-        <w:top w:w="0" w:type="dxa"/>
-        <w:left w:w="108" w:type="dxa"/>
-        <w:bottom w:w="0" w:type="dxa"/>
-        <w:right w:w="108" w:type="dxa"/>
-      </w:tblCellMar>
     </w:tblPr>
     <w:tblStylePr w:type="firstRow">
       <w:pPr>
@@ -2737,7 +2639,6 @@
     <w:tblPr>
       <w:tblStyleRowBandSize w:val="1"/>
       <w:tblStyleColBandSize w:val="1"/>
-      <w:tblInd w:w="0" w:type="dxa"/>
       <w:tblBorders>
         <w:top w:val="single" w:sz="8" w:space="0" w:color="000000" w:themeColor="text1"/>
         <w:left w:val="single" w:sz="8" w:space="0" w:color="000000" w:themeColor="text1"/>
@@ -2746,12 +2647,6 @@
         <w:insideH w:val="single" w:sz="8" w:space="0" w:color="000000" w:themeColor="text1"/>
         <w:insideV w:val="single" w:sz="8" w:space="0" w:color="000000" w:themeColor="text1"/>
       </w:tblBorders>
-      <w:tblCellMar>
-        <w:top w:w="0" w:type="dxa"/>
-        <w:left w:w="108" w:type="dxa"/>
-        <w:bottom w:w="0" w:type="dxa"/>
-        <w:right w:w="108" w:type="dxa"/>
-      </w:tblCellMar>
     </w:tblPr>
     <w:tblStylePr w:type="firstRow">
       <w:pPr>
@@ -2867,7 +2762,6 @@
     <w:tblPr>
       <w:tblStyleRowBandSize w:val="1"/>
       <w:tblStyleColBandSize w:val="1"/>
-      <w:tblInd w:w="0" w:type="dxa"/>
       <w:tblBorders>
         <w:top w:val="single" w:sz="8" w:space="0" w:color="4F81BD" w:themeColor="accent1"/>
         <w:left w:val="single" w:sz="8" w:space="0" w:color="4F81BD" w:themeColor="accent1"/>
@@ -2876,12 +2770,6 @@
         <w:insideH w:val="single" w:sz="8" w:space="0" w:color="4F81BD" w:themeColor="accent1"/>
         <w:insideV w:val="single" w:sz="8" w:space="0" w:color="4F81BD" w:themeColor="accent1"/>
       </w:tblBorders>
-      <w:tblCellMar>
-        <w:top w:w="0" w:type="dxa"/>
-        <w:left w:w="108" w:type="dxa"/>
-        <w:bottom w:w="0" w:type="dxa"/>
-        <w:right w:w="108" w:type="dxa"/>
-      </w:tblCellMar>
     </w:tblPr>
     <w:tblStylePr w:type="firstRow">
       <w:pPr>
@@ -2997,7 +2885,6 @@
     <w:tblPr>
       <w:tblStyleRowBandSize w:val="1"/>
       <w:tblStyleColBandSize w:val="1"/>
-      <w:tblInd w:w="0" w:type="dxa"/>
       <w:tblBorders>
         <w:top w:val="single" w:sz="8" w:space="0" w:color="C0504D" w:themeColor="accent2"/>
         <w:left w:val="single" w:sz="8" w:space="0" w:color="C0504D" w:themeColor="accent2"/>
@@ -3006,12 +2893,6 @@
         <w:insideH w:val="single" w:sz="8" w:space="0" w:color="C0504D" w:themeColor="accent2"/>
         <w:insideV w:val="single" w:sz="8" w:space="0" w:color="C0504D" w:themeColor="accent2"/>
       </w:tblBorders>
-      <w:tblCellMar>
-        <w:top w:w="0" w:type="dxa"/>
-        <w:left w:w="108" w:type="dxa"/>
-        <w:bottom w:w="0" w:type="dxa"/>
-        <w:right w:w="108" w:type="dxa"/>
-      </w:tblCellMar>
     </w:tblPr>
     <w:tblStylePr w:type="firstRow">
       <w:pPr>
@@ -3127,7 +3008,6 @@
     <w:tblPr>
       <w:tblStyleRowBandSize w:val="1"/>
       <w:tblStyleColBandSize w:val="1"/>
-      <w:tblInd w:w="0" w:type="dxa"/>
       <w:tblBorders>
         <w:top w:val="single" w:sz="8" w:space="0" w:color="9BBB59" w:themeColor="accent3"/>
         <w:left w:val="single" w:sz="8" w:space="0" w:color="9BBB59" w:themeColor="accent3"/>
@@ -3136,12 +3016,6 @@
         <w:insideH w:val="single" w:sz="8" w:space="0" w:color="9BBB59" w:themeColor="accent3"/>
         <w:insideV w:val="single" w:sz="8" w:space="0" w:color="9BBB59" w:themeColor="accent3"/>
       </w:tblBorders>
-      <w:tblCellMar>
-        <w:top w:w="0" w:type="dxa"/>
-        <w:left w:w="108" w:type="dxa"/>
-        <w:bottom w:w="0" w:type="dxa"/>
-        <w:right w:w="108" w:type="dxa"/>
-      </w:tblCellMar>
     </w:tblPr>
     <w:tblStylePr w:type="firstRow">
       <w:pPr>
@@ -3257,7 +3131,6 @@
     <w:tblPr>
       <w:tblStyleRowBandSize w:val="1"/>
       <w:tblStyleColBandSize w:val="1"/>
-      <w:tblInd w:w="0" w:type="dxa"/>
       <w:tblBorders>
         <w:top w:val="single" w:sz="8" w:space="0" w:color="8064A2" w:themeColor="accent4"/>
         <w:left w:val="single" w:sz="8" w:space="0" w:color="8064A2" w:themeColor="accent4"/>
@@ -3266,12 +3139,6 @@
         <w:insideH w:val="single" w:sz="8" w:space="0" w:color="8064A2" w:themeColor="accent4"/>
         <w:insideV w:val="single" w:sz="8" w:space="0" w:color="8064A2" w:themeColor="accent4"/>
       </w:tblBorders>
-      <w:tblCellMar>
-        <w:top w:w="0" w:type="dxa"/>
-        <w:left w:w="108" w:type="dxa"/>
-        <w:bottom w:w="0" w:type="dxa"/>
-        <w:right w:w="108" w:type="dxa"/>
-      </w:tblCellMar>
     </w:tblPr>
     <w:tblStylePr w:type="firstRow">
       <w:pPr>
@@ -3387,7 +3254,6 @@
     <w:tblPr>
       <w:tblStyleRowBandSize w:val="1"/>
       <w:tblStyleColBandSize w:val="1"/>
-      <w:tblInd w:w="0" w:type="dxa"/>
       <w:tblBorders>
         <w:top w:val="single" w:sz="8" w:space="0" w:color="4BACC6" w:themeColor="accent5"/>
         <w:left w:val="single" w:sz="8" w:space="0" w:color="4BACC6" w:themeColor="accent5"/>
@@ -3396,12 +3262,6 @@
         <w:insideH w:val="single" w:sz="8" w:space="0" w:color="4BACC6" w:themeColor="accent5"/>
         <w:insideV w:val="single" w:sz="8" w:space="0" w:color="4BACC6" w:themeColor="accent5"/>
       </w:tblBorders>
-      <w:tblCellMar>
-        <w:top w:w="0" w:type="dxa"/>
-        <w:left w:w="108" w:type="dxa"/>
-        <w:bottom w:w="0" w:type="dxa"/>
-        <w:right w:w="108" w:type="dxa"/>
-      </w:tblCellMar>
     </w:tblPr>
     <w:tblStylePr w:type="firstRow">
       <w:pPr>
@@ -3517,7 +3377,6 @@
     <w:tblPr>
       <w:tblStyleRowBandSize w:val="1"/>
       <w:tblStyleColBandSize w:val="1"/>
-      <w:tblInd w:w="0" w:type="dxa"/>
       <w:tblBorders>
         <w:top w:val="single" w:sz="8" w:space="0" w:color="F79646" w:themeColor="accent6"/>
         <w:left w:val="single" w:sz="8" w:space="0" w:color="F79646" w:themeColor="accent6"/>
@@ -3526,12 +3385,6 @@
         <w:insideH w:val="single" w:sz="8" w:space="0" w:color="F79646" w:themeColor="accent6"/>
         <w:insideV w:val="single" w:sz="8" w:space="0" w:color="F79646" w:themeColor="accent6"/>
       </w:tblBorders>
-      <w:tblCellMar>
-        <w:top w:w="0" w:type="dxa"/>
-        <w:left w:w="108" w:type="dxa"/>
-        <w:bottom w:w="0" w:type="dxa"/>
-        <w:right w:w="108" w:type="dxa"/>
-      </w:tblCellMar>
     </w:tblPr>
     <w:tblStylePr w:type="firstRow">
       <w:pPr>
@@ -3647,7 +3500,6 @@
     <w:tblPr>
       <w:tblStyleRowBandSize w:val="1"/>
       <w:tblStyleColBandSize w:val="1"/>
-      <w:tblInd w:w="0" w:type="dxa"/>
       <w:tblBorders>
         <w:top w:val="single" w:sz="8" w:space="0" w:color="404040" w:themeColor="text1" w:themeTint="BF"/>
         <w:left w:val="single" w:sz="8" w:space="0" w:color="404040" w:themeColor="text1" w:themeTint="BF"/>
@@ -3655,12 +3507,6 @@
         <w:right w:val="single" w:sz="8" w:space="0" w:color="404040" w:themeColor="text1" w:themeTint="BF"/>
         <w:insideH w:val="single" w:sz="8" w:space="0" w:color="404040" w:themeColor="text1" w:themeTint="BF"/>
       </w:tblBorders>
-      <w:tblCellMar>
-        <w:top w:w="0" w:type="dxa"/>
-        <w:left w:w="108" w:type="dxa"/>
-        <w:bottom w:w="0" w:type="dxa"/>
-        <w:right w:w="108" w:type="dxa"/>
-      </w:tblCellMar>
     </w:tblPr>
     <w:tblStylePr w:type="firstRow">
       <w:pPr>
@@ -3753,7 +3599,6 @@
     <w:tblPr>
       <w:tblStyleRowBandSize w:val="1"/>
       <w:tblStyleColBandSize w:val="1"/>
-      <w:tblInd w:w="0" w:type="dxa"/>
       <w:tblBorders>
         <w:top w:val="single" w:sz="8" w:space="0" w:color="7BA0CD" w:themeColor="accent1" w:themeTint="BF"/>
         <w:left w:val="single" w:sz="8" w:space="0" w:color="7BA0CD" w:themeColor="accent1" w:themeTint="BF"/>
@@ -3761,12 +3606,6 @@
         <w:right w:val="single" w:sz="8" w:space="0" w:color="7BA0CD" w:themeColor="accent1" w:themeTint="BF"/>
         <w:insideH w:val="single" w:sz="8" w:space="0" w:color="7BA0CD" w:themeColor="accent1" w:themeTint="BF"/>
       </w:tblBorders>
-      <w:tblCellMar>
-        <w:top w:w="0" w:type="dxa"/>
-        <w:left w:w="108" w:type="dxa"/>
-        <w:bottom w:w="0" w:type="dxa"/>
-        <w:right w:w="108" w:type="dxa"/>
-      </w:tblCellMar>
     </w:tblPr>
     <w:tblStylePr w:type="firstRow">
       <w:pPr>
@@ -3859,7 +3698,6 @@
     <w:tblPr>
       <w:tblStyleRowBandSize w:val="1"/>
       <w:tblStyleColBandSize w:val="1"/>
-      <w:tblInd w:w="0" w:type="dxa"/>
       <w:tblBorders>
         <w:top w:val="single" w:sz="8" w:space="0" w:color="CF7B79" w:themeColor="accent2" w:themeTint="BF"/>
         <w:left w:val="single" w:sz="8" w:space="0" w:color="CF7B79" w:themeColor="accent2" w:themeTint="BF"/>
@@ -3867,12 +3705,6 @@
         <w:right w:val="single" w:sz="8" w:space="0" w:color="CF7B79" w:themeColor="accent2" w:themeTint="BF"/>
         <w:insideH w:val="single" w:sz="8" w:space="0" w:color="CF7B79" w:themeColor="accent2" w:themeTint="BF"/>
       </w:tblBorders>
-      <w:tblCellMar>
-        <w:top w:w="0" w:type="dxa"/>
-        <w:left w:w="108" w:type="dxa"/>
-        <w:bottom w:w="0" w:type="dxa"/>
-        <w:right w:w="108" w:type="dxa"/>
-      </w:tblCellMar>
     </w:tblPr>
     <w:tblStylePr w:type="firstRow">
       <w:pPr>
@@ -3965,7 +3797,6 @@
     <w:tblPr>
       <w:tblStyleRowBandSize w:val="1"/>
       <w:tblStyleColBandSize w:val="1"/>
-      <w:tblInd w:w="0" w:type="dxa"/>
       <w:tblBorders>
         <w:top w:val="single" w:sz="8" w:space="0" w:color="B3CC82" w:themeColor="accent3" w:themeTint="BF"/>
         <w:left w:val="single" w:sz="8" w:space="0" w:color="B3CC82" w:themeColor="accent3" w:themeTint="BF"/>
@@ -3973,12 +3804,6 @@
         <w:right w:val="single" w:sz="8" w:space="0" w:color="B3CC82" w:themeColor="accent3" w:themeTint="BF"/>
         <w:insideH w:val="single" w:sz="8" w:space="0" w:color="B3CC82" w:themeColor="accent3" w:themeTint="BF"/>
       </w:tblBorders>
-      <w:tblCellMar>
-        <w:top w:w="0" w:type="dxa"/>
-        <w:left w:w="108" w:type="dxa"/>
-        <w:bottom w:w="0" w:type="dxa"/>
-        <w:right w:w="108" w:type="dxa"/>
-      </w:tblCellMar>
     </w:tblPr>
     <w:tblStylePr w:type="firstRow">
       <w:pPr>
@@ -4071,7 +3896,6 @@
     <w:tblPr>
       <w:tblStyleRowBandSize w:val="1"/>
       <w:tblStyleColBandSize w:val="1"/>
-      <w:tblInd w:w="0" w:type="dxa"/>
       <w:tblBorders>
         <w:top w:val="single" w:sz="8" w:space="0" w:color="9F8AB9" w:themeColor="accent4" w:themeTint="BF"/>
         <w:left w:val="single" w:sz="8" w:space="0" w:color="9F8AB9" w:themeColor="accent4" w:themeTint="BF"/>
@@ -4079,12 +3903,6 @@
         <w:right w:val="single" w:sz="8" w:space="0" w:color="9F8AB9" w:themeColor="accent4" w:themeTint="BF"/>
         <w:insideH w:val="single" w:sz="8" w:space="0" w:color="9F8AB9" w:themeColor="accent4" w:themeTint="BF"/>
       </w:tblBorders>
-      <w:tblCellMar>
-        <w:top w:w="0" w:type="dxa"/>
-        <w:left w:w="108" w:type="dxa"/>
-        <w:bottom w:w="0" w:type="dxa"/>
-        <w:right w:w="108" w:type="dxa"/>
-      </w:tblCellMar>
     </w:tblPr>
     <w:tblStylePr w:type="firstRow">
       <w:pPr>
@@ -4177,7 +3995,6 @@
     <w:tblPr>
       <w:tblStyleRowBandSize w:val="1"/>
       <w:tblStyleColBandSize w:val="1"/>
-      <w:tblInd w:w="0" w:type="dxa"/>
       <w:tblBorders>
         <w:top w:val="single" w:sz="8" w:space="0" w:color="78C0D4" w:themeColor="accent5" w:themeTint="BF"/>
         <w:left w:val="single" w:sz="8" w:space="0" w:color="78C0D4" w:themeColor="accent5" w:themeTint="BF"/>
@@ -4185,12 +4002,6 @@
         <w:right w:val="single" w:sz="8" w:space="0" w:color="78C0D4" w:themeColor="accent5" w:themeTint="BF"/>
         <w:insideH w:val="single" w:sz="8" w:space="0" w:color="78C0D4" w:themeColor="accent5" w:themeTint="BF"/>
       </w:tblBorders>
-      <w:tblCellMar>
-        <w:top w:w="0" w:type="dxa"/>
-        <w:left w:w="108" w:type="dxa"/>
-        <w:bottom w:w="0" w:type="dxa"/>
-        <w:right w:w="108" w:type="dxa"/>
-      </w:tblCellMar>
     </w:tblPr>
     <w:tblStylePr w:type="firstRow">
       <w:pPr>
@@ -4283,7 +4094,6 @@
     <w:tblPr>
       <w:tblStyleRowBandSize w:val="1"/>
       <w:tblStyleColBandSize w:val="1"/>
-      <w:tblInd w:w="0" w:type="dxa"/>
       <w:tblBorders>
         <w:top w:val="single" w:sz="8" w:space="0" w:color="F9B074" w:themeColor="accent6" w:themeTint="BF"/>
         <w:left w:val="single" w:sz="8" w:space="0" w:color="F9B074" w:themeColor="accent6" w:themeTint="BF"/>
@@ -4291,12 +4101,6 @@
         <w:right w:val="single" w:sz="8" w:space="0" w:color="F9B074" w:themeColor="accent6" w:themeTint="BF"/>
         <w:insideH w:val="single" w:sz="8" w:space="0" w:color="F9B074" w:themeColor="accent6" w:themeTint="BF"/>
       </w:tblBorders>
-      <w:tblCellMar>
-        <w:top w:w="0" w:type="dxa"/>
-        <w:left w:w="108" w:type="dxa"/>
-        <w:bottom w:w="0" w:type="dxa"/>
-        <w:right w:w="108" w:type="dxa"/>
-      </w:tblCellMar>
     </w:tblPr>
     <w:tblStylePr w:type="firstRow">
       <w:pPr>
@@ -4389,17 +4193,10 @@
     <w:tblPr>
       <w:tblStyleRowBandSize w:val="1"/>
       <w:tblStyleColBandSize w:val="1"/>
-      <w:tblInd w:w="0" w:type="dxa"/>
       <w:tblBorders>
         <w:top w:val="single" w:sz="18" w:space="0" w:color="auto"/>
         <w:bottom w:val="single" w:sz="18" w:space="0" w:color="auto"/>
       </w:tblBorders>
-      <w:tblCellMar>
-        <w:top w:w="0" w:type="dxa"/>
-        <w:left w:w="108" w:type="dxa"/>
-        <w:bottom w:w="0" w:type="dxa"/>
-        <w:right w:w="108" w:type="dxa"/>
-      </w:tblCellMar>
     </w:tblPr>
     <w:tblStylePr w:type="firstRow">
       <w:pPr>
@@ -4538,17 +4335,10 @@
     <w:tblPr>
       <w:tblStyleRowBandSize w:val="1"/>
       <w:tblStyleColBandSize w:val="1"/>
-      <w:tblInd w:w="0" w:type="dxa"/>
       <w:tblBorders>
         <w:top w:val="single" w:sz="18" w:space="0" w:color="auto"/>
         <w:bottom w:val="single" w:sz="18" w:space="0" w:color="auto"/>
       </w:tblBorders>
-      <w:tblCellMar>
-        <w:top w:w="0" w:type="dxa"/>
-        <w:left w:w="108" w:type="dxa"/>
-        <w:bottom w:w="0" w:type="dxa"/>
-        <w:right w:w="108" w:type="dxa"/>
-      </w:tblCellMar>
     </w:tblPr>
     <w:tblStylePr w:type="firstRow">
       <w:pPr>
@@ -4687,17 +4477,10 @@
     <w:tblPr>
       <w:tblStyleRowBandSize w:val="1"/>
       <w:tblStyleColBandSize w:val="1"/>
-      <w:tblInd w:w="0" w:type="dxa"/>
       <w:tblBorders>
         <w:top w:val="single" w:sz="18" w:space="0" w:color="auto"/>
         <w:bottom w:val="single" w:sz="18" w:space="0" w:color="auto"/>
       </w:tblBorders>
-      <w:tblCellMar>
-        <w:top w:w="0" w:type="dxa"/>
-        <w:left w:w="108" w:type="dxa"/>
-        <w:bottom w:w="0" w:type="dxa"/>
-        <w:right w:w="108" w:type="dxa"/>
-      </w:tblCellMar>
     </w:tblPr>
     <w:tblStylePr w:type="firstRow">
       <w:pPr>
@@ -4836,17 +4619,10 @@
     <w:tblPr>
       <w:tblStyleRowBandSize w:val="1"/>
       <w:tblStyleColBandSize w:val="1"/>
-      <w:tblInd w:w="0" w:type="dxa"/>
       <w:tblBorders>
         <w:top w:val="single" w:sz="18" w:space="0" w:color="auto"/>
         <w:bottom w:val="single" w:sz="18" w:space="0" w:color="auto"/>
       </w:tblBorders>
-      <w:tblCellMar>
-        <w:top w:w="0" w:type="dxa"/>
-        <w:left w:w="108" w:type="dxa"/>
-        <w:bottom w:w="0" w:type="dxa"/>
-        <w:right w:w="108" w:type="dxa"/>
-      </w:tblCellMar>
     </w:tblPr>
     <w:tblStylePr w:type="firstRow">
       <w:pPr>
@@ -4985,17 +4761,10 @@
     <w:tblPr>
       <w:tblStyleRowBandSize w:val="1"/>
       <w:tblStyleColBandSize w:val="1"/>
-      <w:tblInd w:w="0" w:type="dxa"/>
       <w:tblBorders>
         <w:top w:val="single" w:sz="18" w:space="0" w:color="auto"/>
         <w:bottom w:val="single" w:sz="18" w:space="0" w:color="auto"/>
       </w:tblBorders>
-      <w:tblCellMar>
-        <w:top w:w="0" w:type="dxa"/>
-        <w:left w:w="108" w:type="dxa"/>
-        <w:bottom w:w="0" w:type="dxa"/>
-        <w:right w:w="108" w:type="dxa"/>
-      </w:tblCellMar>
     </w:tblPr>
     <w:tblStylePr w:type="firstRow">
       <w:pPr>
@@ -5134,17 +4903,10 @@
     <w:tblPr>
       <w:tblStyleRowBandSize w:val="1"/>
       <w:tblStyleColBandSize w:val="1"/>
-      <w:tblInd w:w="0" w:type="dxa"/>
       <w:tblBorders>
         <w:top w:val="single" w:sz="18" w:space="0" w:color="auto"/>
         <w:bottom w:val="single" w:sz="18" w:space="0" w:color="auto"/>
       </w:tblBorders>
-      <w:tblCellMar>
-        <w:top w:w="0" w:type="dxa"/>
-        <w:left w:w="108" w:type="dxa"/>
-        <w:bottom w:w="0" w:type="dxa"/>
-        <w:right w:w="108" w:type="dxa"/>
-      </w:tblCellMar>
     </w:tblPr>
     <w:tblStylePr w:type="firstRow">
       <w:pPr>
@@ -5283,17 +5045,10 @@
     <w:tblPr>
       <w:tblStyleRowBandSize w:val="1"/>
       <w:tblStyleColBandSize w:val="1"/>
-      <w:tblInd w:w="0" w:type="dxa"/>
       <w:tblBorders>
         <w:top w:val="single" w:sz="18" w:space="0" w:color="auto"/>
         <w:bottom w:val="single" w:sz="18" w:space="0" w:color="auto"/>
       </w:tblBorders>
-      <w:tblCellMar>
-        <w:top w:w="0" w:type="dxa"/>
-        <w:left w:w="108" w:type="dxa"/>
-        <w:bottom w:w="0" w:type="dxa"/>
-        <w:right w:w="108" w:type="dxa"/>
-      </w:tblCellMar>
     </w:tblPr>
     <w:tblStylePr w:type="firstRow">
       <w:pPr>
@@ -5435,17 +5190,10 @@
     <w:tblPr>
       <w:tblStyleRowBandSize w:val="1"/>
       <w:tblStyleColBandSize w:val="1"/>
-      <w:tblInd w:w="0" w:type="dxa"/>
       <w:tblBorders>
         <w:top w:val="single" w:sz="8" w:space="0" w:color="000000" w:themeColor="text1"/>
         <w:bottom w:val="single" w:sz="8" w:space="0" w:color="000000" w:themeColor="text1"/>
       </w:tblBorders>
-      <w:tblCellMar>
-        <w:top w:w="0" w:type="dxa"/>
-        <w:left w:w="108" w:type="dxa"/>
-        <w:bottom w:w="0" w:type="dxa"/>
-        <w:right w:w="108" w:type="dxa"/>
-      </w:tblCellMar>
     </w:tblPr>
     <w:tblStylePr w:type="firstRow">
       <w:rPr>
@@ -5519,17 +5267,10 @@
     <w:tblPr>
       <w:tblStyleRowBandSize w:val="1"/>
       <w:tblStyleColBandSize w:val="1"/>
-      <w:tblInd w:w="0" w:type="dxa"/>
       <w:tblBorders>
         <w:top w:val="single" w:sz="8" w:space="0" w:color="4F81BD" w:themeColor="accent1"/>
         <w:bottom w:val="single" w:sz="8" w:space="0" w:color="4F81BD" w:themeColor="accent1"/>
       </w:tblBorders>
-      <w:tblCellMar>
-        <w:top w:w="0" w:type="dxa"/>
-        <w:left w:w="108" w:type="dxa"/>
-        <w:bottom w:w="0" w:type="dxa"/>
-        <w:right w:w="108" w:type="dxa"/>
-      </w:tblCellMar>
     </w:tblPr>
     <w:tblStylePr w:type="firstRow">
       <w:rPr>
@@ -5603,17 +5344,10 @@
     <w:tblPr>
       <w:tblStyleRowBandSize w:val="1"/>
       <w:tblStyleColBandSize w:val="1"/>
-      <w:tblInd w:w="0" w:type="dxa"/>
       <w:tblBorders>
         <w:top w:val="single" w:sz="8" w:space="0" w:color="C0504D" w:themeColor="accent2"/>
         <w:bottom w:val="single" w:sz="8" w:space="0" w:color="C0504D" w:themeColor="accent2"/>
       </w:tblBorders>
-      <w:tblCellMar>
-        <w:top w:w="0" w:type="dxa"/>
-        <w:left w:w="108" w:type="dxa"/>
-        <w:bottom w:w="0" w:type="dxa"/>
-        <w:right w:w="108" w:type="dxa"/>
-      </w:tblCellMar>
     </w:tblPr>
     <w:tblStylePr w:type="firstRow">
       <w:rPr>
@@ -5687,17 +5421,10 @@
     <w:tblPr>
       <w:tblStyleRowBandSize w:val="1"/>
       <w:tblStyleColBandSize w:val="1"/>
-      <w:tblInd w:w="0" w:type="dxa"/>
       <w:tblBorders>
         <w:top w:val="single" w:sz="8" w:space="0" w:color="9BBB59" w:themeColor="accent3"/>
         <w:bottom w:val="single" w:sz="8" w:space="0" w:color="9BBB59" w:themeColor="accent3"/>
       </w:tblBorders>
-      <w:tblCellMar>
-        <w:top w:w="0" w:type="dxa"/>
-        <w:left w:w="108" w:type="dxa"/>
-        <w:bottom w:w="0" w:type="dxa"/>
-        <w:right w:w="108" w:type="dxa"/>
-      </w:tblCellMar>
     </w:tblPr>
     <w:tblStylePr w:type="firstRow">
       <w:rPr>
@@ -5771,17 +5498,10 @@
     <w:tblPr>
       <w:tblStyleRowBandSize w:val="1"/>
       <w:tblStyleColBandSize w:val="1"/>
-      <w:tblInd w:w="0" w:type="dxa"/>
       <w:tblBorders>
         <w:top w:val="single" w:sz="8" w:space="0" w:color="8064A2" w:themeColor="accent4"/>
         <w:bottom w:val="single" w:sz="8" w:space="0" w:color="8064A2" w:themeColor="accent4"/>
       </w:tblBorders>
-      <w:tblCellMar>
-        <w:top w:w="0" w:type="dxa"/>
-        <w:left w:w="108" w:type="dxa"/>
-        <w:bottom w:w="0" w:type="dxa"/>
-        <w:right w:w="108" w:type="dxa"/>
-      </w:tblCellMar>
     </w:tblPr>
     <w:tblStylePr w:type="firstRow">
       <w:rPr>
@@ -5855,17 +5575,10 @@
     <w:tblPr>
       <w:tblStyleRowBandSize w:val="1"/>
       <w:tblStyleColBandSize w:val="1"/>
-      <w:tblInd w:w="0" w:type="dxa"/>
       <w:tblBorders>
         <w:top w:val="single" w:sz="8" w:space="0" w:color="4BACC6" w:themeColor="accent5"/>
         <w:bottom w:val="single" w:sz="8" w:space="0" w:color="4BACC6" w:themeColor="accent5"/>
       </w:tblBorders>
-      <w:tblCellMar>
-        <w:top w:w="0" w:type="dxa"/>
-        <w:left w:w="108" w:type="dxa"/>
-        <w:bottom w:w="0" w:type="dxa"/>
-        <w:right w:w="108" w:type="dxa"/>
-      </w:tblCellMar>
     </w:tblPr>
     <w:tblStylePr w:type="firstRow">
       <w:rPr>
@@ -5939,17 +5652,10 @@
     <w:tblPr>
       <w:tblStyleRowBandSize w:val="1"/>
       <w:tblStyleColBandSize w:val="1"/>
-      <w:tblInd w:w="0" w:type="dxa"/>
       <w:tblBorders>
         <w:top w:val="single" w:sz="8" w:space="0" w:color="F79646" w:themeColor="accent6"/>
         <w:bottom w:val="single" w:sz="8" w:space="0" w:color="F79646" w:themeColor="accent6"/>
       </w:tblBorders>
-      <w:tblCellMar>
-        <w:top w:w="0" w:type="dxa"/>
-        <w:left w:w="108" w:type="dxa"/>
-        <w:bottom w:w="0" w:type="dxa"/>
-        <w:right w:w="108" w:type="dxa"/>
-      </w:tblCellMar>
     </w:tblPr>
     <w:tblStylePr w:type="firstRow">
       <w:rPr>
@@ -6024,19 +5730,12 @@
     <w:tblPr>
       <w:tblStyleRowBandSize w:val="1"/>
       <w:tblStyleColBandSize w:val="1"/>
-      <w:tblInd w:w="0" w:type="dxa"/>
       <w:tblBorders>
         <w:top w:val="single" w:sz="8" w:space="0" w:color="000000" w:themeColor="text1"/>
         <w:left w:val="single" w:sz="8" w:space="0" w:color="000000" w:themeColor="text1"/>
         <w:bottom w:val="single" w:sz="8" w:space="0" w:color="000000" w:themeColor="text1"/>
         <w:right w:val="single" w:sz="8" w:space="0" w:color="000000" w:themeColor="text1"/>
       </w:tblBorders>
-      <w:tblCellMar>
-        <w:top w:w="0" w:type="dxa"/>
-        <w:left w:w="108" w:type="dxa"/>
-        <w:bottom w:w="0" w:type="dxa"/>
-        <w:right w:w="108" w:type="dxa"/>
-      </w:tblCellMar>
     </w:tblPr>
     <w:tblStylePr w:type="firstRow">
       <w:rPr>
@@ -6152,19 +5851,12 @@
     <w:tblPr>
       <w:tblStyleRowBandSize w:val="1"/>
       <w:tblStyleColBandSize w:val="1"/>
-      <w:tblInd w:w="0" w:type="dxa"/>
       <w:tblBorders>
         <w:top w:val="single" w:sz="8" w:space="0" w:color="4F81BD" w:themeColor="accent1"/>
         <w:left w:val="single" w:sz="8" w:space="0" w:color="4F81BD" w:themeColor="accent1"/>
         <w:bottom w:val="single" w:sz="8" w:space="0" w:color="4F81BD" w:themeColor="accent1"/>
         <w:right w:val="single" w:sz="8" w:space="0" w:color="4F81BD" w:themeColor="accent1"/>
       </w:tblBorders>
-      <w:tblCellMar>
-        <w:top w:w="0" w:type="dxa"/>
-        <w:left w:w="108" w:type="dxa"/>
-        <w:bottom w:w="0" w:type="dxa"/>
-        <w:right w:w="108" w:type="dxa"/>
-      </w:tblCellMar>
     </w:tblPr>
     <w:tblStylePr w:type="firstRow">
       <w:rPr>
@@ -6280,19 +5972,12 @@
     <w:tblPr>
       <w:tblStyleRowBandSize w:val="1"/>
       <w:tblStyleColBandSize w:val="1"/>
-      <w:tblInd w:w="0" w:type="dxa"/>
       <w:tblBorders>
         <w:top w:val="single" w:sz="8" w:space="0" w:color="C0504D" w:themeColor="accent2"/>
         <w:left w:val="single" w:sz="8" w:space="0" w:color="C0504D" w:themeColor="accent2"/>
         <w:bottom w:val="single" w:sz="8" w:space="0" w:color="C0504D" w:themeColor="accent2"/>
         <w:right w:val="single" w:sz="8" w:space="0" w:color="C0504D" w:themeColor="accent2"/>
       </w:tblBorders>
-      <w:tblCellMar>
-        <w:top w:w="0" w:type="dxa"/>
-        <w:left w:w="108" w:type="dxa"/>
-        <w:bottom w:w="0" w:type="dxa"/>
-        <w:right w:w="108" w:type="dxa"/>
-      </w:tblCellMar>
     </w:tblPr>
     <w:tblStylePr w:type="firstRow">
       <w:rPr>
@@ -6408,19 +6093,12 @@
     <w:tblPr>
       <w:tblStyleRowBandSize w:val="1"/>
       <w:tblStyleColBandSize w:val="1"/>
-      <w:tblInd w:w="0" w:type="dxa"/>
       <w:tblBorders>
         <w:top w:val="single" w:sz="8" w:space="0" w:color="9BBB59" w:themeColor="accent3"/>
         <w:left w:val="single" w:sz="8" w:space="0" w:color="9BBB59" w:themeColor="accent3"/>
         <w:bottom w:val="single" w:sz="8" w:space="0" w:color="9BBB59" w:themeColor="accent3"/>
         <w:right w:val="single" w:sz="8" w:space="0" w:color="9BBB59" w:themeColor="accent3"/>
       </w:tblBorders>
-      <w:tblCellMar>
-        <w:top w:w="0" w:type="dxa"/>
-        <w:left w:w="108" w:type="dxa"/>
-        <w:bottom w:w="0" w:type="dxa"/>
-        <w:right w:w="108" w:type="dxa"/>
-      </w:tblCellMar>
     </w:tblPr>
     <w:tblStylePr w:type="firstRow">
       <w:rPr>
@@ -6536,19 +6214,12 @@
     <w:tblPr>
       <w:tblStyleRowBandSize w:val="1"/>
       <w:tblStyleColBandSize w:val="1"/>
-      <w:tblInd w:w="0" w:type="dxa"/>
       <w:tblBorders>
         <w:top w:val="single" w:sz="8" w:space="0" w:color="8064A2" w:themeColor="accent4"/>
         <w:left w:val="single" w:sz="8" w:space="0" w:color="8064A2" w:themeColor="accent4"/>
         <w:bottom w:val="single" w:sz="8" w:space="0" w:color="8064A2" w:themeColor="accent4"/>
         <w:right w:val="single" w:sz="8" w:space="0" w:color="8064A2" w:themeColor="accent4"/>
       </w:tblBorders>
-      <w:tblCellMar>
-        <w:top w:w="0" w:type="dxa"/>
-        <w:left w:w="108" w:type="dxa"/>
-        <w:bottom w:w="0" w:type="dxa"/>
-        <w:right w:w="108" w:type="dxa"/>
-      </w:tblCellMar>
     </w:tblPr>
     <w:tblStylePr w:type="firstRow">
       <w:rPr>
@@ -6664,19 +6335,12 @@
     <w:tblPr>
       <w:tblStyleRowBandSize w:val="1"/>
       <w:tblStyleColBandSize w:val="1"/>
-      <w:tblInd w:w="0" w:type="dxa"/>
       <w:tblBorders>
         <w:top w:val="single" w:sz="8" w:space="0" w:color="4BACC6" w:themeColor="accent5"/>
         <w:left w:val="single" w:sz="8" w:space="0" w:color="4BACC6" w:themeColor="accent5"/>
         <w:bottom w:val="single" w:sz="8" w:space="0" w:color="4BACC6" w:themeColor="accent5"/>
         <w:right w:val="single" w:sz="8" w:space="0" w:color="4BACC6" w:themeColor="accent5"/>
       </w:tblBorders>
-      <w:tblCellMar>
-        <w:top w:w="0" w:type="dxa"/>
-        <w:left w:w="108" w:type="dxa"/>
-        <w:bottom w:w="0" w:type="dxa"/>
-        <w:right w:w="108" w:type="dxa"/>
-      </w:tblCellMar>
     </w:tblPr>
     <w:tblStylePr w:type="firstRow">
       <w:rPr>
@@ -6792,19 +6456,12 @@
     <w:tblPr>
       <w:tblStyleRowBandSize w:val="1"/>
       <w:tblStyleColBandSize w:val="1"/>
-      <w:tblInd w:w="0" w:type="dxa"/>
       <w:tblBorders>
         <w:top w:val="single" w:sz="8" w:space="0" w:color="F79646" w:themeColor="accent6"/>
         <w:left w:val="single" w:sz="8" w:space="0" w:color="F79646" w:themeColor="accent6"/>
         <w:bottom w:val="single" w:sz="8" w:space="0" w:color="F79646" w:themeColor="accent6"/>
         <w:right w:val="single" w:sz="8" w:space="0" w:color="F79646" w:themeColor="accent6"/>
       </w:tblBorders>
-      <w:tblCellMar>
-        <w:top w:w="0" w:type="dxa"/>
-        <w:left w:w="108" w:type="dxa"/>
-        <w:bottom w:w="0" w:type="dxa"/>
-        <w:right w:w="108" w:type="dxa"/>
-      </w:tblCellMar>
     </w:tblPr>
     <w:tblStylePr w:type="firstRow">
       <w:rPr>
@@ -6916,7 +6573,6 @@
     <w:tblPr>
       <w:tblStyleRowBandSize w:val="1"/>
       <w:tblStyleColBandSize w:val="1"/>
-      <w:tblInd w:w="0" w:type="dxa"/>
       <w:tblBorders>
         <w:top w:val="single" w:sz="8" w:space="0" w:color="404040" w:themeColor="text1" w:themeTint="BF"/>
         <w:left w:val="single" w:sz="8" w:space="0" w:color="404040" w:themeColor="text1" w:themeTint="BF"/>
@@ -6925,12 +6581,6 @@
         <w:insideH w:val="single" w:sz="8" w:space="0" w:color="404040" w:themeColor="text1" w:themeTint="BF"/>
         <w:insideV w:val="single" w:sz="8" w:space="0" w:color="404040" w:themeColor="text1" w:themeTint="BF"/>
       </w:tblBorders>
-      <w:tblCellMar>
-        <w:top w:w="0" w:type="dxa"/>
-        <w:left w:w="108" w:type="dxa"/>
-        <w:bottom w:w="0" w:type="dxa"/>
-        <w:right w:w="108" w:type="dxa"/>
-      </w:tblCellMar>
     </w:tblPr>
     <w:tcPr>
       <w:shd w:val="clear" w:color="auto" w:fill="C0C0C0" w:themeFill="text1" w:themeFillTint="3F"/>
@@ -6989,7 +6639,6 @@
     <w:tblPr>
       <w:tblStyleRowBandSize w:val="1"/>
       <w:tblStyleColBandSize w:val="1"/>
-      <w:tblInd w:w="0" w:type="dxa"/>
       <w:tblBorders>
         <w:top w:val="single" w:sz="8" w:space="0" w:color="7BA0CD" w:themeColor="accent1" w:themeTint="BF"/>
         <w:left w:val="single" w:sz="8" w:space="0" w:color="7BA0CD" w:themeColor="accent1" w:themeTint="BF"/>
@@ -6998,12 +6647,6 @@
         <w:insideH w:val="single" w:sz="8" w:space="0" w:color="7BA0CD" w:themeColor="accent1" w:themeTint="BF"/>
         <w:insideV w:val="single" w:sz="8" w:space="0" w:color="7BA0CD" w:themeColor="accent1" w:themeTint="BF"/>
       </w:tblBorders>
-      <w:tblCellMar>
-        <w:top w:w="0" w:type="dxa"/>
-        <w:left w:w="108" w:type="dxa"/>
-        <w:bottom w:w="0" w:type="dxa"/>
-        <w:right w:w="108" w:type="dxa"/>
-      </w:tblCellMar>
     </w:tblPr>
     <w:tcPr>
       <w:shd w:val="clear" w:color="auto" w:fill="D3DFEE" w:themeFill="accent1" w:themeFillTint="3F"/>
@@ -7062,7 +6705,6 @@
     <w:tblPr>
       <w:tblStyleRowBandSize w:val="1"/>
       <w:tblStyleColBandSize w:val="1"/>
-      <w:tblInd w:w="0" w:type="dxa"/>
       <w:tblBorders>
         <w:top w:val="single" w:sz="8" w:space="0" w:color="CF7B79" w:themeColor="accent2" w:themeTint="BF"/>
         <w:left w:val="single" w:sz="8" w:space="0" w:color="CF7B79" w:themeColor="accent2" w:themeTint="BF"/>
@@ -7071,12 +6713,6 @@
         <w:insideH w:val="single" w:sz="8" w:space="0" w:color="CF7B79" w:themeColor="accent2" w:themeTint="BF"/>
         <w:insideV w:val="single" w:sz="8" w:space="0" w:color="CF7B79" w:themeColor="accent2" w:themeTint="BF"/>
       </w:tblBorders>
-      <w:tblCellMar>
-        <w:top w:w="0" w:type="dxa"/>
-        <w:left w:w="108" w:type="dxa"/>
-        <w:bottom w:w="0" w:type="dxa"/>
-        <w:right w:w="108" w:type="dxa"/>
-      </w:tblCellMar>
     </w:tblPr>
     <w:tcPr>
       <w:shd w:val="clear" w:color="auto" w:fill="EFD3D2" w:themeFill="accent2" w:themeFillTint="3F"/>
@@ -7135,7 +6771,6 @@
     <w:tblPr>
       <w:tblStyleRowBandSize w:val="1"/>
       <w:tblStyleColBandSize w:val="1"/>
-      <w:tblInd w:w="0" w:type="dxa"/>
       <w:tblBorders>
         <w:top w:val="single" w:sz="8" w:space="0" w:color="B3CC82" w:themeColor="accent3" w:themeTint="BF"/>
         <w:left w:val="single" w:sz="8" w:space="0" w:color="B3CC82" w:themeColor="accent3" w:themeTint="BF"/>
@@ -7144,12 +6779,6 @@
         <w:insideH w:val="single" w:sz="8" w:space="0" w:color="B3CC82" w:themeColor="accent3" w:themeTint="BF"/>
         <w:insideV w:val="single" w:sz="8" w:space="0" w:color="B3CC82" w:themeColor="accent3" w:themeTint="BF"/>
       </w:tblBorders>
-      <w:tblCellMar>
-        <w:top w:w="0" w:type="dxa"/>
-        <w:left w:w="108" w:type="dxa"/>
-        <w:bottom w:w="0" w:type="dxa"/>
-        <w:right w:w="108" w:type="dxa"/>
-      </w:tblCellMar>
     </w:tblPr>
     <w:tcPr>
       <w:shd w:val="clear" w:color="auto" w:fill="E6EED5" w:themeFill="accent3" w:themeFillTint="3F"/>
@@ -7208,7 +6837,6 @@
     <w:tblPr>
       <w:tblStyleRowBandSize w:val="1"/>
       <w:tblStyleColBandSize w:val="1"/>
-      <w:tblInd w:w="0" w:type="dxa"/>
       <w:tblBorders>
         <w:top w:val="single" w:sz="8" w:space="0" w:color="9F8AB9" w:themeColor="accent4" w:themeTint="BF"/>
         <w:left w:val="single" w:sz="8" w:space="0" w:color="9F8AB9" w:themeColor="accent4" w:themeTint="BF"/>
@@ -7217,12 +6845,6 @@
         <w:insideH w:val="single" w:sz="8" w:space="0" w:color="9F8AB9" w:themeColor="accent4" w:themeTint="BF"/>
         <w:insideV w:val="single" w:sz="8" w:space="0" w:color="9F8AB9" w:themeColor="accent4" w:themeTint="BF"/>
       </w:tblBorders>
-      <w:tblCellMar>
-        <w:top w:w="0" w:type="dxa"/>
-        <w:left w:w="108" w:type="dxa"/>
-        <w:bottom w:w="0" w:type="dxa"/>
-        <w:right w:w="108" w:type="dxa"/>
-      </w:tblCellMar>
     </w:tblPr>
     <w:tcPr>
       <w:shd w:val="clear" w:color="auto" w:fill="DFD8E8" w:themeFill="accent4" w:themeFillTint="3F"/>
@@ -7281,7 +6903,6 @@
     <w:tblPr>
       <w:tblStyleRowBandSize w:val="1"/>
       <w:tblStyleColBandSize w:val="1"/>
-      <w:tblInd w:w="0" w:type="dxa"/>
       <w:tblBorders>
         <w:top w:val="single" w:sz="8" w:space="0" w:color="78C0D4" w:themeColor="accent5" w:themeTint="BF"/>
         <w:left w:val="single" w:sz="8" w:space="0" w:color="78C0D4" w:themeColor="accent5" w:themeTint="BF"/>
@@ -7290,12 +6911,6 @@
         <w:insideH w:val="single" w:sz="8" w:space="0" w:color="78C0D4" w:themeColor="accent5" w:themeTint="BF"/>
         <w:insideV w:val="single" w:sz="8" w:space="0" w:color="78C0D4" w:themeColor="accent5" w:themeTint="BF"/>
       </w:tblBorders>
-      <w:tblCellMar>
-        <w:top w:w="0" w:type="dxa"/>
-        <w:left w:w="108" w:type="dxa"/>
-        <w:bottom w:w="0" w:type="dxa"/>
-        <w:right w:w="108" w:type="dxa"/>
-      </w:tblCellMar>
     </w:tblPr>
     <w:tcPr>
       <w:shd w:val="clear" w:color="auto" w:fill="D2EAF1" w:themeFill="accent5" w:themeFillTint="3F"/>
@@ -7354,7 +6969,6 @@
     <w:tblPr>
       <w:tblStyleRowBandSize w:val="1"/>
       <w:tblStyleColBandSize w:val="1"/>
-      <w:tblInd w:w="0" w:type="dxa"/>
       <w:tblBorders>
         <w:top w:val="single" w:sz="8" w:space="0" w:color="F9B074" w:themeColor="accent6" w:themeTint="BF"/>
         <w:left w:val="single" w:sz="8" w:space="0" w:color="F9B074" w:themeColor="accent6" w:themeTint="BF"/>
@@ -7363,12 +6977,6 @@
         <w:insideH w:val="single" w:sz="8" w:space="0" w:color="F9B074" w:themeColor="accent6" w:themeTint="BF"/>
         <w:insideV w:val="single" w:sz="8" w:space="0" w:color="F9B074" w:themeColor="accent6" w:themeTint="BF"/>
       </w:tblBorders>
-      <w:tblCellMar>
-        <w:top w:w="0" w:type="dxa"/>
-        <w:left w:w="108" w:type="dxa"/>
-        <w:bottom w:w="0" w:type="dxa"/>
-        <w:right w:w="108" w:type="dxa"/>
-      </w:tblCellMar>
     </w:tblPr>
     <w:tcPr>
       <w:shd w:val="clear" w:color="auto" w:fill="FDE4D0" w:themeFill="accent6" w:themeFillTint="3F"/>
@@ -7431,7 +7039,6 @@
     <w:tblPr>
       <w:tblStyleRowBandSize w:val="1"/>
       <w:tblStyleColBandSize w:val="1"/>
-      <w:tblInd w:w="0" w:type="dxa"/>
       <w:tblBorders>
         <w:top w:val="single" w:sz="8" w:space="0" w:color="000000" w:themeColor="text1"/>
         <w:left w:val="single" w:sz="8" w:space="0" w:color="000000" w:themeColor="text1"/>
@@ -7440,12 +7047,6 @@
         <w:insideH w:val="single" w:sz="8" w:space="0" w:color="000000" w:themeColor="text1"/>
         <w:insideV w:val="single" w:sz="8" w:space="0" w:color="000000" w:themeColor="text1"/>
       </w:tblBorders>
-      <w:tblCellMar>
-        <w:top w:w="0" w:type="dxa"/>
-        <w:left w:w="108" w:type="dxa"/>
-        <w:bottom w:w="0" w:type="dxa"/>
-        <w:right w:w="108" w:type="dxa"/>
-      </w:tblCellMar>
     </w:tblPr>
     <w:tcPr>
       <w:shd w:val="clear" w:color="auto" w:fill="C0C0C0" w:themeFill="text1" w:themeFillTint="3F"/>
@@ -7556,7 +7157,6 @@
     <w:tblPr>
       <w:tblStyleRowBandSize w:val="1"/>
       <w:tblStyleColBandSize w:val="1"/>
-      <w:tblInd w:w="0" w:type="dxa"/>
       <w:tblBorders>
         <w:top w:val="single" w:sz="8" w:space="0" w:color="4F81BD" w:themeColor="accent1"/>
         <w:left w:val="single" w:sz="8" w:space="0" w:color="4F81BD" w:themeColor="accent1"/>
@@ -7565,12 +7165,6 @@
         <w:insideH w:val="single" w:sz="8" w:space="0" w:color="4F81BD" w:themeColor="accent1"/>
         <w:insideV w:val="single" w:sz="8" w:space="0" w:color="4F81BD" w:themeColor="accent1"/>
       </w:tblBorders>
-      <w:tblCellMar>
-        <w:top w:w="0" w:type="dxa"/>
-        <w:left w:w="108" w:type="dxa"/>
-        <w:bottom w:w="0" w:type="dxa"/>
-        <w:right w:w="108" w:type="dxa"/>
-      </w:tblCellMar>
     </w:tblPr>
     <w:tcPr>
       <w:shd w:val="clear" w:color="auto" w:fill="D3DFEE" w:themeFill="accent1" w:themeFillTint="3F"/>
@@ -7681,7 +7275,6 @@
     <w:tblPr>
       <w:tblStyleRowBandSize w:val="1"/>
       <w:tblStyleColBandSize w:val="1"/>
-      <w:tblInd w:w="0" w:type="dxa"/>
       <w:tblBorders>
         <w:top w:val="single" w:sz="8" w:space="0" w:color="C0504D" w:themeColor="accent2"/>
         <w:left w:val="single" w:sz="8" w:space="0" w:color="C0504D" w:themeColor="accent2"/>
@@ -7690,12 +7283,6 @@
         <w:insideH w:val="single" w:sz="8" w:space="0" w:color="C0504D" w:themeColor="accent2"/>
         <w:insideV w:val="single" w:sz="8" w:space="0" w:color="C0504D" w:themeColor="accent2"/>
       </w:tblBorders>
-      <w:tblCellMar>
-        <w:top w:w="0" w:type="dxa"/>
-        <w:left w:w="108" w:type="dxa"/>
-        <w:bottom w:w="0" w:type="dxa"/>
-        <w:right w:w="108" w:type="dxa"/>
-      </w:tblCellMar>
     </w:tblPr>
     <w:tcPr>
       <w:shd w:val="clear" w:color="auto" w:fill="EFD3D2" w:themeFill="accent2" w:themeFillTint="3F"/>
@@ -7806,7 +7393,6 @@
     <w:tblPr>
       <w:tblStyleRowBandSize w:val="1"/>
       <w:tblStyleColBandSize w:val="1"/>
-      <w:tblInd w:w="0" w:type="dxa"/>
       <w:tblBorders>
         <w:top w:val="single" w:sz="8" w:space="0" w:color="9BBB59" w:themeColor="accent3"/>
         <w:left w:val="single" w:sz="8" w:space="0" w:color="9BBB59" w:themeColor="accent3"/>
@@ -7815,12 +7401,6 @@
         <w:insideH w:val="single" w:sz="8" w:space="0" w:color="9BBB59" w:themeColor="accent3"/>
         <w:insideV w:val="single" w:sz="8" w:space="0" w:color="9BBB59" w:themeColor="accent3"/>
       </w:tblBorders>
-      <w:tblCellMar>
-        <w:top w:w="0" w:type="dxa"/>
-        <w:left w:w="108" w:type="dxa"/>
-        <w:bottom w:w="0" w:type="dxa"/>
-        <w:right w:w="108" w:type="dxa"/>
-      </w:tblCellMar>
     </w:tblPr>
     <w:tcPr>
       <w:shd w:val="clear" w:color="auto" w:fill="E6EED5" w:themeFill="accent3" w:themeFillTint="3F"/>
@@ -7931,7 +7511,6 @@
     <w:tblPr>
       <w:tblStyleRowBandSize w:val="1"/>
       <w:tblStyleColBandSize w:val="1"/>
-      <w:tblInd w:w="0" w:type="dxa"/>
       <w:tblBorders>
         <w:top w:val="single" w:sz="8" w:space="0" w:color="8064A2" w:themeColor="accent4"/>
         <w:left w:val="single" w:sz="8" w:space="0" w:color="8064A2" w:themeColor="accent4"/>
@@ -7940,12 +7519,6 @@
         <w:insideH w:val="single" w:sz="8" w:space="0" w:color="8064A2" w:themeColor="accent4"/>
         <w:insideV w:val="single" w:sz="8" w:space="0" w:color="8064A2" w:themeColor="accent4"/>
       </w:tblBorders>
-      <w:tblCellMar>
-        <w:top w:w="0" w:type="dxa"/>
-        <w:left w:w="108" w:type="dxa"/>
-        <w:bottom w:w="0" w:type="dxa"/>
-        <w:right w:w="108" w:type="dxa"/>
-      </w:tblCellMar>
     </w:tblPr>
     <w:tcPr>
       <w:shd w:val="clear" w:color="auto" w:fill="DFD8E8" w:themeFill="accent4" w:themeFillTint="3F"/>
@@ -8056,7 +7629,6 @@
     <w:tblPr>
       <w:tblStyleRowBandSize w:val="1"/>
       <w:tblStyleColBandSize w:val="1"/>
-      <w:tblInd w:w="0" w:type="dxa"/>
       <w:tblBorders>
         <w:top w:val="single" w:sz="8" w:space="0" w:color="4BACC6" w:themeColor="accent5"/>
         <w:left w:val="single" w:sz="8" w:space="0" w:color="4BACC6" w:themeColor="accent5"/>
@@ -8065,12 +7637,6 @@
         <w:insideH w:val="single" w:sz="8" w:space="0" w:color="4BACC6" w:themeColor="accent5"/>
         <w:insideV w:val="single" w:sz="8" w:space="0" w:color="4BACC6" w:themeColor="accent5"/>
       </w:tblBorders>
-      <w:tblCellMar>
-        <w:top w:w="0" w:type="dxa"/>
-        <w:left w:w="108" w:type="dxa"/>
-        <w:bottom w:w="0" w:type="dxa"/>
-        <w:right w:w="108" w:type="dxa"/>
-      </w:tblCellMar>
     </w:tblPr>
     <w:tcPr>
       <w:shd w:val="clear" w:color="auto" w:fill="D2EAF1" w:themeFill="accent5" w:themeFillTint="3F"/>
@@ -8181,7 +7747,6 @@
     <w:tblPr>
       <w:tblStyleRowBandSize w:val="1"/>
       <w:tblStyleColBandSize w:val="1"/>
-      <w:tblInd w:w="0" w:type="dxa"/>
       <w:tblBorders>
         <w:top w:val="single" w:sz="8" w:space="0" w:color="F79646" w:themeColor="accent6"/>
         <w:left w:val="single" w:sz="8" w:space="0" w:color="F79646" w:themeColor="accent6"/>
@@ -8190,12 +7755,6 @@
         <w:insideH w:val="single" w:sz="8" w:space="0" w:color="F79646" w:themeColor="accent6"/>
         <w:insideV w:val="single" w:sz="8" w:space="0" w:color="F79646" w:themeColor="accent6"/>
       </w:tblBorders>
-      <w:tblCellMar>
-        <w:top w:w="0" w:type="dxa"/>
-        <w:left w:w="108" w:type="dxa"/>
-        <w:bottom w:w="0" w:type="dxa"/>
-        <w:right w:w="108" w:type="dxa"/>
-      </w:tblCellMar>
     </w:tblPr>
     <w:tcPr>
       <w:shd w:val="clear" w:color="auto" w:fill="FDE4D0" w:themeFill="accent6" w:themeFillTint="3F"/>
@@ -8302,7 +7861,6 @@
     <w:tblPr>
       <w:tblStyleRowBandSize w:val="1"/>
       <w:tblStyleColBandSize w:val="1"/>
-      <w:tblInd w:w="0" w:type="dxa"/>
       <w:tblBorders>
         <w:top w:val="single" w:sz="8" w:space="0" w:color="FFFFFF" w:themeColor="background1"/>
         <w:left w:val="single" w:sz="8" w:space="0" w:color="FFFFFF" w:themeColor="background1"/>
@@ -8311,12 +7869,6 @@
         <w:insideH w:val="single" w:sz="6" w:space="0" w:color="FFFFFF" w:themeColor="background1"/>
         <w:insideV w:val="single" w:sz="6" w:space="0" w:color="FFFFFF" w:themeColor="background1"/>
       </w:tblBorders>
-      <w:tblCellMar>
-        <w:top w:w="0" w:type="dxa"/>
-        <w:left w:w="108" w:type="dxa"/>
-        <w:bottom w:w="0" w:type="dxa"/>
-        <w:right w:w="108" w:type="dxa"/>
-      </w:tblCellMar>
     </w:tblPr>
     <w:tcPr>
       <w:shd w:val="clear" w:color="auto" w:fill="C0C0C0" w:themeFill="text1" w:themeFillTint="3F"/>
@@ -8443,7 +7995,6 @@
     <w:tblPr>
       <w:tblStyleRowBandSize w:val="1"/>
       <w:tblStyleColBandSize w:val="1"/>
-      <w:tblInd w:w="0" w:type="dxa"/>
       <w:tblBorders>
         <w:top w:val="single" w:sz="8" w:space="0" w:color="FFFFFF" w:themeColor="background1"/>
         <w:left w:val="single" w:sz="8" w:space="0" w:color="FFFFFF" w:themeColor="background1"/>
@@ -8452,12 +8003,6 @@
         <w:insideH w:val="single" w:sz="6" w:space="0" w:color="FFFFFF" w:themeColor="background1"/>
         <w:insideV w:val="single" w:sz="6" w:space="0" w:color="FFFFFF" w:themeColor="background1"/>
       </w:tblBorders>
-      <w:tblCellMar>
-        <w:top w:w="0" w:type="dxa"/>
-        <w:left w:w="108" w:type="dxa"/>
-        <w:bottom w:w="0" w:type="dxa"/>
-        <w:right w:w="108" w:type="dxa"/>
-      </w:tblCellMar>
     </w:tblPr>
     <w:tcPr>
       <w:shd w:val="clear" w:color="auto" w:fill="D3DFEE" w:themeFill="accent1" w:themeFillTint="3F"/>
@@ -8584,7 +8129,6 @@
     <w:tblPr>
       <w:tblStyleRowBandSize w:val="1"/>
       <w:tblStyleColBandSize w:val="1"/>
-      <w:tblInd w:w="0" w:type="dxa"/>
       <w:tblBorders>
         <w:top w:val="single" w:sz="8" w:space="0" w:color="FFFFFF" w:themeColor="background1"/>
         <w:left w:val="single" w:sz="8" w:space="0" w:color="FFFFFF" w:themeColor="background1"/>
@@ -8593,12 +8137,6 @@
         <w:insideH w:val="single" w:sz="6" w:space="0" w:color="FFFFFF" w:themeColor="background1"/>
         <w:insideV w:val="single" w:sz="6" w:space="0" w:color="FFFFFF" w:themeColor="background1"/>
       </w:tblBorders>
-      <w:tblCellMar>
-        <w:top w:w="0" w:type="dxa"/>
-        <w:left w:w="108" w:type="dxa"/>
-        <w:bottom w:w="0" w:type="dxa"/>
-        <w:right w:w="108" w:type="dxa"/>
-      </w:tblCellMar>
     </w:tblPr>
     <w:tcPr>
       <w:shd w:val="clear" w:color="auto" w:fill="EFD3D2" w:themeFill="accent2" w:themeFillTint="3F"/>
@@ -8725,7 +8263,6 @@
     <w:tblPr>
       <w:tblStyleRowBandSize w:val="1"/>
       <w:tblStyleColBandSize w:val="1"/>
-      <w:tblInd w:w="0" w:type="dxa"/>
       <w:tblBorders>
         <w:top w:val="single" w:sz="8" w:space="0" w:color="FFFFFF" w:themeColor="background1"/>
         <w:left w:val="single" w:sz="8" w:space="0" w:color="FFFFFF" w:themeColor="background1"/>
@@ -8734,12 +8271,6 @@
         <w:insideH w:val="single" w:sz="6" w:space="0" w:color="FFFFFF" w:themeColor="background1"/>
         <w:insideV w:val="single" w:sz="6" w:space="0" w:color="FFFFFF" w:themeColor="background1"/>
       </w:tblBorders>
-      <w:tblCellMar>
-        <w:top w:w="0" w:type="dxa"/>
-        <w:left w:w="108" w:type="dxa"/>
-        <w:bottom w:w="0" w:type="dxa"/>
-        <w:right w:w="108" w:type="dxa"/>
-      </w:tblCellMar>
     </w:tblPr>
     <w:tcPr>
       <w:shd w:val="clear" w:color="auto" w:fill="E6EED5" w:themeFill="accent3" w:themeFillTint="3F"/>
@@ -8866,7 +8397,6 @@
     <w:tblPr>
       <w:tblStyleRowBandSize w:val="1"/>
       <w:tblStyleColBandSize w:val="1"/>
-      <w:tblInd w:w="0" w:type="dxa"/>
       <w:tblBorders>
         <w:top w:val="single" w:sz="8" w:space="0" w:color="FFFFFF" w:themeColor="background1"/>
         <w:left w:val="single" w:sz="8" w:space="0" w:color="FFFFFF" w:themeColor="background1"/>
@@ -8875,12 +8405,6 @@
         <w:insideH w:val="single" w:sz="6" w:space="0" w:color="FFFFFF" w:themeColor="background1"/>
         <w:insideV w:val="single" w:sz="6" w:space="0" w:color="FFFFFF" w:themeColor="background1"/>
       </w:tblBorders>
-      <w:tblCellMar>
-        <w:top w:w="0" w:type="dxa"/>
-        <w:left w:w="108" w:type="dxa"/>
-        <w:bottom w:w="0" w:type="dxa"/>
-        <w:right w:w="108" w:type="dxa"/>
-      </w:tblCellMar>
     </w:tblPr>
     <w:tcPr>
       <w:shd w:val="clear" w:color="auto" w:fill="DFD8E8" w:themeFill="accent4" w:themeFillTint="3F"/>
@@ -9007,7 +8531,6 @@
     <w:tblPr>
       <w:tblStyleRowBandSize w:val="1"/>
       <w:tblStyleColBandSize w:val="1"/>
-      <w:tblInd w:w="0" w:type="dxa"/>
       <w:tblBorders>
         <w:top w:val="single" w:sz="8" w:space="0" w:color="FFFFFF" w:themeColor="background1"/>
         <w:left w:val="single" w:sz="8" w:space="0" w:color="FFFFFF" w:themeColor="background1"/>
@@ -9016,12 +8539,6 @@
         <w:insideH w:val="single" w:sz="6" w:space="0" w:color="FFFFFF" w:themeColor="background1"/>
         <w:insideV w:val="single" w:sz="6" w:space="0" w:color="FFFFFF" w:themeColor="background1"/>
       </w:tblBorders>
-      <w:tblCellMar>
-        <w:top w:w="0" w:type="dxa"/>
-        <w:left w:w="108" w:type="dxa"/>
-        <w:bottom w:w="0" w:type="dxa"/>
-        <w:right w:w="108" w:type="dxa"/>
-      </w:tblCellMar>
     </w:tblPr>
     <w:tcPr>
       <w:shd w:val="clear" w:color="auto" w:fill="D2EAF1" w:themeFill="accent5" w:themeFillTint="3F"/>
@@ -9148,7 +8665,6 @@
     <w:tblPr>
       <w:tblStyleRowBandSize w:val="1"/>
       <w:tblStyleColBandSize w:val="1"/>
-      <w:tblInd w:w="0" w:type="dxa"/>
       <w:tblBorders>
         <w:top w:val="single" w:sz="8" w:space="0" w:color="FFFFFF" w:themeColor="background1"/>
         <w:left w:val="single" w:sz="8" w:space="0" w:color="FFFFFF" w:themeColor="background1"/>
@@ -9157,12 +8673,6 @@
         <w:insideH w:val="single" w:sz="6" w:space="0" w:color="FFFFFF" w:themeColor="background1"/>
         <w:insideV w:val="single" w:sz="6" w:space="0" w:color="FFFFFF" w:themeColor="background1"/>
       </w:tblBorders>
-      <w:tblCellMar>
-        <w:top w:w="0" w:type="dxa"/>
-        <w:left w:w="108" w:type="dxa"/>
-        <w:bottom w:w="0" w:type="dxa"/>
-        <w:right w:w="108" w:type="dxa"/>
-      </w:tblCellMar>
     </w:tblPr>
     <w:tcPr>
       <w:shd w:val="clear" w:color="auto" w:fill="FDE4D0" w:themeFill="accent6" w:themeFillTint="3F"/>
@@ -9292,13 +8802,6 @@
     <w:tblPr>
       <w:tblStyleRowBandSize w:val="1"/>
       <w:tblStyleColBandSize w:val="1"/>
-      <w:tblInd w:w="0" w:type="dxa"/>
-      <w:tblCellMar>
-        <w:top w:w="0" w:type="dxa"/>
-        <w:left w:w="108" w:type="dxa"/>
-        <w:bottom w:w="0" w:type="dxa"/>
-        <w:right w:w="108" w:type="dxa"/>
-      </w:tblCellMar>
     </w:tblPr>
     <w:tcPr>
       <w:shd w:val="clear" w:color="auto" w:fill="000000" w:themeFill="text1"/>
@@ -9406,13 +8909,6 @@
     <w:tblPr>
       <w:tblStyleRowBandSize w:val="1"/>
       <w:tblStyleColBandSize w:val="1"/>
-      <w:tblInd w:w="0" w:type="dxa"/>
-      <w:tblCellMar>
-        <w:top w:w="0" w:type="dxa"/>
-        <w:left w:w="108" w:type="dxa"/>
-        <w:bottom w:w="0" w:type="dxa"/>
-        <w:right w:w="108" w:type="dxa"/>
-      </w:tblCellMar>
     </w:tblPr>
     <w:tcPr>
       <w:shd w:val="clear" w:color="auto" w:fill="4F81BD" w:themeFill="accent1"/>
@@ -9520,13 +9016,6 @@
     <w:tblPr>
       <w:tblStyleRowBandSize w:val="1"/>
       <w:tblStyleColBandSize w:val="1"/>
-      <w:tblInd w:w="0" w:type="dxa"/>
-      <w:tblCellMar>
-        <w:top w:w="0" w:type="dxa"/>
-        <w:left w:w="108" w:type="dxa"/>
-        <w:bottom w:w="0" w:type="dxa"/>
-        <w:right w:w="108" w:type="dxa"/>
-      </w:tblCellMar>
     </w:tblPr>
     <w:tcPr>
       <w:shd w:val="clear" w:color="auto" w:fill="C0504D" w:themeFill="accent2"/>
@@ -9634,13 +9123,6 @@
     <w:tblPr>
       <w:tblStyleRowBandSize w:val="1"/>
       <w:tblStyleColBandSize w:val="1"/>
-      <w:tblInd w:w="0" w:type="dxa"/>
-      <w:tblCellMar>
-        <w:top w:w="0" w:type="dxa"/>
-        <w:left w:w="108" w:type="dxa"/>
-        <w:bottom w:w="0" w:type="dxa"/>
-        <w:right w:w="108" w:type="dxa"/>
-      </w:tblCellMar>
     </w:tblPr>
     <w:tcPr>
       <w:shd w:val="clear" w:color="auto" w:fill="9BBB59" w:themeFill="accent3"/>
@@ -9748,13 +9230,6 @@
     <w:tblPr>
       <w:tblStyleRowBandSize w:val="1"/>
       <w:tblStyleColBandSize w:val="1"/>
-      <w:tblInd w:w="0" w:type="dxa"/>
-      <w:tblCellMar>
-        <w:top w:w="0" w:type="dxa"/>
-        <w:left w:w="108" w:type="dxa"/>
-        <w:bottom w:w="0" w:type="dxa"/>
-        <w:right w:w="108" w:type="dxa"/>
-      </w:tblCellMar>
     </w:tblPr>
     <w:tcPr>
       <w:shd w:val="clear" w:color="auto" w:fill="8064A2" w:themeFill="accent4"/>
@@ -9862,13 +9337,6 @@
     <w:tblPr>
       <w:tblStyleRowBandSize w:val="1"/>
       <w:tblStyleColBandSize w:val="1"/>
-      <w:tblInd w:w="0" w:type="dxa"/>
-      <w:tblCellMar>
-        <w:top w:w="0" w:type="dxa"/>
-        <w:left w:w="108" w:type="dxa"/>
-        <w:bottom w:w="0" w:type="dxa"/>
-        <w:right w:w="108" w:type="dxa"/>
-      </w:tblCellMar>
     </w:tblPr>
     <w:tcPr>
       <w:shd w:val="clear" w:color="auto" w:fill="4BACC6" w:themeFill="accent5"/>
@@ -9976,13 +9444,6 @@
     <w:tblPr>
       <w:tblStyleRowBandSize w:val="1"/>
       <w:tblStyleColBandSize w:val="1"/>
-      <w:tblInd w:w="0" w:type="dxa"/>
-      <w:tblCellMar>
-        <w:top w:w="0" w:type="dxa"/>
-        <w:left w:w="108" w:type="dxa"/>
-        <w:bottom w:w="0" w:type="dxa"/>
-        <w:right w:w="108" w:type="dxa"/>
-      </w:tblCellMar>
     </w:tblPr>
     <w:tcPr>
       <w:shd w:val="clear" w:color="auto" w:fill="F79646" w:themeFill="accent6"/>
@@ -10090,7 +9551,6 @@
     <w:tblPr>
       <w:tblStyleRowBandSize w:val="1"/>
       <w:tblStyleColBandSize w:val="1"/>
-      <w:tblInd w:w="0" w:type="dxa"/>
       <w:tblBorders>
         <w:top w:val="single" w:sz="24" w:space="0" w:color="C0504D" w:themeColor="accent2"/>
         <w:left w:val="single" w:sz="4" w:space="0" w:color="000000" w:themeColor="text1"/>
@@ -10099,12 +9559,6 @@
         <w:insideH w:val="single" w:sz="4" w:space="0" w:color="FFFFFF" w:themeColor="background1"/>
         <w:insideV w:val="single" w:sz="4" w:space="0" w:color="FFFFFF" w:themeColor="background1"/>
       </w:tblBorders>
-      <w:tblCellMar>
-        <w:top w:w="0" w:type="dxa"/>
-        <w:left w:w="108" w:type="dxa"/>
-        <w:bottom w:w="0" w:type="dxa"/>
-        <w:right w:w="108" w:type="dxa"/>
-      </w:tblCellMar>
     </w:tblPr>
     <w:tcPr>
       <w:shd w:val="clear" w:color="auto" w:fill="E6E6E6" w:themeFill="text1" w:themeFillTint="19"/>
@@ -10212,7 +9666,6 @@
     <w:tblPr>
       <w:tblStyleRowBandSize w:val="1"/>
       <w:tblStyleColBandSize w:val="1"/>
-      <w:tblInd w:w="0" w:type="dxa"/>
       <w:tblBorders>
         <w:top w:val="single" w:sz="24" w:space="0" w:color="C0504D" w:themeColor="accent2"/>
         <w:left w:val="single" w:sz="4" w:space="0" w:color="4F81BD" w:themeColor="accent1"/>
@@ -10221,12 +9674,6 @@
         <w:insideH w:val="single" w:sz="4" w:space="0" w:color="FFFFFF" w:themeColor="background1"/>
         <w:insideV w:val="single" w:sz="4" w:space="0" w:color="FFFFFF" w:themeColor="background1"/>
       </w:tblBorders>
-      <w:tblCellMar>
-        <w:top w:w="0" w:type="dxa"/>
-        <w:left w:w="108" w:type="dxa"/>
-        <w:bottom w:w="0" w:type="dxa"/>
-        <w:right w:w="108" w:type="dxa"/>
-      </w:tblCellMar>
     </w:tblPr>
     <w:tcPr>
       <w:shd w:val="clear" w:color="auto" w:fill="EDF2F8" w:themeFill="accent1" w:themeFillTint="19"/>
@@ -10334,7 +9781,6 @@
     <w:tblPr>
       <w:tblStyleRowBandSize w:val="1"/>
       <w:tblStyleColBandSize w:val="1"/>
-      <w:tblInd w:w="0" w:type="dxa"/>
       <w:tblBorders>
         <w:top w:val="single" w:sz="24" w:space="0" w:color="C0504D" w:themeColor="accent2"/>
         <w:left w:val="single" w:sz="4" w:space="0" w:color="C0504D" w:themeColor="accent2"/>
@@ -10343,12 +9789,6 @@
         <w:insideH w:val="single" w:sz="4" w:space="0" w:color="FFFFFF" w:themeColor="background1"/>
         <w:insideV w:val="single" w:sz="4" w:space="0" w:color="FFFFFF" w:themeColor="background1"/>
       </w:tblBorders>
-      <w:tblCellMar>
-        <w:top w:w="0" w:type="dxa"/>
-        <w:left w:w="108" w:type="dxa"/>
-        <w:bottom w:w="0" w:type="dxa"/>
-        <w:right w:w="108" w:type="dxa"/>
-      </w:tblCellMar>
     </w:tblPr>
     <w:tcPr>
       <w:shd w:val="clear" w:color="auto" w:fill="F8EDED" w:themeFill="accent2" w:themeFillTint="19"/>
@@ -10456,7 +9896,6 @@
     <w:tblPr>
       <w:tblStyleRowBandSize w:val="1"/>
       <w:tblStyleColBandSize w:val="1"/>
-      <w:tblInd w:w="0" w:type="dxa"/>
       <w:tblBorders>
         <w:top w:val="single" w:sz="24" w:space="0" w:color="8064A2" w:themeColor="accent4"/>
         <w:left w:val="single" w:sz="4" w:space="0" w:color="9BBB59" w:themeColor="accent3"/>
@@ -10465,12 +9904,6 @@
         <w:insideH w:val="single" w:sz="4" w:space="0" w:color="FFFFFF" w:themeColor="background1"/>
         <w:insideV w:val="single" w:sz="4" w:space="0" w:color="FFFFFF" w:themeColor="background1"/>
       </w:tblBorders>
-      <w:tblCellMar>
-        <w:top w:w="0" w:type="dxa"/>
-        <w:left w:w="108" w:type="dxa"/>
-        <w:bottom w:w="0" w:type="dxa"/>
-        <w:right w:w="108" w:type="dxa"/>
-      </w:tblCellMar>
     </w:tblPr>
     <w:tcPr>
       <w:shd w:val="clear" w:color="auto" w:fill="F5F8EE" w:themeFill="accent3" w:themeFillTint="19"/>
@@ -10568,7 +10001,6 @@
     <w:tblPr>
       <w:tblStyleRowBandSize w:val="1"/>
       <w:tblStyleColBandSize w:val="1"/>
-      <w:tblInd w:w="0" w:type="dxa"/>
       <w:tblBorders>
         <w:top w:val="single" w:sz="24" w:space="0" w:color="9BBB59" w:themeColor="accent3"/>
         <w:left w:val="single" w:sz="4" w:space="0" w:color="8064A2" w:themeColor="accent4"/>
@@ -10577,12 +10009,6 @@
         <w:insideH w:val="single" w:sz="4" w:space="0" w:color="FFFFFF" w:themeColor="background1"/>
         <w:insideV w:val="single" w:sz="4" w:space="0" w:color="FFFFFF" w:themeColor="background1"/>
       </w:tblBorders>
-      <w:tblCellMar>
-        <w:top w:w="0" w:type="dxa"/>
-        <w:left w:w="108" w:type="dxa"/>
-        <w:bottom w:w="0" w:type="dxa"/>
-        <w:right w:w="108" w:type="dxa"/>
-      </w:tblCellMar>
     </w:tblPr>
     <w:tcPr>
       <w:shd w:val="clear" w:color="auto" w:fill="F2EFF6" w:themeFill="accent4" w:themeFillTint="19"/>
@@ -10690,7 +10116,6 @@
     <w:tblPr>
       <w:tblStyleRowBandSize w:val="1"/>
       <w:tblStyleColBandSize w:val="1"/>
-      <w:tblInd w:w="0" w:type="dxa"/>
       <w:tblBorders>
         <w:top w:val="single" w:sz="24" w:space="0" w:color="F79646" w:themeColor="accent6"/>
         <w:left w:val="single" w:sz="4" w:space="0" w:color="4BACC6" w:themeColor="accent5"/>
@@ -10699,12 +10124,6 @@
         <w:insideH w:val="single" w:sz="4" w:space="0" w:color="FFFFFF" w:themeColor="background1"/>
         <w:insideV w:val="single" w:sz="4" w:space="0" w:color="FFFFFF" w:themeColor="background1"/>
       </w:tblBorders>
-      <w:tblCellMar>
-        <w:top w:w="0" w:type="dxa"/>
-        <w:left w:w="108" w:type="dxa"/>
-        <w:bottom w:w="0" w:type="dxa"/>
-        <w:right w:w="108" w:type="dxa"/>
-      </w:tblCellMar>
     </w:tblPr>
     <w:tcPr>
       <w:shd w:val="clear" w:color="auto" w:fill="EDF6F9" w:themeFill="accent5" w:themeFillTint="19"/>
@@ -10812,7 +10231,6 @@
     <w:tblPr>
       <w:tblStyleRowBandSize w:val="1"/>
       <w:tblStyleColBandSize w:val="1"/>
-      <w:tblInd w:w="0" w:type="dxa"/>
       <w:tblBorders>
         <w:top w:val="single" w:sz="24" w:space="0" w:color="4BACC6" w:themeColor="accent5"/>
         <w:left w:val="single" w:sz="4" w:space="0" w:color="F79646" w:themeColor="accent6"/>
@@ -10821,12 +10239,6 @@
         <w:insideH w:val="single" w:sz="4" w:space="0" w:color="FFFFFF" w:themeColor="background1"/>
         <w:insideV w:val="single" w:sz="4" w:space="0" w:color="FFFFFF" w:themeColor="background1"/>
       </w:tblBorders>
-      <w:tblCellMar>
-        <w:top w:w="0" w:type="dxa"/>
-        <w:left w:w="108" w:type="dxa"/>
-        <w:bottom w:w="0" w:type="dxa"/>
-        <w:right w:w="108" w:type="dxa"/>
-      </w:tblCellMar>
     </w:tblPr>
     <w:tcPr>
       <w:shd w:val="clear" w:color="auto" w:fill="FEF4EC" w:themeFill="accent6" w:themeFillTint="19"/>
@@ -10934,13 +10346,6 @@
     <w:tblPr>
       <w:tblStyleRowBandSize w:val="1"/>
       <w:tblStyleColBandSize w:val="1"/>
-      <w:tblInd w:w="0" w:type="dxa"/>
-      <w:tblCellMar>
-        <w:top w:w="0" w:type="dxa"/>
-        <w:left w:w="108" w:type="dxa"/>
-        <w:bottom w:w="0" w:type="dxa"/>
-        <w:right w:w="108" w:type="dxa"/>
-      </w:tblCellMar>
     </w:tblPr>
     <w:tcPr>
       <w:shd w:val="clear" w:color="auto" w:fill="E6E6E6" w:themeFill="text1" w:themeFillTint="19"/>
@@ -11020,13 +10425,6 @@
     <w:tblPr>
       <w:tblStyleRowBandSize w:val="1"/>
       <w:tblStyleColBandSize w:val="1"/>
-      <w:tblInd w:w="0" w:type="dxa"/>
-      <w:tblCellMar>
-        <w:top w:w="0" w:type="dxa"/>
-        <w:left w:w="108" w:type="dxa"/>
-        <w:bottom w:w="0" w:type="dxa"/>
-        <w:right w:w="108" w:type="dxa"/>
-      </w:tblCellMar>
     </w:tblPr>
     <w:tcPr>
       <w:shd w:val="clear" w:color="auto" w:fill="EDF2F8" w:themeFill="accent1" w:themeFillTint="19"/>
@@ -11106,13 +10504,6 @@
     <w:tblPr>
       <w:tblStyleRowBandSize w:val="1"/>
       <w:tblStyleColBandSize w:val="1"/>
-      <w:tblInd w:w="0" w:type="dxa"/>
-      <w:tblCellMar>
-        <w:top w:w="0" w:type="dxa"/>
-        <w:left w:w="108" w:type="dxa"/>
-        <w:bottom w:w="0" w:type="dxa"/>
-        <w:right w:w="108" w:type="dxa"/>
-      </w:tblCellMar>
     </w:tblPr>
     <w:tcPr>
       <w:shd w:val="clear" w:color="auto" w:fill="F8EDED" w:themeFill="accent2" w:themeFillTint="19"/>
@@ -11192,13 +10583,6 @@
     <w:tblPr>
       <w:tblStyleRowBandSize w:val="1"/>
       <w:tblStyleColBandSize w:val="1"/>
-      <w:tblInd w:w="0" w:type="dxa"/>
-      <w:tblCellMar>
-        <w:top w:w="0" w:type="dxa"/>
-        <w:left w:w="108" w:type="dxa"/>
-        <w:bottom w:w="0" w:type="dxa"/>
-        <w:right w:w="108" w:type="dxa"/>
-      </w:tblCellMar>
     </w:tblPr>
     <w:tcPr>
       <w:shd w:val="clear" w:color="auto" w:fill="F5F8EE" w:themeFill="accent3" w:themeFillTint="19"/>
@@ -11278,13 +10662,6 @@
     <w:tblPr>
       <w:tblStyleRowBandSize w:val="1"/>
       <w:tblStyleColBandSize w:val="1"/>
-      <w:tblInd w:w="0" w:type="dxa"/>
-      <w:tblCellMar>
-        <w:top w:w="0" w:type="dxa"/>
-        <w:left w:w="108" w:type="dxa"/>
-        <w:bottom w:w="0" w:type="dxa"/>
-        <w:right w:w="108" w:type="dxa"/>
-      </w:tblCellMar>
     </w:tblPr>
     <w:tcPr>
       <w:shd w:val="clear" w:color="auto" w:fill="F2EFF6" w:themeFill="accent4" w:themeFillTint="19"/>
@@ -11364,13 +10741,6 @@
     <w:tblPr>
       <w:tblStyleRowBandSize w:val="1"/>
       <w:tblStyleColBandSize w:val="1"/>
-      <w:tblInd w:w="0" w:type="dxa"/>
-      <w:tblCellMar>
-        <w:top w:w="0" w:type="dxa"/>
-        <w:left w:w="108" w:type="dxa"/>
-        <w:bottom w:w="0" w:type="dxa"/>
-        <w:right w:w="108" w:type="dxa"/>
-      </w:tblCellMar>
     </w:tblPr>
     <w:tcPr>
       <w:shd w:val="clear" w:color="auto" w:fill="EDF6F9" w:themeFill="accent5" w:themeFillTint="19"/>
@@ -11450,13 +10820,6 @@
     <w:tblPr>
       <w:tblStyleRowBandSize w:val="1"/>
       <w:tblStyleColBandSize w:val="1"/>
-      <w:tblInd w:w="0" w:type="dxa"/>
-      <w:tblCellMar>
-        <w:top w:w="0" w:type="dxa"/>
-        <w:left w:w="108" w:type="dxa"/>
-        <w:bottom w:w="0" w:type="dxa"/>
-        <w:right w:w="108" w:type="dxa"/>
-      </w:tblCellMar>
     </w:tblPr>
     <w:tcPr>
       <w:shd w:val="clear" w:color="auto" w:fill="FEF4EC" w:themeFill="accent6" w:themeFillTint="19"/>
@@ -11536,16 +10899,9 @@
     <w:tblPr>
       <w:tblStyleRowBandSize w:val="1"/>
       <w:tblStyleColBandSize w:val="1"/>
-      <w:tblInd w:w="0" w:type="dxa"/>
       <w:tblBorders>
         <w:insideH w:val="single" w:sz="4" w:space="0" w:color="FFFFFF" w:themeColor="background1"/>
       </w:tblBorders>
-      <w:tblCellMar>
-        <w:top w:w="0" w:type="dxa"/>
-        <w:left w:w="108" w:type="dxa"/>
-        <w:bottom w:w="0" w:type="dxa"/>
-        <w:right w:w="108" w:type="dxa"/>
-      </w:tblCellMar>
     </w:tblPr>
     <w:tcPr>
       <w:shd w:val="clear" w:color="auto" w:fill="CCCCCC" w:themeFill="text1" w:themeFillTint="33"/>
@@ -11616,16 +10972,9 @@
     <w:tblPr>
       <w:tblStyleRowBandSize w:val="1"/>
       <w:tblStyleColBandSize w:val="1"/>
-      <w:tblInd w:w="0" w:type="dxa"/>
       <w:tblBorders>
         <w:insideH w:val="single" w:sz="4" w:space="0" w:color="FFFFFF" w:themeColor="background1"/>
       </w:tblBorders>
-      <w:tblCellMar>
-        <w:top w:w="0" w:type="dxa"/>
-        <w:left w:w="108" w:type="dxa"/>
-        <w:bottom w:w="0" w:type="dxa"/>
-        <w:right w:w="108" w:type="dxa"/>
-      </w:tblCellMar>
     </w:tblPr>
     <w:tcPr>
       <w:shd w:val="clear" w:color="auto" w:fill="DBE5F1" w:themeFill="accent1" w:themeFillTint="33"/>
@@ -11696,16 +11045,9 @@
     <w:tblPr>
       <w:tblStyleRowBandSize w:val="1"/>
       <w:tblStyleColBandSize w:val="1"/>
-      <w:tblInd w:w="0" w:type="dxa"/>
       <w:tblBorders>
         <w:insideH w:val="single" w:sz="4" w:space="0" w:color="FFFFFF" w:themeColor="background1"/>
       </w:tblBorders>
-      <w:tblCellMar>
-        <w:top w:w="0" w:type="dxa"/>
-        <w:left w:w="108" w:type="dxa"/>
-        <w:bottom w:w="0" w:type="dxa"/>
-        <w:right w:w="108" w:type="dxa"/>
-      </w:tblCellMar>
     </w:tblPr>
     <w:tcPr>
       <w:shd w:val="clear" w:color="auto" w:fill="F2DBDB" w:themeFill="accent2" w:themeFillTint="33"/>
@@ -11776,16 +11118,9 @@
     <w:tblPr>
       <w:tblStyleRowBandSize w:val="1"/>
       <w:tblStyleColBandSize w:val="1"/>
-      <w:tblInd w:w="0" w:type="dxa"/>
       <w:tblBorders>
         <w:insideH w:val="single" w:sz="4" w:space="0" w:color="FFFFFF" w:themeColor="background1"/>
       </w:tblBorders>
-      <w:tblCellMar>
-        <w:top w:w="0" w:type="dxa"/>
-        <w:left w:w="108" w:type="dxa"/>
-        <w:bottom w:w="0" w:type="dxa"/>
-        <w:right w:w="108" w:type="dxa"/>
-      </w:tblCellMar>
     </w:tblPr>
     <w:tcPr>
       <w:shd w:val="clear" w:color="auto" w:fill="EAF1DD" w:themeFill="accent3" w:themeFillTint="33"/>
@@ -11856,16 +11191,9 @@
     <w:tblPr>
       <w:tblStyleRowBandSize w:val="1"/>
       <w:tblStyleColBandSize w:val="1"/>
-      <w:tblInd w:w="0" w:type="dxa"/>
       <w:tblBorders>
         <w:insideH w:val="single" w:sz="4" w:space="0" w:color="FFFFFF" w:themeColor="background1"/>
       </w:tblBorders>
-      <w:tblCellMar>
-        <w:top w:w="0" w:type="dxa"/>
-        <w:left w:w="108" w:type="dxa"/>
-        <w:bottom w:w="0" w:type="dxa"/>
-        <w:right w:w="108" w:type="dxa"/>
-      </w:tblCellMar>
     </w:tblPr>
     <w:tcPr>
       <w:shd w:val="clear" w:color="auto" w:fill="E5DFEC" w:themeFill="accent4" w:themeFillTint="33"/>
@@ -11936,16 +11264,9 @@
     <w:tblPr>
       <w:tblStyleRowBandSize w:val="1"/>
       <w:tblStyleColBandSize w:val="1"/>
-      <w:tblInd w:w="0" w:type="dxa"/>
       <w:tblBorders>
         <w:insideH w:val="single" w:sz="4" w:space="0" w:color="FFFFFF" w:themeColor="background1"/>
       </w:tblBorders>
-      <w:tblCellMar>
-        <w:top w:w="0" w:type="dxa"/>
-        <w:left w:w="108" w:type="dxa"/>
-        <w:bottom w:w="0" w:type="dxa"/>
-        <w:right w:w="108" w:type="dxa"/>
-      </w:tblCellMar>
     </w:tblPr>
     <w:tcPr>
       <w:shd w:val="clear" w:color="auto" w:fill="DAEEF3" w:themeFill="accent5" w:themeFillTint="33"/>
@@ -12016,16 +11337,9 @@
     <w:tblPr>
       <w:tblStyleRowBandSize w:val="1"/>
       <w:tblStyleColBandSize w:val="1"/>
-      <w:tblInd w:w="0" w:type="dxa"/>
       <w:tblBorders>
         <w:insideH w:val="single" w:sz="4" w:space="0" w:color="FFFFFF" w:themeColor="background1"/>
       </w:tblBorders>
-      <w:tblCellMar>
-        <w:top w:w="0" w:type="dxa"/>
-        <w:left w:w="108" w:type="dxa"/>
-        <w:bottom w:w="0" w:type="dxa"/>
-        <w:right w:w="108" w:type="dxa"/>
-      </w:tblCellMar>
     </w:tblPr>
     <w:tcPr>
       <w:shd w:val="clear" w:color="auto" w:fill="FDE9D9" w:themeFill="accent6" w:themeFillTint="33"/>
@@ -12086,7 +11400,7 @@
 </file>
 
 <file path=word/stylesWithEffects.xml><?xml version="1.0" encoding="utf-8"?>
-<w:styles xmlns:wpc="http://schemas.microsoft.com/office/word/2010/wordprocessingCanvas" xmlns:mo="http://schemas.microsoft.com/office/mac/office/2008/main" xmlns:mc="http://schemas.openxmlformats.org/markup-compatibility/2006" xmlns:mv="urn:schemas-microsoft-com:mac:vml" xmlns:o="urn:schemas-microsoft-com:office:office" xmlns:r="http://schemas.openxmlformats.org/officeDocument/2006/relationships" xmlns:m="http://schemas.openxmlformats.org/officeDocument/2006/math" xmlns:v="urn:schemas-microsoft-com:vml" xmlns:wp14="http://schemas.microsoft.com/office/word/2010/wordprocessingDrawing" xmlns:wp="http://schemas.openxmlformats.org/drawingml/2006/wordprocessingDrawing" xmlns:w10="urn:schemas-microsoft-com:office:word" xmlns:w="http://schemas.openxmlformats.org/wordprocessingml/2006/main" xmlns:w14="http://schemas.microsoft.com/office/word/2010/wordml" xmlns:wpg="http://schemas.microsoft.com/office/word/2010/wordprocessingGroup" xmlns:wpi="http://schemas.microsoft.com/office/word/2010/wordprocessingInk" xmlns:wne="http://schemas.microsoft.com/office/word/2006/wordml" xmlns:wps="http://schemas.microsoft.com/office/word/2010/wordprocessingShape" mc:Ignorable="w14 wp14">
+<w:styles xmlns:wpc="http://schemas.microsoft.com/office/word/2010/wordprocessingCanvas" xmlns:mc="http://schemas.openxmlformats.org/markup-compatibility/2006" xmlns:o="urn:schemas-microsoft-com:office:office" xmlns:r="http://schemas.openxmlformats.org/officeDocument/2006/relationships" xmlns:m="http://schemas.openxmlformats.org/officeDocument/2006/math" xmlns:v="urn:schemas-microsoft-com:vml" xmlns:wp14="http://schemas.microsoft.com/office/word/2010/wordprocessingDrawing" xmlns:wp="http://schemas.openxmlformats.org/drawingml/2006/wordprocessingDrawing" xmlns:w10="urn:schemas-microsoft-com:office:word" xmlns:w="http://schemas.openxmlformats.org/wordprocessingml/2006/main" xmlns:w14="http://schemas.microsoft.com/office/word/2010/wordml" xmlns:wpg="http://schemas.microsoft.com/office/word/2010/wordprocessingGroup" xmlns:wpi="http://schemas.microsoft.com/office/word/2010/wordprocessingInk" xmlns:wne="http://schemas.microsoft.com/office/word/2006/wordml" xmlns:wps="http://schemas.microsoft.com/office/word/2010/wordprocessingShape" mc:Ignorable="w14 wp14">
   <w:docDefaults>
     <w:rPrDefault>
       <w:rPr>
@@ -12102,7 +11416,7 @@
       </w:pPr>
     </w:pPrDefault>
   </w:docDefaults>
-  <w:latentStyles w:defLockedState="0" w:defUIPriority="99" w:defSemiHidden="1" w:defUnhideWhenUsed="1" w:defQFormat="0" w:count="276">
+  <w:latentStyles w:defLockedState="0" w:defUIPriority="99" w:defSemiHidden="1" w:defUnhideWhenUsed="1" w:defQFormat="0" w:count="267">
     <w:lsdException w:name="Normal" w:semiHidden="0" w:uiPriority="0" w:unhideWhenUsed="0" w:qFormat="1"/>
     <w:lsdException w:name="heading 1" w:semiHidden="0" w:uiPriority="9" w:unhideWhenUsed="0" w:qFormat="1"/>
     <w:lsdException w:name="heading 2" w:uiPriority="9" w:qFormat="1"/>
@@ -13146,7 +12460,6 @@
       <w:spacing w:after="0" w:line="240" w:lineRule="auto"/>
     </w:pPr>
     <w:tblPr>
-      <w:tblInd w:w="0" w:type="dxa"/>
       <w:tblBorders>
         <w:top w:val="single" w:sz="4" w:space="0" w:color="auto"/>
         <w:left w:val="single" w:sz="4" w:space="0" w:color="auto"/>
@@ -13155,12 +12468,6 @@
         <w:insideH w:val="single" w:sz="4" w:space="0" w:color="auto"/>
         <w:insideV w:val="single" w:sz="4" w:space="0" w:color="auto"/>
       </w:tblBorders>
-      <w:tblCellMar>
-        <w:top w:w="0" w:type="dxa"/>
-        <w:left w:w="108" w:type="dxa"/>
-        <w:bottom w:w="0" w:type="dxa"/>
-        <w:right w:w="108" w:type="dxa"/>
-      </w:tblCellMar>
     </w:tblPr>
   </w:style>
   <w:style w:type="table" w:styleId="LightShading">
@@ -13177,17 +12484,10 @@
     <w:tblPr>
       <w:tblStyleRowBandSize w:val="1"/>
       <w:tblStyleColBandSize w:val="1"/>
-      <w:tblInd w:w="0" w:type="dxa"/>
       <w:tblBorders>
         <w:top w:val="single" w:sz="8" w:space="0" w:color="000000" w:themeColor="text1"/>
         <w:bottom w:val="single" w:sz="8" w:space="0" w:color="000000" w:themeColor="text1"/>
       </w:tblBorders>
-      <w:tblCellMar>
-        <w:top w:w="0" w:type="dxa"/>
-        <w:left w:w="108" w:type="dxa"/>
-        <w:bottom w:w="0" w:type="dxa"/>
-        <w:right w:w="108" w:type="dxa"/>
-      </w:tblCellMar>
     </w:tblPr>
     <w:tblStylePr w:type="firstRow">
       <w:pPr>
@@ -13280,17 +12580,10 @@
     <w:tblPr>
       <w:tblStyleRowBandSize w:val="1"/>
       <w:tblStyleColBandSize w:val="1"/>
-      <w:tblInd w:w="0" w:type="dxa"/>
       <w:tblBorders>
         <w:top w:val="single" w:sz="8" w:space="0" w:color="4F81BD" w:themeColor="accent1"/>
         <w:bottom w:val="single" w:sz="8" w:space="0" w:color="4F81BD" w:themeColor="accent1"/>
       </w:tblBorders>
-      <w:tblCellMar>
-        <w:top w:w="0" w:type="dxa"/>
-        <w:left w:w="108" w:type="dxa"/>
-        <w:bottom w:w="0" w:type="dxa"/>
-        <w:right w:w="108" w:type="dxa"/>
-      </w:tblCellMar>
     </w:tblPr>
     <w:tblStylePr w:type="firstRow">
       <w:pPr>
@@ -13383,17 +12676,10 @@
     <w:tblPr>
       <w:tblStyleRowBandSize w:val="1"/>
       <w:tblStyleColBandSize w:val="1"/>
-      <w:tblInd w:w="0" w:type="dxa"/>
       <w:tblBorders>
         <w:top w:val="single" w:sz="8" w:space="0" w:color="C0504D" w:themeColor="accent2"/>
         <w:bottom w:val="single" w:sz="8" w:space="0" w:color="C0504D" w:themeColor="accent2"/>
       </w:tblBorders>
-      <w:tblCellMar>
-        <w:top w:w="0" w:type="dxa"/>
-        <w:left w:w="108" w:type="dxa"/>
-        <w:bottom w:w="0" w:type="dxa"/>
-        <w:right w:w="108" w:type="dxa"/>
-      </w:tblCellMar>
     </w:tblPr>
     <w:tblStylePr w:type="firstRow">
       <w:pPr>
@@ -13486,17 +12772,10 @@
     <w:tblPr>
       <w:tblStyleRowBandSize w:val="1"/>
       <w:tblStyleColBandSize w:val="1"/>
-      <w:tblInd w:w="0" w:type="dxa"/>
       <w:tblBorders>
         <w:top w:val="single" w:sz="8" w:space="0" w:color="9BBB59" w:themeColor="accent3"/>
         <w:bottom w:val="single" w:sz="8" w:space="0" w:color="9BBB59" w:themeColor="accent3"/>
       </w:tblBorders>
-      <w:tblCellMar>
-        <w:top w:w="0" w:type="dxa"/>
-        <w:left w:w="108" w:type="dxa"/>
-        <w:bottom w:w="0" w:type="dxa"/>
-        <w:right w:w="108" w:type="dxa"/>
-      </w:tblCellMar>
     </w:tblPr>
     <w:tblStylePr w:type="firstRow">
       <w:pPr>
@@ -13589,17 +12868,10 @@
     <w:tblPr>
       <w:tblStyleRowBandSize w:val="1"/>
       <w:tblStyleColBandSize w:val="1"/>
-      <w:tblInd w:w="0" w:type="dxa"/>
       <w:tblBorders>
         <w:top w:val="single" w:sz="8" w:space="0" w:color="8064A2" w:themeColor="accent4"/>
         <w:bottom w:val="single" w:sz="8" w:space="0" w:color="8064A2" w:themeColor="accent4"/>
       </w:tblBorders>
-      <w:tblCellMar>
-        <w:top w:w="0" w:type="dxa"/>
-        <w:left w:w="108" w:type="dxa"/>
-        <w:bottom w:w="0" w:type="dxa"/>
-        <w:right w:w="108" w:type="dxa"/>
-      </w:tblCellMar>
     </w:tblPr>
     <w:tblStylePr w:type="firstRow">
       <w:pPr>
@@ -13692,17 +12964,10 @@
     <w:tblPr>
       <w:tblStyleRowBandSize w:val="1"/>
       <w:tblStyleColBandSize w:val="1"/>
-      <w:tblInd w:w="0" w:type="dxa"/>
       <w:tblBorders>
         <w:top w:val="single" w:sz="8" w:space="0" w:color="4BACC6" w:themeColor="accent5"/>
         <w:bottom w:val="single" w:sz="8" w:space="0" w:color="4BACC6" w:themeColor="accent5"/>
       </w:tblBorders>
-      <w:tblCellMar>
-        <w:top w:w="0" w:type="dxa"/>
-        <w:left w:w="108" w:type="dxa"/>
-        <w:bottom w:w="0" w:type="dxa"/>
-        <w:right w:w="108" w:type="dxa"/>
-      </w:tblCellMar>
     </w:tblPr>
     <w:tblStylePr w:type="firstRow">
       <w:pPr>
@@ -13795,17 +13060,10 @@
     <w:tblPr>
       <w:tblStyleRowBandSize w:val="1"/>
       <w:tblStyleColBandSize w:val="1"/>
-      <w:tblInd w:w="0" w:type="dxa"/>
       <w:tblBorders>
         <w:top w:val="single" w:sz="8" w:space="0" w:color="F79646" w:themeColor="accent6"/>
         <w:bottom w:val="single" w:sz="8" w:space="0" w:color="F79646" w:themeColor="accent6"/>
       </w:tblBorders>
-      <w:tblCellMar>
-        <w:top w:w="0" w:type="dxa"/>
-        <w:left w:w="108" w:type="dxa"/>
-        <w:bottom w:w="0" w:type="dxa"/>
-        <w:right w:w="108" w:type="dxa"/>
-      </w:tblCellMar>
     </w:tblPr>
     <w:tblStylePr w:type="firstRow">
       <w:pPr>
@@ -13895,19 +13153,12 @@
     <w:tblPr>
       <w:tblStyleRowBandSize w:val="1"/>
       <w:tblStyleColBandSize w:val="1"/>
-      <w:tblInd w:w="0" w:type="dxa"/>
       <w:tblBorders>
         <w:top w:val="single" w:sz="8" w:space="0" w:color="000000" w:themeColor="text1"/>
         <w:left w:val="single" w:sz="8" w:space="0" w:color="000000" w:themeColor="text1"/>
         <w:bottom w:val="single" w:sz="8" w:space="0" w:color="000000" w:themeColor="text1"/>
         <w:right w:val="single" w:sz="8" w:space="0" w:color="000000" w:themeColor="text1"/>
       </w:tblBorders>
-      <w:tblCellMar>
-        <w:top w:w="0" w:type="dxa"/>
-        <w:left w:w="108" w:type="dxa"/>
-        <w:bottom w:w="0" w:type="dxa"/>
-        <w:right w:w="108" w:type="dxa"/>
-      </w:tblCellMar>
     </w:tblPr>
     <w:tblStylePr w:type="firstRow">
       <w:pPr>
@@ -13987,19 +13238,12 @@
     <w:tblPr>
       <w:tblStyleRowBandSize w:val="1"/>
       <w:tblStyleColBandSize w:val="1"/>
-      <w:tblInd w:w="0" w:type="dxa"/>
       <w:tblBorders>
         <w:top w:val="single" w:sz="8" w:space="0" w:color="4F81BD" w:themeColor="accent1"/>
         <w:left w:val="single" w:sz="8" w:space="0" w:color="4F81BD" w:themeColor="accent1"/>
         <w:bottom w:val="single" w:sz="8" w:space="0" w:color="4F81BD" w:themeColor="accent1"/>
         <w:right w:val="single" w:sz="8" w:space="0" w:color="4F81BD" w:themeColor="accent1"/>
       </w:tblBorders>
-      <w:tblCellMar>
-        <w:top w:w="0" w:type="dxa"/>
-        <w:left w:w="108" w:type="dxa"/>
-        <w:bottom w:w="0" w:type="dxa"/>
-        <w:right w:w="108" w:type="dxa"/>
-      </w:tblCellMar>
     </w:tblPr>
     <w:tblStylePr w:type="firstRow">
       <w:pPr>
@@ -14079,19 +13323,12 @@
     <w:tblPr>
       <w:tblStyleRowBandSize w:val="1"/>
       <w:tblStyleColBandSize w:val="1"/>
-      <w:tblInd w:w="0" w:type="dxa"/>
       <w:tblBorders>
         <w:top w:val="single" w:sz="8" w:space="0" w:color="C0504D" w:themeColor="accent2"/>
         <w:left w:val="single" w:sz="8" w:space="0" w:color="C0504D" w:themeColor="accent2"/>
         <w:bottom w:val="single" w:sz="8" w:space="0" w:color="C0504D" w:themeColor="accent2"/>
         <w:right w:val="single" w:sz="8" w:space="0" w:color="C0504D" w:themeColor="accent2"/>
       </w:tblBorders>
-      <w:tblCellMar>
-        <w:top w:w="0" w:type="dxa"/>
-        <w:left w:w="108" w:type="dxa"/>
-        <w:bottom w:w="0" w:type="dxa"/>
-        <w:right w:w="108" w:type="dxa"/>
-      </w:tblCellMar>
     </w:tblPr>
     <w:tblStylePr w:type="firstRow">
       <w:pPr>
@@ -14171,19 +13408,12 @@
     <w:tblPr>
       <w:tblStyleRowBandSize w:val="1"/>
       <w:tblStyleColBandSize w:val="1"/>
-      <w:tblInd w:w="0" w:type="dxa"/>
       <w:tblBorders>
         <w:top w:val="single" w:sz="8" w:space="0" w:color="9BBB59" w:themeColor="accent3"/>
         <w:left w:val="single" w:sz="8" w:space="0" w:color="9BBB59" w:themeColor="accent3"/>
         <w:bottom w:val="single" w:sz="8" w:space="0" w:color="9BBB59" w:themeColor="accent3"/>
         <w:right w:val="single" w:sz="8" w:space="0" w:color="9BBB59" w:themeColor="accent3"/>
       </w:tblBorders>
-      <w:tblCellMar>
-        <w:top w:w="0" w:type="dxa"/>
-        <w:left w:w="108" w:type="dxa"/>
-        <w:bottom w:w="0" w:type="dxa"/>
-        <w:right w:w="108" w:type="dxa"/>
-      </w:tblCellMar>
     </w:tblPr>
     <w:tblStylePr w:type="firstRow">
       <w:pPr>
@@ -14263,19 +13493,12 @@
     <w:tblPr>
       <w:tblStyleRowBandSize w:val="1"/>
       <w:tblStyleColBandSize w:val="1"/>
-      <w:tblInd w:w="0" w:type="dxa"/>
       <w:tblBorders>
         <w:top w:val="single" w:sz="8" w:space="0" w:color="8064A2" w:themeColor="accent4"/>
         <w:left w:val="single" w:sz="8" w:space="0" w:color="8064A2" w:themeColor="accent4"/>
         <w:bottom w:val="single" w:sz="8" w:space="0" w:color="8064A2" w:themeColor="accent4"/>
         <w:right w:val="single" w:sz="8" w:space="0" w:color="8064A2" w:themeColor="accent4"/>
       </w:tblBorders>
-      <w:tblCellMar>
-        <w:top w:w="0" w:type="dxa"/>
-        <w:left w:w="108" w:type="dxa"/>
-        <w:bottom w:w="0" w:type="dxa"/>
-        <w:right w:w="108" w:type="dxa"/>
-      </w:tblCellMar>
     </w:tblPr>
     <w:tblStylePr w:type="firstRow">
       <w:pPr>
@@ -14355,19 +13578,12 @@
     <w:tblPr>
       <w:tblStyleRowBandSize w:val="1"/>
       <w:tblStyleColBandSize w:val="1"/>
-      <w:tblInd w:w="0" w:type="dxa"/>
       <w:tblBorders>
         <w:top w:val="single" w:sz="8" w:space="0" w:color="4BACC6" w:themeColor="accent5"/>
         <w:left w:val="single" w:sz="8" w:space="0" w:color="4BACC6" w:themeColor="accent5"/>
         <w:bottom w:val="single" w:sz="8" w:space="0" w:color="4BACC6" w:themeColor="accent5"/>
         <w:right w:val="single" w:sz="8" w:space="0" w:color="4BACC6" w:themeColor="accent5"/>
       </w:tblBorders>
-      <w:tblCellMar>
-        <w:top w:w="0" w:type="dxa"/>
-        <w:left w:w="108" w:type="dxa"/>
-        <w:bottom w:w="0" w:type="dxa"/>
-        <w:right w:w="108" w:type="dxa"/>
-      </w:tblCellMar>
     </w:tblPr>
     <w:tblStylePr w:type="firstRow">
       <w:pPr>
@@ -14447,19 +13663,12 @@
     <w:tblPr>
       <w:tblStyleRowBandSize w:val="1"/>
       <w:tblStyleColBandSize w:val="1"/>
-      <w:tblInd w:w="0" w:type="dxa"/>
       <w:tblBorders>
         <w:top w:val="single" w:sz="8" w:space="0" w:color="F79646" w:themeColor="accent6"/>
         <w:left w:val="single" w:sz="8" w:space="0" w:color="F79646" w:themeColor="accent6"/>
         <w:bottom w:val="single" w:sz="8" w:space="0" w:color="F79646" w:themeColor="accent6"/>
         <w:right w:val="single" w:sz="8" w:space="0" w:color="F79646" w:themeColor="accent6"/>
       </w:tblBorders>
-      <w:tblCellMar>
-        <w:top w:w="0" w:type="dxa"/>
-        <w:left w:w="108" w:type="dxa"/>
-        <w:bottom w:w="0" w:type="dxa"/>
-        <w:right w:w="108" w:type="dxa"/>
-      </w:tblCellMar>
     </w:tblPr>
     <w:tblStylePr w:type="firstRow">
       <w:pPr>
@@ -14539,7 +13748,6 @@
     <w:tblPr>
       <w:tblStyleRowBandSize w:val="1"/>
       <w:tblStyleColBandSize w:val="1"/>
-      <w:tblInd w:w="0" w:type="dxa"/>
       <w:tblBorders>
         <w:top w:val="single" w:sz="8" w:space="0" w:color="000000" w:themeColor="text1"/>
         <w:left w:val="single" w:sz="8" w:space="0" w:color="000000" w:themeColor="text1"/>
@@ -14548,12 +13756,6 @@
         <w:insideH w:val="single" w:sz="8" w:space="0" w:color="000000" w:themeColor="text1"/>
         <w:insideV w:val="single" w:sz="8" w:space="0" w:color="000000" w:themeColor="text1"/>
       </w:tblBorders>
-      <w:tblCellMar>
-        <w:top w:w="0" w:type="dxa"/>
-        <w:left w:w="108" w:type="dxa"/>
-        <w:bottom w:w="0" w:type="dxa"/>
-        <w:right w:w="108" w:type="dxa"/>
-      </w:tblCellMar>
     </w:tblPr>
     <w:tblStylePr w:type="firstRow">
       <w:pPr>
@@ -14669,7 +13871,6 @@
     <w:tblPr>
       <w:tblStyleRowBandSize w:val="1"/>
       <w:tblStyleColBandSize w:val="1"/>
-      <w:tblInd w:w="0" w:type="dxa"/>
       <w:tblBorders>
         <w:top w:val="single" w:sz="8" w:space="0" w:color="4F81BD" w:themeColor="accent1"/>
         <w:left w:val="single" w:sz="8" w:space="0" w:color="4F81BD" w:themeColor="accent1"/>
@@ -14678,12 +13879,6 @@
         <w:insideH w:val="single" w:sz="8" w:space="0" w:color="4F81BD" w:themeColor="accent1"/>
         <w:insideV w:val="single" w:sz="8" w:space="0" w:color="4F81BD" w:themeColor="accent1"/>
       </w:tblBorders>
-      <w:tblCellMar>
-        <w:top w:w="0" w:type="dxa"/>
-        <w:left w:w="108" w:type="dxa"/>
-        <w:bottom w:w="0" w:type="dxa"/>
-        <w:right w:w="108" w:type="dxa"/>
-      </w:tblCellMar>
     </w:tblPr>
     <w:tblStylePr w:type="firstRow">
       <w:pPr>
@@ -14799,7 +13994,6 @@
     <w:tblPr>
       <w:tblStyleRowBandSize w:val="1"/>
       <w:tblStyleColBandSize w:val="1"/>
-      <w:tblInd w:w="0" w:type="dxa"/>
       <w:tblBorders>
         <w:top w:val="single" w:sz="8" w:space="0" w:color="C0504D" w:themeColor="accent2"/>
         <w:left w:val="single" w:sz="8" w:space="0" w:color="C0504D" w:themeColor="accent2"/>
@@ -14808,12 +14002,6 @@
         <w:insideH w:val="single" w:sz="8" w:space="0" w:color="C0504D" w:themeColor="accent2"/>
         <w:insideV w:val="single" w:sz="8" w:space="0" w:color="C0504D" w:themeColor="accent2"/>
       </w:tblBorders>
-      <w:tblCellMar>
-        <w:top w:w="0" w:type="dxa"/>
-        <w:left w:w="108" w:type="dxa"/>
-        <w:bottom w:w="0" w:type="dxa"/>
-        <w:right w:w="108" w:type="dxa"/>
-      </w:tblCellMar>
     </w:tblPr>
     <w:tblStylePr w:type="firstRow">
       <w:pPr>
@@ -14929,7 +14117,6 @@
     <w:tblPr>
       <w:tblStyleRowBandSize w:val="1"/>
       <w:tblStyleColBandSize w:val="1"/>
-      <w:tblInd w:w="0" w:type="dxa"/>
       <w:tblBorders>
         <w:top w:val="single" w:sz="8" w:space="0" w:color="9BBB59" w:themeColor="accent3"/>
         <w:left w:val="single" w:sz="8" w:space="0" w:color="9BBB59" w:themeColor="accent3"/>
@@ -14938,12 +14125,6 @@
         <w:insideH w:val="single" w:sz="8" w:space="0" w:color="9BBB59" w:themeColor="accent3"/>
         <w:insideV w:val="single" w:sz="8" w:space="0" w:color="9BBB59" w:themeColor="accent3"/>
       </w:tblBorders>
-      <w:tblCellMar>
-        <w:top w:w="0" w:type="dxa"/>
-        <w:left w:w="108" w:type="dxa"/>
-        <w:bottom w:w="0" w:type="dxa"/>
-        <w:right w:w="108" w:type="dxa"/>
-      </w:tblCellMar>
     </w:tblPr>
     <w:tblStylePr w:type="firstRow">
       <w:pPr>
@@ -15059,7 +14240,6 @@
     <w:tblPr>
       <w:tblStyleRowBandSize w:val="1"/>
       <w:tblStyleColBandSize w:val="1"/>
-      <w:tblInd w:w="0" w:type="dxa"/>
       <w:tblBorders>
         <w:top w:val="single" w:sz="8" w:space="0" w:color="8064A2" w:themeColor="accent4"/>
         <w:left w:val="single" w:sz="8" w:space="0" w:color="8064A2" w:themeColor="accent4"/>
@@ -15068,12 +14248,6 @@
         <w:insideH w:val="single" w:sz="8" w:space="0" w:color="8064A2" w:themeColor="accent4"/>
         <w:insideV w:val="single" w:sz="8" w:space="0" w:color="8064A2" w:themeColor="accent4"/>
       </w:tblBorders>
-      <w:tblCellMar>
-        <w:top w:w="0" w:type="dxa"/>
-        <w:left w:w="108" w:type="dxa"/>
-        <w:bottom w:w="0" w:type="dxa"/>
-        <w:right w:w="108" w:type="dxa"/>
-      </w:tblCellMar>
     </w:tblPr>
     <w:tblStylePr w:type="firstRow">
       <w:pPr>
@@ -15189,7 +14363,6 @@
     <w:tblPr>
       <w:tblStyleRowBandSize w:val="1"/>
       <w:tblStyleColBandSize w:val="1"/>
-      <w:tblInd w:w="0" w:type="dxa"/>
       <w:tblBorders>
         <w:top w:val="single" w:sz="8" w:space="0" w:color="4BACC6" w:themeColor="accent5"/>
         <w:left w:val="single" w:sz="8" w:space="0" w:color="4BACC6" w:themeColor="accent5"/>
@@ -15198,12 +14371,6 @@
         <w:insideH w:val="single" w:sz="8" w:space="0" w:color="4BACC6" w:themeColor="accent5"/>
         <w:insideV w:val="single" w:sz="8" w:space="0" w:color="4BACC6" w:themeColor="accent5"/>
       </w:tblBorders>
-      <w:tblCellMar>
-        <w:top w:w="0" w:type="dxa"/>
-        <w:left w:w="108" w:type="dxa"/>
-        <w:bottom w:w="0" w:type="dxa"/>
-        <w:right w:w="108" w:type="dxa"/>
-      </w:tblCellMar>
     </w:tblPr>
     <w:tblStylePr w:type="firstRow">
       <w:pPr>
@@ -15319,7 +14486,6 @@
     <w:tblPr>
       <w:tblStyleRowBandSize w:val="1"/>
       <w:tblStyleColBandSize w:val="1"/>
-      <w:tblInd w:w="0" w:type="dxa"/>
       <w:tblBorders>
         <w:top w:val="single" w:sz="8" w:space="0" w:color="F79646" w:themeColor="accent6"/>
         <w:left w:val="single" w:sz="8" w:space="0" w:color="F79646" w:themeColor="accent6"/>
@@ -15328,12 +14494,6 @@
         <w:insideH w:val="single" w:sz="8" w:space="0" w:color="F79646" w:themeColor="accent6"/>
         <w:insideV w:val="single" w:sz="8" w:space="0" w:color="F79646" w:themeColor="accent6"/>
       </w:tblBorders>
-      <w:tblCellMar>
-        <w:top w:w="0" w:type="dxa"/>
-        <w:left w:w="108" w:type="dxa"/>
-        <w:bottom w:w="0" w:type="dxa"/>
-        <w:right w:w="108" w:type="dxa"/>
-      </w:tblCellMar>
     </w:tblPr>
     <w:tblStylePr w:type="firstRow">
       <w:pPr>
@@ -15449,7 +14609,6 @@
     <w:tblPr>
       <w:tblStyleRowBandSize w:val="1"/>
       <w:tblStyleColBandSize w:val="1"/>
-      <w:tblInd w:w="0" w:type="dxa"/>
       <w:tblBorders>
         <w:top w:val="single" w:sz="8" w:space="0" w:color="404040" w:themeColor="text1" w:themeTint="BF"/>
         <w:left w:val="single" w:sz="8" w:space="0" w:color="404040" w:themeColor="text1" w:themeTint="BF"/>
@@ -15457,12 +14616,6 @@
         <w:right w:val="single" w:sz="8" w:space="0" w:color="404040" w:themeColor="text1" w:themeTint="BF"/>
         <w:insideH w:val="single" w:sz="8" w:space="0" w:color="404040" w:themeColor="text1" w:themeTint="BF"/>
       </w:tblBorders>
-      <w:tblCellMar>
-        <w:top w:w="0" w:type="dxa"/>
-        <w:left w:w="108" w:type="dxa"/>
-        <w:bottom w:w="0" w:type="dxa"/>
-        <w:right w:w="108" w:type="dxa"/>
-      </w:tblCellMar>
     </w:tblPr>
     <w:tblStylePr w:type="firstRow">
       <w:pPr>
@@ -15555,7 +14708,6 @@
     <w:tblPr>
       <w:tblStyleRowBandSize w:val="1"/>
       <w:tblStyleColBandSize w:val="1"/>
-      <w:tblInd w:w="0" w:type="dxa"/>
       <w:tblBorders>
         <w:top w:val="single" w:sz="8" w:space="0" w:color="7BA0CD" w:themeColor="accent1" w:themeTint="BF"/>
         <w:left w:val="single" w:sz="8" w:space="0" w:color="7BA0CD" w:themeColor="accent1" w:themeTint="BF"/>
@@ -15563,12 +14715,6 @@
         <w:right w:val="single" w:sz="8" w:space="0" w:color="7BA0CD" w:themeColor="accent1" w:themeTint="BF"/>
         <w:insideH w:val="single" w:sz="8" w:space="0" w:color="7BA0CD" w:themeColor="accent1" w:themeTint="BF"/>
       </w:tblBorders>
-      <w:tblCellMar>
-        <w:top w:w="0" w:type="dxa"/>
-        <w:left w:w="108" w:type="dxa"/>
-        <w:bottom w:w="0" w:type="dxa"/>
-        <w:right w:w="108" w:type="dxa"/>
-      </w:tblCellMar>
     </w:tblPr>
     <w:tblStylePr w:type="firstRow">
       <w:pPr>
@@ -15661,7 +14807,6 @@
     <w:tblPr>
       <w:tblStyleRowBandSize w:val="1"/>
       <w:tblStyleColBandSize w:val="1"/>
-      <w:tblInd w:w="0" w:type="dxa"/>
       <w:tblBorders>
         <w:top w:val="single" w:sz="8" w:space="0" w:color="CF7B79" w:themeColor="accent2" w:themeTint="BF"/>
         <w:left w:val="single" w:sz="8" w:space="0" w:color="CF7B79" w:themeColor="accent2" w:themeTint="BF"/>
@@ -15669,12 +14814,6 @@
         <w:right w:val="single" w:sz="8" w:space="0" w:color="CF7B79" w:themeColor="accent2" w:themeTint="BF"/>
         <w:insideH w:val="single" w:sz="8" w:space="0" w:color="CF7B79" w:themeColor="accent2" w:themeTint="BF"/>
       </w:tblBorders>
-      <w:tblCellMar>
-        <w:top w:w="0" w:type="dxa"/>
-        <w:left w:w="108" w:type="dxa"/>
-        <w:bottom w:w="0" w:type="dxa"/>
-        <w:right w:w="108" w:type="dxa"/>
-      </w:tblCellMar>
     </w:tblPr>
     <w:tblStylePr w:type="firstRow">
       <w:pPr>
@@ -15767,7 +14906,6 @@
     <w:tblPr>
       <w:tblStyleRowBandSize w:val="1"/>
       <w:tblStyleColBandSize w:val="1"/>
-      <w:tblInd w:w="0" w:type="dxa"/>
       <w:tblBorders>
         <w:top w:val="single" w:sz="8" w:space="0" w:color="B3CC82" w:themeColor="accent3" w:themeTint="BF"/>
         <w:left w:val="single" w:sz="8" w:space="0" w:color="B3CC82" w:themeColor="accent3" w:themeTint="BF"/>
@@ -15775,12 +14913,6 @@
         <w:right w:val="single" w:sz="8" w:space="0" w:color="B3CC82" w:themeColor="accent3" w:themeTint="BF"/>
         <w:insideH w:val="single" w:sz="8" w:space="0" w:color="B3CC82" w:themeColor="accent3" w:themeTint="BF"/>
       </w:tblBorders>
-      <w:tblCellMar>
-        <w:top w:w="0" w:type="dxa"/>
-        <w:left w:w="108" w:type="dxa"/>
-        <w:bottom w:w="0" w:type="dxa"/>
-        <w:right w:w="108" w:type="dxa"/>
-      </w:tblCellMar>
     </w:tblPr>
     <w:tblStylePr w:type="firstRow">
       <w:pPr>
@@ -15873,7 +15005,6 @@
     <w:tblPr>
       <w:tblStyleRowBandSize w:val="1"/>
       <w:tblStyleColBandSize w:val="1"/>
-      <w:tblInd w:w="0" w:type="dxa"/>
       <w:tblBorders>
         <w:top w:val="single" w:sz="8" w:space="0" w:color="9F8AB9" w:themeColor="accent4" w:themeTint="BF"/>
         <w:left w:val="single" w:sz="8" w:space="0" w:color="9F8AB9" w:themeColor="accent4" w:themeTint="BF"/>
@@ -15881,12 +15012,6 @@
         <w:right w:val="single" w:sz="8" w:space="0" w:color="9F8AB9" w:themeColor="accent4" w:themeTint="BF"/>
         <w:insideH w:val="single" w:sz="8" w:space="0" w:color="9F8AB9" w:themeColor="accent4" w:themeTint="BF"/>
       </w:tblBorders>
-      <w:tblCellMar>
-        <w:top w:w="0" w:type="dxa"/>
-        <w:left w:w="108" w:type="dxa"/>
-        <w:bottom w:w="0" w:type="dxa"/>
-        <w:right w:w="108" w:type="dxa"/>
-      </w:tblCellMar>
     </w:tblPr>
     <w:tblStylePr w:type="firstRow">
       <w:pPr>
@@ -15979,7 +15104,6 @@
     <w:tblPr>
       <w:tblStyleRowBandSize w:val="1"/>
       <w:tblStyleColBandSize w:val="1"/>
-      <w:tblInd w:w="0" w:type="dxa"/>
       <w:tblBorders>
         <w:top w:val="single" w:sz="8" w:space="0" w:color="78C0D4" w:themeColor="accent5" w:themeTint="BF"/>
         <w:left w:val="single" w:sz="8" w:space="0" w:color="78C0D4" w:themeColor="accent5" w:themeTint="BF"/>
@@ -15987,12 +15111,6 @@
         <w:right w:val="single" w:sz="8" w:space="0" w:color="78C0D4" w:themeColor="accent5" w:themeTint="BF"/>
         <w:insideH w:val="single" w:sz="8" w:space="0" w:color="78C0D4" w:themeColor="accent5" w:themeTint="BF"/>
       </w:tblBorders>
-      <w:tblCellMar>
-        <w:top w:w="0" w:type="dxa"/>
-        <w:left w:w="108" w:type="dxa"/>
-        <w:bottom w:w="0" w:type="dxa"/>
-        <w:right w:w="108" w:type="dxa"/>
-      </w:tblCellMar>
     </w:tblPr>
     <w:tblStylePr w:type="firstRow">
       <w:pPr>
@@ -16085,7 +15203,6 @@
     <w:tblPr>
       <w:tblStyleRowBandSize w:val="1"/>
       <w:tblStyleColBandSize w:val="1"/>
-      <w:tblInd w:w="0" w:type="dxa"/>
       <w:tblBorders>
         <w:top w:val="single" w:sz="8" w:space="0" w:color="F9B074" w:themeColor="accent6" w:themeTint="BF"/>
         <w:left w:val="single" w:sz="8" w:space="0" w:color="F9B074" w:themeColor="accent6" w:themeTint="BF"/>
@@ -16093,12 +15210,6 @@
         <w:right w:val="single" w:sz="8" w:space="0" w:color="F9B074" w:themeColor="accent6" w:themeTint="BF"/>
         <w:insideH w:val="single" w:sz="8" w:space="0" w:color="F9B074" w:themeColor="accent6" w:themeTint="BF"/>
       </w:tblBorders>
-      <w:tblCellMar>
-        <w:top w:w="0" w:type="dxa"/>
-        <w:left w:w="108" w:type="dxa"/>
-        <w:bottom w:w="0" w:type="dxa"/>
-        <w:right w:w="108" w:type="dxa"/>
-      </w:tblCellMar>
     </w:tblPr>
     <w:tblStylePr w:type="firstRow">
       <w:pPr>
@@ -16191,17 +15302,10 @@
     <w:tblPr>
       <w:tblStyleRowBandSize w:val="1"/>
       <w:tblStyleColBandSize w:val="1"/>
-      <w:tblInd w:w="0" w:type="dxa"/>
       <w:tblBorders>
         <w:top w:val="single" w:sz="18" w:space="0" w:color="auto"/>
         <w:bottom w:val="single" w:sz="18" w:space="0" w:color="auto"/>
       </w:tblBorders>
-      <w:tblCellMar>
-        <w:top w:w="0" w:type="dxa"/>
-        <w:left w:w="108" w:type="dxa"/>
-        <w:bottom w:w="0" w:type="dxa"/>
-        <w:right w:w="108" w:type="dxa"/>
-      </w:tblCellMar>
     </w:tblPr>
     <w:tblStylePr w:type="firstRow">
       <w:pPr>
@@ -16340,17 +15444,10 @@
     <w:tblPr>
       <w:tblStyleRowBandSize w:val="1"/>
       <w:tblStyleColBandSize w:val="1"/>
-      <w:tblInd w:w="0" w:type="dxa"/>
       <w:tblBorders>
         <w:top w:val="single" w:sz="18" w:space="0" w:color="auto"/>
         <w:bottom w:val="single" w:sz="18" w:space="0" w:color="auto"/>
       </w:tblBorders>
-      <w:tblCellMar>
-        <w:top w:w="0" w:type="dxa"/>
-        <w:left w:w="108" w:type="dxa"/>
-        <w:bottom w:w="0" w:type="dxa"/>
-        <w:right w:w="108" w:type="dxa"/>
-      </w:tblCellMar>
     </w:tblPr>
     <w:tblStylePr w:type="firstRow">
       <w:pPr>
@@ -16489,17 +15586,10 @@
     <w:tblPr>
       <w:tblStyleRowBandSize w:val="1"/>
       <w:tblStyleColBandSize w:val="1"/>
-      <w:tblInd w:w="0" w:type="dxa"/>
       <w:tblBorders>
         <w:top w:val="single" w:sz="18" w:space="0" w:color="auto"/>
         <w:bottom w:val="single" w:sz="18" w:space="0" w:color="auto"/>
       </w:tblBorders>
-      <w:tblCellMar>
-        <w:top w:w="0" w:type="dxa"/>
-        <w:left w:w="108" w:type="dxa"/>
-        <w:bottom w:w="0" w:type="dxa"/>
-        <w:right w:w="108" w:type="dxa"/>
-      </w:tblCellMar>
     </w:tblPr>
     <w:tblStylePr w:type="firstRow">
       <w:pPr>
@@ -16638,17 +15728,10 @@
     <w:tblPr>
       <w:tblStyleRowBandSize w:val="1"/>
       <w:tblStyleColBandSize w:val="1"/>
-      <w:tblInd w:w="0" w:type="dxa"/>
       <w:tblBorders>
         <w:top w:val="single" w:sz="18" w:space="0" w:color="auto"/>
         <w:bottom w:val="single" w:sz="18" w:space="0" w:color="auto"/>
       </w:tblBorders>
-      <w:tblCellMar>
-        <w:top w:w="0" w:type="dxa"/>
-        <w:left w:w="108" w:type="dxa"/>
-        <w:bottom w:w="0" w:type="dxa"/>
-        <w:right w:w="108" w:type="dxa"/>
-      </w:tblCellMar>
     </w:tblPr>
     <w:tblStylePr w:type="firstRow">
       <w:pPr>
@@ -16787,17 +15870,10 @@
     <w:tblPr>
       <w:tblStyleRowBandSize w:val="1"/>
       <w:tblStyleColBandSize w:val="1"/>
-      <w:tblInd w:w="0" w:type="dxa"/>
       <w:tblBorders>
         <w:top w:val="single" w:sz="18" w:space="0" w:color="auto"/>
         <w:bottom w:val="single" w:sz="18" w:space="0" w:color="auto"/>
       </w:tblBorders>
-      <w:tblCellMar>
-        <w:top w:w="0" w:type="dxa"/>
-        <w:left w:w="108" w:type="dxa"/>
-        <w:bottom w:w="0" w:type="dxa"/>
-        <w:right w:w="108" w:type="dxa"/>
-      </w:tblCellMar>
     </w:tblPr>
     <w:tblStylePr w:type="firstRow">
       <w:pPr>
@@ -16936,17 +16012,10 @@
     <w:tblPr>
       <w:tblStyleRowBandSize w:val="1"/>
       <w:tblStyleColBandSize w:val="1"/>
-      <w:tblInd w:w="0" w:type="dxa"/>
       <w:tblBorders>
         <w:top w:val="single" w:sz="18" w:space="0" w:color="auto"/>
         <w:bottom w:val="single" w:sz="18" w:space="0" w:color="auto"/>
       </w:tblBorders>
-      <w:tblCellMar>
-        <w:top w:w="0" w:type="dxa"/>
-        <w:left w:w="108" w:type="dxa"/>
-        <w:bottom w:w="0" w:type="dxa"/>
-        <w:right w:w="108" w:type="dxa"/>
-      </w:tblCellMar>
     </w:tblPr>
     <w:tblStylePr w:type="firstRow">
       <w:pPr>
@@ -17085,17 +16154,10 @@
     <w:tblPr>
       <w:tblStyleRowBandSize w:val="1"/>
       <w:tblStyleColBandSize w:val="1"/>
-      <w:tblInd w:w="0" w:type="dxa"/>
       <w:tblBorders>
         <w:top w:val="single" w:sz="18" w:space="0" w:color="auto"/>
         <w:bottom w:val="single" w:sz="18" w:space="0" w:color="auto"/>
       </w:tblBorders>
-      <w:tblCellMar>
-        <w:top w:w="0" w:type="dxa"/>
-        <w:left w:w="108" w:type="dxa"/>
-        <w:bottom w:w="0" w:type="dxa"/>
-        <w:right w:w="108" w:type="dxa"/>
-      </w:tblCellMar>
     </w:tblPr>
     <w:tblStylePr w:type="firstRow">
       <w:pPr>
@@ -17237,17 +16299,10 @@
     <w:tblPr>
       <w:tblStyleRowBandSize w:val="1"/>
       <w:tblStyleColBandSize w:val="1"/>
-      <w:tblInd w:w="0" w:type="dxa"/>
       <w:tblBorders>
         <w:top w:val="single" w:sz="8" w:space="0" w:color="000000" w:themeColor="text1"/>
         <w:bottom w:val="single" w:sz="8" w:space="0" w:color="000000" w:themeColor="text1"/>
       </w:tblBorders>
-      <w:tblCellMar>
-        <w:top w:w="0" w:type="dxa"/>
-        <w:left w:w="108" w:type="dxa"/>
-        <w:bottom w:w="0" w:type="dxa"/>
-        <w:right w:w="108" w:type="dxa"/>
-      </w:tblCellMar>
     </w:tblPr>
     <w:tblStylePr w:type="firstRow">
       <w:rPr>
@@ -17321,17 +16376,10 @@
     <w:tblPr>
       <w:tblStyleRowBandSize w:val="1"/>
       <w:tblStyleColBandSize w:val="1"/>
-      <w:tblInd w:w="0" w:type="dxa"/>
       <w:tblBorders>
         <w:top w:val="single" w:sz="8" w:space="0" w:color="4F81BD" w:themeColor="accent1"/>
         <w:bottom w:val="single" w:sz="8" w:space="0" w:color="4F81BD" w:themeColor="accent1"/>
       </w:tblBorders>
-      <w:tblCellMar>
-        <w:top w:w="0" w:type="dxa"/>
-        <w:left w:w="108" w:type="dxa"/>
-        <w:bottom w:w="0" w:type="dxa"/>
-        <w:right w:w="108" w:type="dxa"/>
-      </w:tblCellMar>
     </w:tblPr>
     <w:tblStylePr w:type="firstRow">
       <w:rPr>
@@ -17405,17 +16453,10 @@
     <w:tblPr>
       <w:tblStyleRowBandSize w:val="1"/>
       <w:tblStyleColBandSize w:val="1"/>
-      <w:tblInd w:w="0" w:type="dxa"/>
       <w:tblBorders>
         <w:top w:val="single" w:sz="8" w:space="0" w:color="C0504D" w:themeColor="accent2"/>
         <w:bottom w:val="single" w:sz="8" w:space="0" w:color="C0504D" w:themeColor="accent2"/>
       </w:tblBorders>
-      <w:tblCellMar>
-        <w:top w:w="0" w:type="dxa"/>
-        <w:left w:w="108" w:type="dxa"/>
-        <w:bottom w:w="0" w:type="dxa"/>
-        <w:right w:w="108" w:type="dxa"/>
-      </w:tblCellMar>
     </w:tblPr>
     <w:tblStylePr w:type="firstRow">
       <w:rPr>
@@ -17489,17 +16530,10 @@
     <w:tblPr>
       <w:tblStyleRowBandSize w:val="1"/>
       <w:tblStyleColBandSize w:val="1"/>
-      <w:tblInd w:w="0" w:type="dxa"/>
       <w:tblBorders>
         <w:top w:val="single" w:sz="8" w:space="0" w:color="9BBB59" w:themeColor="accent3"/>
         <w:bottom w:val="single" w:sz="8" w:space="0" w:color="9BBB59" w:themeColor="accent3"/>
       </w:tblBorders>
-      <w:tblCellMar>
-        <w:top w:w="0" w:type="dxa"/>
-        <w:left w:w="108" w:type="dxa"/>
-        <w:bottom w:w="0" w:type="dxa"/>
-        <w:right w:w="108" w:type="dxa"/>
-      </w:tblCellMar>
     </w:tblPr>
     <w:tblStylePr w:type="firstRow">
       <w:rPr>
@@ -17573,17 +16607,10 @@
     <w:tblPr>
       <w:tblStyleRowBandSize w:val="1"/>
       <w:tblStyleColBandSize w:val="1"/>
-      <w:tblInd w:w="0" w:type="dxa"/>
       <w:tblBorders>
         <w:top w:val="single" w:sz="8" w:space="0" w:color="8064A2" w:themeColor="accent4"/>
         <w:bottom w:val="single" w:sz="8" w:space="0" w:color="8064A2" w:themeColor="accent4"/>
       </w:tblBorders>
-      <w:tblCellMar>
-        <w:top w:w="0" w:type="dxa"/>
-        <w:left w:w="108" w:type="dxa"/>
-        <w:bottom w:w="0" w:type="dxa"/>
-        <w:right w:w="108" w:type="dxa"/>
-      </w:tblCellMar>
     </w:tblPr>
     <w:tblStylePr w:type="firstRow">
       <w:rPr>
@@ -17657,17 +16684,10 @@
     <w:tblPr>
       <w:tblStyleRowBandSize w:val="1"/>
       <w:tblStyleColBandSize w:val="1"/>
-      <w:tblInd w:w="0" w:type="dxa"/>
       <w:tblBorders>
         <w:top w:val="single" w:sz="8" w:space="0" w:color="4BACC6" w:themeColor="accent5"/>
         <w:bottom w:val="single" w:sz="8" w:space="0" w:color="4BACC6" w:themeColor="accent5"/>
       </w:tblBorders>
-      <w:tblCellMar>
-        <w:top w:w="0" w:type="dxa"/>
-        <w:left w:w="108" w:type="dxa"/>
-        <w:bottom w:w="0" w:type="dxa"/>
-        <w:right w:w="108" w:type="dxa"/>
-      </w:tblCellMar>
     </w:tblPr>
     <w:tblStylePr w:type="firstRow">
       <w:rPr>
@@ -17741,17 +16761,10 @@
     <w:tblPr>
       <w:tblStyleRowBandSize w:val="1"/>
       <w:tblStyleColBandSize w:val="1"/>
-      <w:tblInd w:w="0" w:type="dxa"/>
       <w:tblBorders>
         <w:top w:val="single" w:sz="8" w:space="0" w:color="F79646" w:themeColor="accent6"/>
         <w:bottom w:val="single" w:sz="8" w:space="0" w:color="F79646" w:themeColor="accent6"/>
       </w:tblBorders>
-      <w:tblCellMar>
-        <w:top w:w="0" w:type="dxa"/>
-        <w:left w:w="108" w:type="dxa"/>
-        <w:bottom w:w="0" w:type="dxa"/>
-        <w:right w:w="108" w:type="dxa"/>
-      </w:tblCellMar>
     </w:tblPr>
     <w:tblStylePr w:type="firstRow">
       <w:rPr>
@@ -17826,19 +16839,12 @@
     <w:tblPr>
       <w:tblStyleRowBandSize w:val="1"/>
       <w:tblStyleColBandSize w:val="1"/>
-      <w:tblInd w:w="0" w:type="dxa"/>
       <w:tblBorders>
         <w:top w:val="single" w:sz="8" w:space="0" w:color="000000" w:themeColor="text1"/>
         <w:left w:val="single" w:sz="8" w:space="0" w:color="000000" w:themeColor="text1"/>
         <w:bottom w:val="single" w:sz="8" w:space="0" w:color="000000" w:themeColor="text1"/>
         <w:right w:val="single" w:sz="8" w:space="0" w:color="000000" w:themeColor="text1"/>
       </w:tblBorders>
-      <w:tblCellMar>
-        <w:top w:w="0" w:type="dxa"/>
-        <w:left w:w="108" w:type="dxa"/>
-        <w:bottom w:w="0" w:type="dxa"/>
-        <w:right w:w="108" w:type="dxa"/>
-      </w:tblCellMar>
     </w:tblPr>
     <w:tblStylePr w:type="firstRow">
       <w:rPr>
@@ -17954,19 +16960,12 @@
     <w:tblPr>
       <w:tblStyleRowBandSize w:val="1"/>
       <w:tblStyleColBandSize w:val="1"/>
-      <w:tblInd w:w="0" w:type="dxa"/>
       <w:tblBorders>
         <w:top w:val="single" w:sz="8" w:space="0" w:color="4F81BD" w:themeColor="accent1"/>
         <w:left w:val="single" w:sz="8" w:space="0" w:color="4F81BD" w:themeColor="accent1"/>
         <w:bottom w:val="single" w:sz="8" w:space="0" w:color="4F81BD" w:themeColor="accent1"/>
         <w:right w:val="single" w:sz="8" w:space="0" w:color="4F81BD" w:themeColor="accent1"/>
       </w:tblBorders>
-      <w:tblCellMar>
-        <w:top w:w="0" w:type="dxa"/>
-        <w:left w:w="108" w:type="dxa"/>
-        <w:bottom w:w="0" w:type="dxa"/>
-        <w:right w:w="108" w:type="dxa"/>
-      </w:tblCellMar>
     </w:tblPr>
     <w:tblStylePr w:type="firstRow">
       <w:rPr>
@@ -18082,19 +17081,12 @@
     <w:tblPr>
       <w:tblStyleRowBandSize w:val="1"/>
       <w:tblStyleColBandSize w:val="1"/>
-      <w:tblInd w:w="0" w:type="dxa"/>
       <w:tblBorders>
         <w:top w:val="single" w:sz="8" w:space="0" w:color="C0504D" w:themeColor="accent2"/>
         <w:left w:val="single" w:sz="8" w:space="0" w:color="C0504D" w:themeColor="accent2"/>
         <w:bottom w:val="single" w:sz="8" w:space="0" w:color="C0504D" w:themeColor="accent2"/>
         <w:right w:val="single" w:sz="8" w:space="0" w:color="C0504D" w:themeColor="accent2"/>
       </w:tblBorders>
-      <w:tblCellMar>
-        <w:top w:w="0" w:type="dxa"/>
-        <w:left w:w="108" w:type="dxa"/>
-        <w:bottom w:w="0" w:type="dxa"/>
-        <w:right w:w="108" w:type="dxa"/>
-      </w:tblCellMar>
     </w:tblPr>
     <w:tblStylePr w:type="firstRow">
       <w:rPr>
@@ -18210,19 +17202,12 @@
     <w:tblPr>
       <w:tblStyleRowBandSize w:val="1"/>
       <w:tblStyleColBandSize w:val="1"/>
-      <w:tblInd w:w="0" w:type="dxa"/>
       <w:tblBorders>
         <w:top w:val="single" w:sz="8" w:space="0" w:color="9BBB59" w:themeColor="accent3"/>
         <w:left w:val="single" w:sz="8" w:space="0" w:color="9BBB59" w:themeColor="accent3"/>
         <w:bottom w:val="single" w:sz="8" w:space="0" w:color="9BBB59" w:themeColor="accent3"/>
         <w:right w:val="single" w:sz="8" w:space="0" w:color="9BBB59" w:themeColor="accent3"/>
       </w:tblBorders>
-      <w:tblCellMar>
-        <w:top w:w="0" w:type="dxa"/>
-        <w:left w:w="108" w:type="dxa"/>
-        <w:bottom w:w="0" w:type="dxa"/>
-        <w:right w:w="108" w:type="dxa"/>
-      </w:tblCellMar>
     </w:tblPr>
     <w:tblStylePr w:type="firstRow">
       <w:rPr>
@@ -18338,19 +17323,12 @@
     <w:tblPr>
       <w:tblStyleRowBandSize w:val="1"/>
       <w:tblStyleColBandSize w:val="1"/>
-      <w:tblInd w:w="0" w:type="dxa"/>
       <w:tblBorders>
         <w:top w:val="single" w:sz="8" w:space="0" w:color="8064A2" w:themeColor="accent4"/>
         <w:left w:val="single" w:sz="8" w:space="0" w:color="8064A2" w:themeColor="accent4"/>
         <w:bottom w:val="single" w:sz="8" w:space="0" w:color="8064A2" w:themeColor="accent4"/>
         <w:right w:val="single" w:sz="8" w:space="0" w:color="8064A2" w:themeColor="accent4"/>
       </w:tblBorders>
-      <w:tblCellMar>
-        <w:top w:w="0" w:type="dxa"/>
-        <w:left w:w="108" w:type="dxa"/>
-        <w:bottom w:w="0" w:type="dxa"/>
-        <w:right w:w="108" w:type="dxa"/>
-      </w:tblCellMar>
     </w:tblPr>
     <w:tblStylePr w:type="firstRow">
       <w:rPr>
@@ -18466,19 +17444,12 @@
     <w:tblPr>
       <w:tblStyleRowBandSize w:val="1"/>
       <w:tblStyleColBandSize w:val="1"/>
-      <w:tblInd w:w="0" w:type="dxa"/>
       <w:tblBorders>
         <w:top w:val="single" w:sz="8" w:space="0" w:color="4BACC6" w:themeColor="accent5"/>
         <w:left w:val="single" w:sz="8" w:space="0" w:color="4BACC6" w:themeColor="accent5"/>
         <w:bottom w:val="single" w:sz="8" w:space="0" w:color="4BACC6" w:themeColor="accent5"/>
         <w:right w:val="single" w:sz="8" w:space="0" w:color="4BACC6" w:themeColor="accent5"/>
       </w:tblBorders>
-      <w:tblCellMar>
-        <w:top w:w="0" w:type="dxa"/>
-        <w:left w:w="108" w:type="dxa"/>
-        <w:bottom w:w="0" w:type="dxa"/>
-        <w:right w:w="108" w:type="dxa"/>
-      </w:tblCellMar>
     </w:tblPr>
     <w:tblStylePr w:type="firstRow">
       <w:rPr>
@@ -18594,19 +17565,12 @@
     <w:tblPr>
       <w:tblStyleRowBandSize w:val="1"/>
       <w:tblStyleColBandSize w:val="1"/>
-      <w:tblInd w:w="0" w:type="dxa"/>
       <w:tblBorders>
         <w:top w:val="single" w:sz="8" w:space="0" w:color="F79646" w:themeColor="accent6"/>
         <w:left w:val="single" w:sz="8" w:space="0" w:color="F79646" w:themeColor="accent6"/>
         <w:bottom w:val="single" w:sz="8" w:space="0" w:color="F79646" w:themeColor="accent6"/>
         <w:right w:val="single" w:sz="8" w:space="0" w:color="F79646" w:themeColor="accent6"/>
       </w:tblBorders>
-      <w:tblCellMar>
-        <w:top w:w="0" w:type="dxa"/>
-        <w:left w:w="108" w:type="dxa"/>
-        <w:bottom w:w="0" w:type="dxa"/>
-        <w:right w:w="108" w:type="dxa"/>
-      </w:tblCellMar>
     </w:tblPr>
     <w:tblStylePr w:type="firstRow">
       <w:rPr>
@@ -18718,7 +17682,6 @@
     <w:tblPr>
       <w:tblStyleRowBandSize w:val="1"/>
       <w:tblStyleColBandSize w:val="1"/>
-      <w:tblInd w:w="0" w:type="dxa"/>
       <w:tblBorders>
         <w:top w:val="single" w:sz="8" w:space="0" w:color="404040" w:themeColor="text1" w:themeTint="BF"/>
         <w:left w:val="single" w:sz="8" w:space="0" w:color="404040" w:themeColor="text1" w:themeTint="BF"/>
@@ -18727,12 +17690,6 @@
         <w:insideH w:val="single" w:sz="8" w:space="0" w:color="404040" w:themeColor="text1" w:themeTint="BF"/>
         <w:insideV w:val="single" w:sz="8" w:space="0" w:color="404040" w:themeColor="text1" w:themeTint="BF"/>
       </w:tblBorders>
-      <w:tblCellMar>
-        <w:top w:w="0" w:type="dxa"/>
-        <w:left w:w="108" w:type="dxa"/>
-        <w:bottom w:w="0" w:type="dxa"/>
-        <w:right w:w="108" w:type="dxa"/>
-      </w:tblCellMar>
     </w:tblPr>
     <w:tcPr>
       <w:shd w:val="clear" w:color="auto" w:fill="C0C0C0" w:themeFill="text1" w:themeFillTint="3F"/>
@@ -18791,7 +17748,6 @@
     <w:tblPr>
       <w:tblStyleRowBandSize w:val="1"/>
       <w:tblStyleColBandSize w:val="1"/>
-      <w:tblInd w:w="0" w:type="dxa"/>
       <w:tblBorders>
         <w:top w:val="single" w:sz="8" w:space="0" w:color="7BA0CD" w:themeColor="accent1" w:themeTint="BF"/>
         <w:left w:val="single" w:sz="8" w:space="0" w:color="7BA0CD" w:themeColor="accent1" w:themeTint="BF"/>
@@ -18800,12 +17756,6 @@
         <w:insideH w:val="single" w:sz="8" w:space="0" w:color="7BA0CD" w:themeColor="accent1" w:themeTint="BF"/>
         <w:insideV w:val="single" w:sz="8" w:space="0" w:color="7BA0CD" w:themeColor="accent1" w:themeTint="BF"/>
       </w:tblBorders>
-      <w:tblCellMar>
-        <w:top w:w="0" w:type="dxa"/>
-        <w:left w:w="108" w:type="dxa"/>
-        <w:bottom w:w="0" w:type="dxa"/>
-        <w:right w:w="108" w:type="dxa"/>
-      </w:tblCellMar>
     </w:tblPr>
     <w:tcPr>
       <w:shd w:val="clear" w:color="auto" w:fill="D3DFEE" w:themeFill="accent1" w:themeFillTint="3F"/>
@@ -18864,7 +17814,6 @@
     <w:tblPr>
       <w:tblStyleRowBandSize w:val="1"/>
       <w:tblStyleColBandSize w:val="1"/>
-      <w:tblInd w:w="0" w:type="dxa"/>
       <w:tblBorders>
         <w:top w:val="single" w:sz="8" w:space="0" w:color="CF7B79" w:themeColor="accent2" w:themeTint="BF"/>
         <w:left w:val="single" w:sz="8" w:space="0" w:color="CF7B79" w:themeColor="accent2" w:themeTint="BF"/>
@@ -18873,12 +17822,6 @@
         <w:insideH w:val="single" w:sz="8" w:space="0" w:color="CF7B79" w:themeColor="accent2" w:themeTint="BF"/>
         <w:insideV w:val="single" w:sz="8" w:space="0" w:color="CF7B79" w:themeColor="accent2" w:themeTint="BF"/>
       </w:tblBorders>
-      <w:tblCellMar>
-        <w:top w:w="0" w:type="dxa"/>
-        <w:left w:w="108" w:type="dxa"/>
-        <w:bottom w:w="0" w:type="dxa"/>
-        <w:right w:w="108" w:type="dxa"/>
-      </w:tblCellMar>
     </w:tblPr>
     <w:tcPr>
       <w:shd w:val="clear" w:color="auto" w:fill="EFD3D2" w:themeFill="accent2" w:themeFillTint="3F"/>
@@ -18937,7 +17880,6 @@
     <w:tblPr>
       <w:tblStyleRowBandSize w:val="1"/>
       <w:tblStyleColBandSize w:val="1"/>
-      <w:tblInd w:w="0" w:type="dxa"/>
       <w:tblBorders>
         <w:top w:val="single" w:sz="8" w:space="0" w:color="B3CC82" w:themeColor="accent3" w:themeTint="BF"/>
         <w:left w:val="single" w:sz="8" w:space="0" w:color="B3CC82" w:themeColor="accent3" w:themeTint="BF"/>
@@ -18946,12 +17888,6 @@
         <w:insideH w:val="single" w:sz="8" w:space="0" w:color="B3CC82" w:themeColor="accent3" w:themeTint="BF"/>
         <w:insideV w:val="single" w:sz="8" w:space="0" w:color="B3CC82" w:themeColor="accent3" w:themeTint="BF"/>
       </w:tblBorders>
-      <w:tblCellMar>
-        <w:top w:w="0" w:type="dxa"/>
-        <w:left w:w="108" w:type="dxa"/>
-        <w:bottom w:w="0" w:type="dxa"/>
-        <w:right w:w="108" w:type="dxa"/>
-      </w:tblCellMar>
     </w:tblPr>
     <w:tcPr>
       <w:shd w:val="clear" w:color="auto" w:fill="E6EED5" w:themeFill="accent3" w:themeFillTint="3F"/>
@@ -19010,7 +17946,6 @@
     <w:tblPr>
       <w:tblStyleRowBandSize w:val="1"/>
       <w:tblStyleColBandSize w:val="1"/>
-      <w:tblInd w:w="0" w:type="dxa"/>
       <w:tblBorders>
         <w:top w:val="single" w:sz="8" w:space="0" w:color="9F8AB9" w:themeColor="accent4" w:themeTint="BF"/>
         <w:left w:val="single" w:sz="8" w:space="0" w:color="9F8AB9" w:themeColor="accent4" w:themeTint="BF"/>
@@ -19019,12 +17954,6 @@
         <w:insideH w:val="single" w:sz="8" w:space="0" w:color="9F8AB9" w:themeColor="accent4" w:themeTint="BF"/>
         <w:insideV w:val="single" w:sz="8" w:space="0" w:color="9F8AB9" w:themeColor="accent4" w:themeTint="BF"/>
       </w:tblBorders>
-      <w:tblCellMar>
-        <w:top w:w="0" w:type="dxa"/>
-        <w:left w:w="108" w:type="dxa"/>
-        <w:bottom w:w="0" w:type="dxa"/>
-        <w:right w:w="108" w:type="dxa"/>
-      </w:tblCellMar>
     </w:tblPr>
     <w:tcPr>
       <w:shd w:val="clear" w:color="auto" w:fill="DFD8E8" w:themeFill="accent4" w:themeFillTint="3F"/>
@@ -19083,7 +18012,6 @@
     <w:tblPr>
       <w:tblStyleRowBandSize w:val="1"/>
       <w:tblStyleColBandSize w:val="1"/>
-      <w:tblInd w:w="0" w:type="dxa"/>
       <w:tblBorders>
         <w:top w:val="single" w:sz="8" w:space="0" w:color="78C0D4" w:themeColor="accent5" w:themeTint="BF"/>
         <w:left w:val="single" w:sz="8" w:space="0" w:color="78C0D4" w:themeColor="accent5" w:themeTint="BF"/>
@@ -19092,12 +18020,6 @@
         <w:insideH w:val="single" w:sz="8" w:space="0" w:color="78C0D4" w:themeColor="accent5" w:themeTint="BF"/>
         <w:insideV w:val="single" w:sz="8" w:space="0" w:color="78C0D4" w:themeColor="accent5" w:themeTint="BF"/>
       </w:tblBorders>
-      <w:tblCellMar>
-        <w:top w:w="0" w:type="dxa"/>
-        <w:left w:w="108" w:type="dxa"/>
-        <w:bottom w:w="0" w:type="dxa"/>
-        <w:right w:w="108" w:type="dxa"/>
-      </w:tblCellMar>
     </w:tblPr>
     <w:tcPr>
       <w:shd w:val="clear" w:color="auto" w:fill="D2EAF1" w:themeFill="accent5" w:themeFillTint="3F"/>
@@ -19156,7 +18078,6 @@
     <w:tblPr>
       <w:tblStyleRowBandSize w:val="1"/>
       <w:tblStyleColBandSize w:val="1"/>
-      <w:tblInd w:w="0" w:type="dxa"/>
       <w:tblBorders>
         <w:top w:val="single" w:sz="8" w:space="0" w:color="F9B074" w:themeColor="accent6" w:themeTint="BF"/>
         <w:left w:val="single" w:sz="8" w:space="0" w:color="F9B074" w:themeColor="accent6" w:themeTint="BF"/>
@@ -19165,12 +18086,6 @@
         <w:insideH w:val="single" w:sz="8" w:space="0" w:color="F9B074" w:themeColor="accent6" w:themeTint="BF"/>
         <w:insideV w:val="single" w:sz="8" w:space="0" w:color="F9B074" w:themeColor="accent6" w:themeTint="BF"/>
       </w:tblBorders>
-      <w:tblCellMar>
-        <w:top w:w="0" w:type="dxa"/>
-        <w:left w:w="108" w:type="dxa"/>
-        <w:bottom w:w="0" w:type="dxa"/>
-        <w:right w:w="108" w:type="dxa"/>
-      </w:tblCellMar>
     </w:tblPr>
     <w:tcPr>
       <w:shd w:val="clear" w:color="auto" w:fill="FDE4D0" w:themeFill="accent6" w:themeFillTint="3F"/>
@@ -19233,7 +18148,6 @@
     <w:tblPr>
       <w:tblStyleRowBandSize w:val="1"/>
       <w:tblStyleColBandSize w:val="1"/>
-      <w:tblInd w:w="0" w:type="dxa"/>
       <w:tblBorders>
         <w:top w:val="single" w:sz="8" w:space="0" w:color="000000" w:themeColor="text1"/>
         <w:left w:val="single" w:sz="8" w:space="0" w:color="000000" w:themeColor="text1"/>
@@ -19242,12 +18156,6 @@
         <w:insideH w:val="single" w:sz="8" w:space="0" w:color="000000" w:themeColor="text1"/>
         <w:insideV w:val="single" w:sz="8" w:space="0" w:color="000000" w:themeColor="text1"/>
       </w:tblBorders>
-      <w:tblCellMar>
-        <w:top w:w="0" w:type="dxa"/>
-        <w:left w:w="108" w:type="dxa"/>
-        <w:bottom w:w="0" w:type="dxa"/>
-        <w:right w:w="108" w:type="dxa"/>
-      </w:tblCellMar>
     </w:tblPr>
     <w:tcPr>
       <w:shd w:val="clear" w:color="auto" w:fill="C0C0C0" w:themeFill="text1" w:themeFillTint="3F"/>
@@ -19358,7 +18266,6 @@
     <w:tblPr>
       <w:tblStyleRowBandSize w:val="1"/>
       <w:tblStyleColBandSize w:val="1"/>
-      <w:tblInd w:w="0" w:type="dxa"/>
       <w:tblBorders>
         <w:top w:val="single" w:sz="8" w:space="0" w:color="4F81BD" w:themeColor="accent1"/>
         <w:left w:val="single" w:sz="8" w:space="0" w:color="4F81BD" w:themeColor="accent1"/>
@@ -19367,12 +18274,6 @@
         <w:insideH w:val="single" w:sz="8" w:space="0" w:color="4F81BD" w:themeColor="accent1"/>
         <w:insideV w:val="single" w:sz="8" w:space="0" w:color="4F81BD" w:themeColor="accent1"/>
       </w:tblBorders>
-      <w:tblCellMar>
-        <w:top w:w="0" w:type="dxa"/>
-        <w:left w:w="108" w:type="dxa"/>
-        <w:bottom w:w="0" w:type="dxa"/>
-        <w:right w:w="108" w:type="dxa"/>
-      </w:tblCellMar>
     </w:tblPr>
     <w:tcPr>
       <w:shd w:val="clear" w:color="auto" w:fill="D3DFEE" w:themeFill="accent1" w:themeFillTint="3F"/>
@@ -19483,7 +18384,6 @@
     <w:tblPr>
       <w:tblStyleRowBandSize w:val="1"/>
       <w:tblStyleColBandSize w:val="1"/>
-      <w:tblInd w:w="0" w:type="dxa"/>
       <w:tblBorders>
         <w:top w:val="single" w:sz="8" w:space="0" w:color="C0504D" w:themeColor="accent2"/>
         <w:left w:val="single" w:sz="8" w:space="0" w:color="C0504D" w:themeColor="accent2"/>
@@ -19492,12 +18392,6 @@
         <w:insideH w:val="single" w:sz="8" w:space="0" w:color="C0504D" w:themeColor="accent2"/>
         <w:insideV w:val="single" w:sz="8" w:space="0" w:color="C0504D" w:themeColor="accent2"/>
       </w:tblBorders>
-      <w:tblCellMar>
-        <w:top w:w="0" w:type="dxa"/>
-        <w:left w:w="108" w:type="dxa"/>
-        <w:bottom w:w="0" w:type="dxa"/>
-        <w:right w:w="108" w:type="dxa"/>
-      </w:tblCellMar>
     </w:tblPr>
     <w:tcPr>
       <w:shd w:val="clear" w:color="auto" w:fill="EFD3D2" w:themeFill="accent2" w:themeFillTint="3F"/>
@@ -19608,7 +18502,6 @@
     <w:tblPr>
       <w:tblStyleRowBandSize w:val="1"/>
       <w:tblStyleColBandSize w:val="1"/>
-      <w:tblInd w:w="0" w:type="dxa"/>
       <w:tblBorders>
         <w:top w:val="single" w:sz="8" w:space="0" w:color="9BBB59" w:themeColor="accent3"/>
         <w:left w:val="single" w:sz="8" w:space="0" w:color="9BBB59" w:themeColor="accent3"/>
@@ -19617,12 +18510,6 @@
         <w:insideH w:val="single" w:sz="8" w:space="0" w:color="9BBB59" w:themeColor="accent3"/>
         <w:insideV w:val="single" w:sz="8" w:space="0" w:color="9BBB59" w:themeColor="accent3"/>
       </w:tblBorders>
-      <w:tblCellMar>
-        <w:top w:w="0" w:type="dxa"/>
-        <w:left w:w="108" w:type="dxa"/>
-        <w:bottom w:w="0" w:type="dxa"/>
-        <w:right w:w="108" w:type="dxa"/>
-      </w:tblCellMar>
     </w:tblPr>
     <w:tcPr>
       <w:shd w:val="clear" w:color="auto" w:fill="E6EED5" w:themeFill="accent3" w:themeFillTint="3F"/>
@@ -19733,7 +18620,6 @@
     <w:tblPr>
       <w:tblStyleRowBandSize w:val="1"/>
       <w:tblStyleColBandSize w:val="1"/>
-      <w:tblInd w:w="0" w:type="dxa"/>
       <w:tblBorders>
         <w:top w:val="single" w:sz="8" w:space="0" w:color="8064A2" w:themeColor="accent4"/>
         <w:left w:val="single" w:sz="8" w:space="0" w:color="8064A2" w:themeColor="accent4"/>
@@ -19742,12 +18628,6 @@
         <w:insideH w:val="single" w:sz="8" w:space="0" w:color="8064A2" w:themeColor="accent4"/>
         <w:insideV w:val="single" w:sz="8" w:space="0" w:color="8064A2" w:themeColor="accent4"/>
       </w:tblBorders>
-      <w:tblCellMar>
-        <w:top w:w="0" w:type="dxa"/>
-        <w:left w:w="108" w:type="dxa"/>
-        <w:bottom w:w="0" w:type="dxa"/>
-        <w:right w:w="108" w:type="dxa"/>
-      </w:tblCellMar>
     </w:tblPr>
     <w:tcPr>
       <w:shd w:val="clear" w:color="auto" w:fill="DFD8E8" w:themeFill="accent4" w:themeFillTint="3F"/>
@@ -19858,7 +18738,6 @@
     <w:tblPr>
       <w:tblStyleRowBandSize w:val="1"/>
       <w:tblStyleColBandSize w:val="1"/>
-      <w:tblInd w:w="0" w:type="dxa"/>
       <w:tblBorders>
         <w:top w:val="single" w:sz="8" w:space="0" w:color="4BACC6" w:themeColor="accent5"/>
         <w:left w:val="single" w:sz="8" w:space="0" w:color="4BACC6" w:themeColor="accent5"/>
@@ -19867,12 +18746,6 @@
         <w:insideH w:val="single" w:sz="8" w:space="0" w:color="4BACC6" w:themeColor="accent5"/>
         <w:insideV w:val="single" w:sz="8" w:space="0" w:color="4BACC6" w:themeColor="accent5"/>
       </w:tblBorders>
-      <w:tblCellMar>
-        <w:top w:w="0" w:type="dxa"/>
-        <w:left w:w="108" w:type="dxa"/>
-        <w:bottom w:w="0" w:type="dxa"/>
-        <w:right w:w="108" w:type="dxa"/>
-      </w:tblCellMar>
     </w:tblPr>
     <w:tcPr>
       <w:shd w:val="clear" w:color="auto" w:fill="D2EAF1" w:themeFill="accent5" w:themeFillTint="3F"/>
@@ -19983,7 +18856,6 @@
     <w:tblPr>
       <w:tblStyleRowBandSize w:val="1"/>
       <w:tblStyleColBandSize w:val="1"/>
-      <w:tblInd w:w="0" w:type="dxa"/>
       <w:tblBorders>
         <w:top w:val="single" w:sz="8" w:space="0" w:color="F79646" w:themeColor="accent6"/>
         <w:left w:val="single" w:sz="8" w:space="0" w:color="F79646" w:themeColor="accent6"/>
@@ -19992,12 +18864,6 @@
         <w:insideH w:val="single" w:sz="8" w:space="0" w:color="F79646" w:themeColor="accent6"/>
         <w:insideV w:val="single" w:sz="8" w:space="0" w:color="F79646" w:themeColor="accent6"/>
       </w:tblBorders>
-      <w:tblCellMar>
-        <w:top w:w="0" w:type="dxa"/>
-        <w:left w:w="108" w:type="dxa"/>
-        <w:bottom w:w="0" w:type="dxa"/>
-        <w:right w:w="108" w:type="dxa"/>
-      </w:tblCellMar>
     </w:tblPr>
     <w:tcPr>
       <w:shd w:val="clear" w:color="auto" w:fill="FDE4D0" w:themeFill="accent6" w:themeFillTint="3F"/>
@@ -20104,7 +18970,6 @@
     <w:tblPr>
       <w:tblStyleRowBandSize w:val="1"/>
       <w:tblStyleColBandSize w:val="1"/>
-      <w:tblInd w:w="0" w:type="dxa"/>
       <w:tblBorders>
         <w:top w:val="single" w:sz="8" w:space="0" w:color="FFFFFF" w:themeColor="background1"/>
         <w:left w:val="single" w:sz="8" w:space="0" w:color="FFFFFF" w:themeColor="background1"/>
@@ -20113,12 +18978,6 @@
         <w:insideH w:val="single" w:sz="6" w:space="0" w:color="FFFFFF" w:themeColor="background1"/>
         <w:insideV w:val="single" w:sz="6" w:space="0" w:color="FFFFFF" w:themeColor="background1"/>
       </w:tblBorders>
-      <w:tblCellMar>
-        <w:top w:w="0" w:type="dxa"/>
-        <w:left w:w="108" w:type="dxa"/>
-        <w:bottom w:w="0" w:type="dxa"/>
-        <w:right w:w="108" w:type="dxa"/>
-      </w:tblCellMar>
     </w:tblPr>
     <w:tcPr>
       <w:shd w:val="clear" w:color="auto" w:fill="C0C0C0" w:themeFill="text1" w:themeFillTint="3F"/>
@@ -20245,7 +19104,6 @@
     <w:tblPr>
       <w:tblStyleRowBandSize w:val="1"/>
       <w:tblStyleColBandSize w:val="1"/>
-      <w:tblInd w:w="0" w:type="dxa"/>
       <w:tblBorders>
         <w:top w:val="single" w:sz="8" w:space="0" w:color="FFFFFF" w:themeColor="background1"/>
         <w:left w:val="single" w:sz="8" w:space="0" w:color="FFFFFF" w:themeColor="background1"/>
@@ -20254,12 +19112,6 @@
         <w:insideH w:val="single" w:sz="6" w:space="0" w:color="FFFFFF" w:themeColor="background1"/>
         <w:insideV w:val="single" w:sz="6" w:space="0" w:color="FFFFFF" w:themeColor="background1"/>
       </w:tblBorders>
-      <w:tblCellMar>
-        <w:top w:w="0" w:type="dxa"/>
-        <w:left w:w="108" w:type="dxa"/>
-        <w:bottom w:w="0" w:type="dxa"/>
-        <w:right w:w="108" w:type="dxa"/>
-      </w:tblCellMar>
     </w:tblPr>
     <w:tcPr>
       <w:shd w:val="clear" w:color="auto" w:fill="D3DFEE" w:themeFill="accent1" w:themeFillTint="3F"/>
@@ -20386,7 +19238,6 @@
     <w:tblPr>
       <w:tblStyleRowBandSize w:val="1"/>
       <w:tblStyleColBandSize w:val="1"/>
-      <w:tblInd w:w="0" w:type="dxa"/>
       <w:tblBorders>
         <w:top w:val="single" w:sz="8" w:space="0" w:color="FFFFFF" w:themeColor="background1"/>
         <w:left w:val="single" w:sz="8" w:space="0" w:color="FFFFFF" w:themeColor="background1"/>
@@ -20395,12 +19246,6 @@
         <w:insideH w:val="single" w:sz="6" w:space="0" w:color="FFFFFF" w:themeColor="background1"/>
         <w:insideV w:val="single" w:sz="6" w:space="0" w:color="FFFFFF" w:themeColor="background1"/>
       </w:tblBorders>
-      <w:tblCellMar>
-        <w:top w:w="0" w:type="dxa"/>
-        <w:left w:w="108" w:type="dxa"/>
-        <w:bottom w:w="0" w:type="dxa"/>
-        <w:right w:w="108" w:type="dxa"/>
-      </w:tblCellMar>
     </w:tblPr>
     <w:tcPr>
       <w:shd w:val="clear" w:color="auto" w:fill="EFD3D2" w:themeFill="accent2" w:themeFillTint="3F"/>
@@ -20527,7 +19372,6 @@
     <w:tblPr>
       <w:tblStyleRowBandSize w:val="1"/>
       <w:tblStyleColBandSize w:val="1"/>
-      <w:tblInd w:w="0" w:type="dxa"/>
       <w:tblBorders>
         <w:top w:val="single" w:sz="8" w:space="0" w:color="FFFFFF" w:themeColor="background1"/>
         <w:left w:val="single" w:sz="8" w:space="0" w:color="FFFFFF" w:themeColor="background1"/>
@@ -20536,12 +19380,6 @@
         <w:insideH w:val="single" w:sz="6" w:space="0" w:color="FFFFFF" w:themeColor="background1"/>
         <w:insideV w:val="single" w:sz="6" w:space="0" w:color="FFFFFF" w:themeColor="background1"/>
       </w:tblBorders>
-      <w:tblCellMar>
-        <w:top w:w="0" w:type="dxa"/>
-        <w:left w:w="108" w:type="dxa"/>
-        <w:bottom w:w="0" w:type="dxa"/>
-        <w:right w:w="108" w:type="dxa"/>
-      </w:tblCellMar>
     </w:tblPr>
     <w:tcPr>
       <w:shd w:val="clear" w:color="auto" w:fill="E6EED5" w:themeFill="accent3" w:themeFillTint="3F"/>
@@ -20668,7 +19506,6 @@
     <w:tblPr>
       <w:tblStyleRowBandSize w:val="1"/>
       <w:tblStyleColBandSize w:val="1"/>
-      <w:tblInd w:w="0" w:type="dxa"/>
       <w:tblBorders>
         <w:top w:val="single" w:sz="8" w:space="0" w:color="FFFFFF" w:themeColor="background1"/>
         <w:left w:val="single" w:sz="8" w:space="0" w:color="FFFFFF" w:themeColor="background1"/>
@@ -20677,12 +19514,6 @@
         <w:insideH w:val="single" w:sz="6" w:space="0" w:color="FFFFFF" w:themeColor="background1"/>
         <w:insideV w:val="single" w:sz="6" w:space="0" w:color="FFFFFF" w:themeColor="background1"/>
       </w:tblBorders>
-      <w:tblCellMar>
-        <w:top w:w="0" w:type="dxa"/>
-        <w:left w:w="108" w:type="dxa"/>
-        <w:bottom w:w="0" w:type="dxa"/>
-        <w:right w:w="108" w:type="dxa"/>
-      </w:tblCellMar>
     </w:tblPr>
     <w:tcPr>
       <w:shd w:val="clear" w:color="auto" w:fill="DFD8E8" w:themeFill="accent4" w:themeFillTint="3F"/>
@@ -20809,7 +19640,6 @@
     <w:tblPr>
       <w:tblStyleRowBandSize w:val="1"/>
       <w:tblStyleColBandSize w:val="1"/>
-      <w:tblInd w:w="0" w:type="dxa"/>
       <w:tblBorders>
         <w:top w:val="single" w:sz="8" w:space="0" w:color="FFFFFF" w:themeColor="background1"/>
         <w:left w:val="single" w:sz="8" w:space="0" w:color="FFFFFF" w:themeColor="background1"/>
@@ -20818,12 +19648,6 @@
         <w:insideH w:val="single" w:sz="6" w:space="0" w:color="FFFFFF" w:themeColor="background1"/>
         <w:insideV w:val="single" w:sz="6" w:space="0" w:color="FFFFFF" w:themeColor="background1"/>
       </w:tblBorders>
-      <w:tblCellMar>
-        <w:top w:w="0" w:type="dxa"/>
-        <w:left w:w="108" w:type="dxa"/>
-        <w:bottom w:w="0" w:type="dxa"/>
-        <w:right w:w="108" w:type="dxa"/>
-      </w:tblCellMar>
     </w:tblPr>
     <w:tcPr>
       <w:shd w:val="clear" w:color="auto" w:fill="D2EAF1" w:themeFill="accent5" w:themeFillTint="3F"/>
@@ -20950,7 +19774,6 @@
     <w:tblPr>
       <w:tblStyleRowBandSize w:val="1"/>
       <w:tblStyleColBandSize w:val="1"/>
-      <w:tblInd w:w="0" w:type="dxa"/>
       <w:tblBorders>
         <w:top w:val="single" w:sz="8" w:space="0" w:color="FFFFFF" w:themeColor="background1"/>
         <w:left w:val="single" w:sz="8" w:space="0" w:color="FFFFFF" w:themeColor="background1"/>
@@ -20959,12 +19782,6 @@
         <w:insideH w:val="single" w:sz="6" w:space="0" w:color="FFFFFF" w:themeColor="background1"/>
         <w:insideV w:val="single" w:sz="6" w:space="0" w:color="FFFFFF" w:themeColor="background1"/>
       </w:tblBorders>
-      <w:tblCellMar>
-        <w:top w:w="0" w:type="dxa"/>
-        <w:left w:w="108" w:type="dxa"/>
-        <w:bottom w:w="0" w:type="dxa"/>
-        <w:right w:w="108" w:type="dxa"/>
-      </w:tblCellMar>
     </w:tblPr>
     <w:tcPr>
       <w:shd w:val="clear" w:color="auto" w:fill="FDE4D0" w:themeFill="accent6" w:themeFillTint="3F"/>
@@ -21094,13 +19911,6 @@
     <w:tblPr>
       <w:tblStyleRowBandSize w:val="1"/>
       <w:tblStyleColBandSize w:val="1"/>
-      <w:tblInd w:w="0" w:type="dxa"/>
-      <w:tblCellMar>
-        <w:top w:w="0" w:type="dxa"/>
-        <w:left w:w="108" w:type="dxa"/>
-        <w:bottom w:w="0" w:type="dxa"/>
-        <w:right w:w="108" w:type="dxa"/>
-      </w:tblCellMar>
     </w:tblPr>
     <w:tcPr>
       <w:shd w:val="clear" w:color="auto" w:fill="000000" w:themeFill="text1"/>
@@ -21208,13 +20018,6 @@
     <w:tblPr>
       <w:tblStyleRowBandSize w:val="1"/>
       <w:tblStyleColBandSize w:val="1"/>
-      <w:tblInd w:w="0" w:type="dxa"/>
-      <w:tblCellMar>
-        <w:top w:w="0" w:type="dxa"/>
-        <w:left w:w="108" w:type="dxa"/>
-        <w:bottom w:w="0" w:type="dxa"/>
-        <w:right w:w="108" w:type="dxa"/>
-      </w:tblCellMar>
     </w:tblPr>
     <w:tcPr>
       <w:shd w:val="clear" w:color="auto" w:fill="4F81BD" w:themeFill="accent1"/>
@@ -21322,13 +20125,6 @@
     <w:tblPr>
       <w:tblStyleRowBandSize w:val="1"/>
       <w:tblStyleColBandSize w:val="1"/>
-      <w:tblInd w:w="0" w:type="dxa"/>
-      <w:tblCellMar>
-        <w:top w:w="0" w:type="dxa"/>
-        <w:left w:w="108" w:type="dxa"/>
-        <w:bottom w:w="0" w:type="dxa"/>
-        <w:right w:w="108" w:type="dxa"/>
-      </w:tblCellMar>
     </w:tblPr>
     <w:tcPr>
       <w:shd w:val="clear" w:color="auto" w:fill="C0504D" w:themeFill="accent2"/>
@@ -21436,13 +20232,6 @@
     <w:tblPr>
       <w:tblStyleRowBandSize w:val="1"/>
       <w:tblStyleColBandSize w:val="1"/>
-      <w:tblInd w:w="0" w:type="dxa"/>
-      <w:tblCellMar>
-        <w:top w:w="0" w:type="dxa"/>
-        <w:left w:w="108" w:type="dxa"/>
-        <w:bottom w:w="0" w:type="dxa"/>
-        <w:right w:w="108" w:type="dxa"/>
-      </w:tblCellMar>
     </w:tblPr>
     <w:tcPr>
       <w:shd w:val="clear" w:color="auto" w:fill="9BBB59" w:themeFill="accent3"/>
@@ -21550,13 +20339,6 @@
     <w:tblPr>
       <w:tblStyleRowBandSize w:val="1"/>
       <w:tblStyleColBandSize w:val="1"/>
-      <w:tblInd w:w="0" w:type="dxa"/>
-      <w:tblCellMar>
-        <w:top w:w="0" w:type="dxa"/>
-        <w:left w:w="108" w:type="dxa"/>
-        <w:bottom w:w="0" w:type="dxa"/>
-        <w:right w:w="108" w:type="dxa"/>
-      </w:tblCellMar>
     </w:tblPr>
     <w:tcPr>
       <w:shd w:val="clear" w:color="auto" w:fill="8064A2" w:themeFill="accent4"/>
@@ -21664,13 +20446,6 @@
     <w:tblPr>
       <w:tblStyleRowBandSize w:val="1"/>
       <w:tblStyleColBandSize w:val="1"/>
-      <w:tblInd w:w="0" w:type="dxa"/>
-      <w:tblCellMar>
-        <w:top w:w="0" w:type="dxa"/>
-        <w:left w:w="108" w:type="dxa"/>
-        <w:bottom w:w="0" w:type="dxa"/>
-        <w:right w:w="108" w:type="dxa"/>
-      </w:tblCellMar>
     </w:tblPr>
     <w:tcPr>
       <w:shd w:val="clear" w:color="auto" w:fill="4BACC6" w:themeFill="accent5"/>
@@ -21778,13 +20553,6 @@
     <w:tblPr>
       <w:tblStyleRowBandSize w:val="1"/>
       <w:tblStyleColBandSize w:val="1"/>
-      <w:tblInd w:w="0" w:type="dxa"/>
-      <w:tblCellMar>
-        <w:top w:w="0" w:type="dxa"/>
-        <w:left w:w="108" w:type="dxa"/>
-        <w:bottom w:w="0" w:type="dxa"/>
-        <w:right w:w="108" w:type="dxa"/>
-      </w:tblCellMar>
     </w:tblPr>
     <w:tcPr>
       <w:shd w:val="clear" w:color="auto" w:fill="F79646" w:themeFill="accent6"/>
@@ -21892,7 +20660,6 @@
     <w:tblPr>
       <w:tblStyleRowBandSize w:val="1"/>
       <w:tblStyleColBandSize w:val="1"/>
-      <w:tblInd w:w="0" w:type="dxa"/>
       <w:tblBorders>
         <w:top w:val="single" w:sz="24" w:space="0" w:color="C0504D" w:themeColor="accent2"/>
         <w:left w:val="single" w:sz="4" w:space="0" w:color="000000" w:themeColor="text1"/>
@@ -21901,12 +20668,6 @@
         <w:insideH w:val="single" w:sz="4" w:space="0" w:color="FFFFFF" w:themeColor="background1"/>
         <w:insideV w:val="single" w:sz="4" w:space="0" w:color="FFFFFF" w:themeColor="background1"/>
       </w:tblBorders>
-      <w:tblCellMar>
-        <w:top w:w="0" w:type="dxa"/>
-        <w:left w:w="108" w:type="dxa"/>
-        <w:bottom w:w="0" w:type="dxa"/>
-        <w:right w:w="108" w:type="dxa"/>
-      </w:tblCellMar>
     </w:tblPr>
     <w:tcPr>
       <w:shd w:val="clear" w:color="auto" w:fill="E6E6E6" w:themeFill="text1" w:themeFillTint="19"/>
@@ -22014,7 +20775,6 @@
     <w:tblPr>
       <w:tblStyleRowBandSize w:val="1"/>
       <w:tblStyleColBandSize w:val="1"/>
-      <w:tblInd w:w="0" w:type="dxa"/>
       <w:tblBorders>
         <w:top w:val="single" w:sz="24" w:space="0" w:color="C0504D" w:themeColor="accent2"/>
         <w:left w:val="single" w:sz="4" w:space="0" w:color="4F81BD" w:themeColor="accent1"/>
@@ -22023,12 +20783,6 @@
         <w:insideH w:val="single" w:sz="4" w:space="0" w:color="FFFFFF" w:themeColor="background1"/>
         <w:insideV w:val="single" w:sz="4" w:space="0" w:color="FFFFFF" w:themeColor="background1"/>
       </w:tblBorders>
-      <w:tblCellMar>
-        <w:top w:w="0" w:type="dxa"/>
-        <w:left w:w="108" w:type="dxa"/>
-        <w:bottom w:w="0" w:type="dxa"/>
-        <w:right w:w="108" w:type="dxa"/>
-      </w:tblCellMar>
     </w:tblPr>
     <w:tcPr>
       <w:shd w:val="clear" w:color="auto" w:fill="EDF2F8" w:themeFill="accent1" w:themeFillTint="19"/>
@@ -22136,7 +20890,6 @@
     <w:tblPr>
       <w:tblStyleRowBandSize w:val="1"/>
       <w:tblStyleColBandSize w:val="1"/>
-      <w:tblInd w:w="0" w:type="dxa"/>
       <w:tblBorders>
         <w:top w:val="single" w:sz="24" w:space="0" w:color="C0504D" w:themeColor="accent2"/>
         <w:left w:val="single" w:sz="4" w:space="0" w:color="C0504D" w:themeColor="accent2"/>
@@ -22145,12 +20898,6 @@
         <w:insideH w:val="single" w:sz="4" w:space="0" w:color="FFFFFF" w:themeColor="background1"/>
         <w:insideV w:val="single" w:sz="4" w:space="0" w:color="FFFFFF" w:themeColor="background1"/>
       </w:tblBorders>
-      <w:tblCellMar>
-        <w:top w:w="0" w:type="dxa"/>
-        <w:left w:w="108" w:type="dxa"/>
-        <w:bottom w:w="0" w:type="dxa"/>
-        <w:right w:w="108" w:type="dxa"/>
-      </w:tblCellMar>
     </w:tblPr>
     <w:tcPr>
       <w:shd w:val="clear" w:color="auto" w:fill="F8EDED" w:themeFill="accent2" w:themeFillTint="19"/>
@@ -22258,7 +21005,6 @@
     <w:tblPr>
       <w:tblStyleRowBandSize w:val="1"/>
       <w:tblStyleColBandSize w:val="1"/>
-      <w:tblInd w:w="0" w:type="dxa"/>
       <w:tblBorders>
         <w:top w:val="single" w:sz="24" w:space="0" w:color="8064A2" w:themeColor="accent4"/>
         <w:left w:val="single" w:sz="4" w:space="0" w:color="9BBB59" w:themeColor="accent3"/>
@@ -22267,12 +21013,6 @@
         <w:insideH w:val="single" w:sz="4" w:space="0" w:color="FFFFFF" w:themeColor="background1"/>
         <w:insideV w:val="single" w:sz="4" w:space="0" w:color="FFFFFF" w:themeColor="background1"/>
       </w:tblBorders>
-      <w:tblCellMar>
-        <w:top w:w="0" w:type="dxa"/>
-        <w:left w:w="108" w:type="dxa"/>
-        <w:bottom w:w="0" w:type="dxa"/>
-        <w:right w:w="108" w:type="dxa"/>
-      </w:tblCellMar>
     </w:tblPr>
     <w:tcPr>
       <w:shd w:val="clear" w:color="auto" w:fill="F5F8EE" w:themeFill="accent3" w:themeFillTint="19"/>
@@ -22370,7 +21110,6 @@
     <w:tblPr>
       <w:tblStyleRowBandSize w:val="1"/>
       <w:tblStyleColBandSize w:val="1"/>
-      <w:tblInd w:w="0" w:type="dxa"/>
       <w:tblBorders>
         <w:top w:val="single" w:sz="24" w:space="0" w:color="9BBB59" w:themeColor="accent3"/>
         <w:left w:val="single" w:sz="4" w:space="0" w:color="8064A2" w:themeColor="accent4"/>
@@ -22379,12 +21118,6 @@
         <w:insideH w:val="single" w:sz="4" w:space="0" w:color="FFFFFF" w:themeColor="background1"/>
         <w:insideV w:val="single" w:sz="4" w:space="0" w:color="FFFFFF" w:themeColor="background1"/>
       </w:tblBorders>
-      <w:tblCellMar>
-        <w:top w:w="0" w:type="dxa"/>
-        <w:left w:w="108" w:type="dxa"/>
-        <w:bottom w:w="0" w:type="dxa"/>
-        <w:right w:w="108" w:type="dxa"/>
-      </w:tblCellMar>
     </w:tblPr>
     <w:tcPr>
       <w:shd w:val="clear" w:color="auto" w:fill="F2EFF6" w:themeFill="accent4" w:themeFillTint="19"/>
@@ -22492,7 +21225,6 @@
     <w:tblPr>
       <w:tblStyleRowBandSize w:val="1"/>
       <w:tblStyleColBandSize w:val="1"/>
-      <w:tblInd w:w="0" w:type="dxa"/>
       <w:tblBorders>
         <w:top w:val="single" w:sz="24" w:space="0" w:color="F79646" w:themeColor="accent6"/>
         <w:left w:val="single" w:sz="4" w:space="0" w:color="4BACC6" w:themeColor="accent5"/>
@@ -22501,12 +21233,6 @@
         <w:insideH w:val="single" w:sz="4" w:space="0" w:color="FFFFFF" w:themeColor="background1"/>
         <w:insideV w:val="single" w:sz="4" w:space="0" w:color="FFFFFF" w:themeColor="background1"/>
       </w:tblBorders>
-      <w:tblCellMar>
-        <w:top w:w="0" w:type="dxa"/>
-        <w:left w:w="108" w:type="dxa"/>
-        <w:bottom w:w="0" w:type="dxa"/>
-        <w:right w:w="108" w:type="dxa"/>
-      </w:tblCellMar>
     </w:tblPr>
     <w:tcPr>
       <w:shd w:val="clear" w:color="auto" w:fill="EDF6F9" w:themeFill="accent5" w:themeFillTint="19"/>
@@ -22614,7 +21340,6 @@
     <w:tblPr>
       <w:tblStyleRowBandSize w:val="1"/>
       <w:tblStyleColBandSize w:val="1"/>
-      <w:tblInd w:w="0" w:type="dxa"/>
       <w:tblBorders>
         <w:top w:val="single" w:sz="24" w:space="0" w:color="4BACC6" w:themeColor="accent5"/>
         <w:left w:val="single" w:sz="4" w:space="0" w:color="F79646" w:themeColor="accent6"/>
@@ -22623,12 +21348,6 @@
         <w:insideH w:val="single" w:sz="4" w:space="0" w:color="FFFFFF" w:themeColor="background1"/>
         <w:insideV w:val="single" w:sz="4" w:space="0" w:color="FFFFFF" w:themeColor="background1"/>
       </w:tblBorders>
-      <w:tblCellMar>
-        <w:top w:w="0" w:type="dxa"/>
-        <w:left w:w="108" w:type="dxa"/>
-        <w:bottom w:w="0" w:type="dxa"/>
-        <w:right w:w="108" w:type="dxa"/>
-      </w:tblCellMar>
     </w:tblPr>
     <w:tcPr>
       <w:shd w:val="clear" w:color="auto" w:fill="FEF4EC" w:themeFill="accent6" w:themeFillTint="19"/>
@@ -22736,13 +21455,6 @@
     <w:tblPr>
       <w:tblStyleRowBandSize w:val="1"/>
       <w:tblStyleColBandSize w:val="1"/>
-      <w:tblInd w:w="0" w:type="dxa"/>
-      <w:tblCellMar>
-        <w:top w:w="0" w:type="dxa"/>
-        <w:left w:w="108" w:type="dxa"/>
-        <w:bottom w:w="0" w:type="dxa"/>
-        <w:right w:w="108" w:type="dxa"/>
-      </w:tblCellMar>
     </w:tblPr>
     <w:tcPr>
       <w:shd w:val="clear" w:color="auto" w:fill="E6E6E6" w:themeFill="text1" w:themeFillTint="19"/>
@@ -22822,13 +21534,6 @@
     <w:tblPr>
       <w:tblStyleRowBandSize w:val="1"/>
       <w:tblStyleColBandSize w:val="1"/>
-      <w:tblInd w:w="0" w:type="dxa"/>
-      <w:tblCellMar>
-        <w:top w:w="0" w:type="dxa"/>
-        <w:left w:w="108" w:type="dxa"/>
-        <w:bottom w:w="0" w:type="dxa"/>
-        <w:right w:w="108" w:type="dxa"/>
-      </w:tblCellMar>
     </w:tblPr>
     <w:tcPr>
       <w:shd w:val="clear" w:color="auto" w:fill="EDF2F8" w:themeFill="accent1" w:themeFillTint="19"/>
@@ -22908,13 +21613,6 @@
     <w:tblPr>
       <w:tblStyleRowBandSize w:val="1"/>
       <w:tblStyleColBandSize w:val="1"/>
-      <w:tblInd w:w="0" w:type="dxa"/>
-      <w:tblCellMar>
-        <w:top w:w="0" w:type="dxa"/>
-        <w:left w:w="108" w:type="dxa"/>
-        <w:bottom w:w="0" w:type="dxa"/>
-        <w:right w:w="108" w:type="dxa"/>
-      </w:tblCellMar>
     </w:tblPr>
     <w:tcPr>
       <w:shd w:val="clear" w:color="auto" w:fill="F8EDED" w:themeFill="accent2" w:themeFillTint="19"/>
@@ -22994,13 +21692,6 @@
     <w:tblPr>
       <w:tblStyleRowBandSize w:val="1"/>
       <w:tblStyleColBandSize w:val="1"/>
-      <w:tblInd w:w="0" w:type="dxa"/>
-      <w:tblCellMar>
-        <w:top w:w="0" w:type="dxa"/>
-        <w:left w:w="108" w:type="dxa"/>
-        <w:bottom w:w="0" w:type="dxa"/>
-        <w:right w:w="108" w:type="dxa"/>
-      </w:tblCellMar>
     </w:tblPr>
     <w:tcPr>
       <w:shd w:val="clear" w:color="auto" w:fill="F5F8EE" w:themeFill="accent3" w:themeFillTint="19"/>
@@ -23080,13 +21771,6 @@
     <w:tblPr>
       <w:tblStyleRowBandSize w:val="1"/>
       <w:tblStyleColBandSize w:val="1"/>
-      <w:tblInd w:w="0" w:type="dxa"/>
-      <w:tblCellMar>
-        <w:top w:w="0" w:type="dxa"/>
-        <w:left w:w="108" w:type="dxa"/>
-        <w:bottom w:w="0" w:type="dxa"/>
-        <w:right w:w="108" w:type="dxa"/>
-      </w:tblCellMar>
     </w:tblPr>
     <w:tcPr>
       <w:shd w:val="clear" w:color="auto" w:fill="F2EFF6" w:themeFill="accent4" w:themeFillTint="19"/>
@@ -23166,13 +21850,6 @@
     <w:tblPr>
       <w:tblStyleRowBandSize w:val="1"/>
       <w:tblStyleColBandSize w:val="1"/>
-      <w:tblInd w:w="0" w:type="dxa"/>
-      <w:tblCellMar>
-        <w:top w:w="0" w:type="dxa"/>
-        <w:left w:w="108" w:type="dxa"/>
-        <w:bottom w:w="0" w:type="dxa"/>
-        <w:right w:w="108" w:type="dxa"/>
-      </w:tblCellMar>
     </w:tblPr>
     <w:tcPr>
       <w:shd w:val="clear" w:color="auto" w:fill="EDF6F9" w:themeFill="accent5" w:themeFillTint="19"/>
@@ -23252,13 +21929,6 @@
     <w:tblPr>
       <w:tblStyleRowBandSize w:val="1"/>
       <w:tblStyleColBandSize w:val="1"/>
-      <w:tblInd w:w="0" w:type="dxa"/>
-      <w:tblCellMar>
-        <w:top w:w="0" w:type="dxa"/>
-        <w:left w:w="108" w:type="dxa"/>
-        <w:bottom w:w="0" w:type="dxa"/>
-        <w:right w:w="108" w:type="dxa"/>
-      </w:tblCellMar>
     </w:tblPr>
     <w:tcPr>
       <w:shd w:val="clear" w:color="auto" w:fill="FEF4EC" w:themeFill="accent6" w:themeFillTint="19"/>
@@ -23338,16 +22008,9 @@
     <w:tblPr>
       <w:tblStyleRowBandSize w:val="1"/>
       <w:tblStyleColBandSize w:val="1"/>
-      <w:tblInd w:w="0" w:type="dxa"/>
       <w:tblBorders>
         <w:insideH w:val="single" w:sz="4" w:space="0" w:color="FFFFFF" w:themeColor="background1"/>
       </w:tblBorders>
-      <w:tblCellMar>
-        <w:top w:w="0" w:type="dxa"/>
-        <w:left w:w="108" w:type="dxa"/>
-        <w:bottom w:w="0" w:type="dxa"/>
-        <w:right w:w="108" w:type="dxa"/>
-      </w:tblCellMar>
     </w:tblPr>
     <w:tcPr>
       <w:shd w:val="clear" w:color="auto" w:fill="CCCCCC" w:themeFill="text1" w:themeFillTint="33"/>
@@ -23418,16 +22081,9 @@
     <w:tblPr>
       <w:tblStyleRowBandSize w:val="1"/>
       <w:tblStyleColBandSize w:val="1"/>
-      <w:tblInd w:w="0" w:type="dxa"/>
       <w:tblBorders>
         <w:insideH w:val="single" w:sz="4" w:space="0" w:color="FFFFFF" w:themeColor="background1"/>
       </w:tblBorders>
-      <w:tblCellMar>
-        <w:top w:w="0" w:type="dxa"/>
-        <w:left w:w="108" w:type="dxa"/>
-        <w:bottom w:w="0" w:type="dxa"/>
-        <w:right w:w="108" w:type="dxa"/>
-      </w:tblCellMar>
     </w:tblPr>
     <w:tcPr>
       <w:shd w:val="clear" w:color="auto" w:fill="DBE5F1" w:themeFill="accent1" w:themeFillTint="33"/>
@@ -23498,16 +22154,9 @@
     <w:tblPr>
       <w:tblStyleRowBandSize w:val="1"/>
       <w:tblStyleColBandSize w:val="1"/>
-      <w:tblInd w:w="0" w:type="dxa"/>
       <w:tblBorders>
         <w:insideH w:val="single" w:sz="4" w:space="0" w:color="FFFFFF" w:themeColor="background1"/>
       </w:tblBorders>
-      <w:tblCellMar>
-        <w:top w:w="0" w:type="dxa"/>
-        <w:left w:w="108" w:type="dxa"/>
-        <w:bottom w:w="0" w:type="dxa"/>
-        <w:right w:w="108" w:type="dxa"/>
-      </w:tblCellMar>
     </w:tblPr>
     <w:tcPr>
       <w:shd w:val="clear" w:color="auto" w:fill="F2DBDB" w:themeFill="accent2" w:themeFillTint="33"/>
@@ -23578,16 +22227,9 @@
     <w:tblPr>
       <w:tblStyleRowBandSize w:val="1"/>
       <w:tblStyleColBandSize w:val="1"/>
-      <w:tblInd w:w="0" w:type="dxa"/>
       <w:tblBorders>
         <w:insideH w:val="single" w:sz="4" w:space="0" w:color="FFFFFF" w:themeColor="background1"/>
       </w:tblBorders>
-      <w:tblCellMar>
-        <w:top w:w="0" w:type="dxa"/>
-        <w:left w:w="108" w:type="dxa"/>
-        <w:bottom w:w="0" w:type="dxa"/>
-        <w:right w:w="108" w:type="dxa"/>
-      </w:tblCellMar>
     </w:tblPr>
     <w:tcPr>
       <w:shd w:val="clear" w:color="auto" w:fill="EAF1DD" w:themeFill="accent3" w:themeFillTint="33"/>
@@ -23658,16 +22300,9 @@
     <w:tblPr>
       <w:tblStyleRowBandSize w:val="1"/>
       <w:tblStyleColBandSize w:val="1"/>
-      <w:tblInd w:w="0" w:type="dxa"/>
       <w:tblBorders>
         <w:insideH w:val="single" w:sz="4" w:space="0" w:color="FFFFFF" w:themeColor="background1"/>
       </w:tblBorders>
-      <w:tblCellMar>
-        <w:top w:w="0" w:type="dxa"/>
-        <w:left w:w="108" w:type="dxa"/>
-        <w:bottom w:w="0" w:type="dxa"/>
-        <w:right w:w="108" w:type="dxa"/>
-      </w:tblCellMar>
     </w:tblPr>
     <w:tcPr>
       <w:shd w:val="clear" w:color="auto" w:fill="E5DFEC" w:themeFill="accent4" w:themeFillTint="33"/>
@@ -23738,16 +22373,9 @@
     <w:tblPr>
       <w:tblStyleRowBandSize w:val="1"/>
       <w:tblStyleColBandSize w:val="1"/>
-      <w:tblInd w:w="0" w:type="dxa"/>
       <w:tblBorders>
         <w:insideH w:val="single" w:sz="4" w:space="0" w:color="FFFFFF" w:themeColor="background1"/>
       </w:tblBorders>
-      <w:tblCellMar>
-        <w:top w:w="0" w:type="dxa"/>
-        <w:left w:w="108" w:type="dxa"/>
-        <w:bottom w:w="0" w:type="dxa"/>
-        <w:right w:w="108" w:type="dxa"/>
-      </w:tblCellMar>
     </w:tblPr>
     <w:tcPr>
       <w:shd w:val="clear" w:color="auto" w:fill="DAEEF3" w:themeFill="accent5" w:themeFillTint="33"/>
@@ -23818,16 +22446,9 @@
     <w:tblPr>
       <w:tblStyleRowBandSize w:val="1"/>
       <w:tblStyleColBandSize w:val="1"/>
-      <w:tblInd w:w="0" w:type="dxa"/>
       <w:tblBorders>
         <w:insideH w:val="single" w:sz="4" w:space="0" w:color="FFFFFF" w:themeColor="background1"/>
       </w:tblBorders>
-      <w:tblCellMar>
-        <w:top w:w="0" w:type="dxa"/>
-        <w:left w:w="108" w:type="dxa"/>
-        <w:bottom w:w="0" w:type="dxa"/>
-        <w:right w:w="108" w:type="dxa"/>
-      </w:tblCellMar>
     </w:tblPr>
     <w:tcPr>
       <w:shd w:val="clear" w:color="auto" w:fill="FDE9D9" w:themeFill="accent6" w:themeFillTint="33"/>
@@ -24212,7 +22833,7 @@
 </file>
 
 <file path=customXml/itemProps1.xml><?xml version="1.0" encoding="utf-8"?>
-<ds:datastoreItem xmlns:ds="http://schemas.openxmlformats.org/officeDocument/2006/customXml" ds:itemID="{EF278816-EC6F-A645-907D-7F25AECB1D4A}">
+<ds:datastoreItem xmlns:ds="http://schemas.openxmlformats.org/officeDocument/2006/customXml" ds:itemID="{7AFF72C8-2882-4979-A817-11EACCED21BA}">
   <ds:schemaRefs>
     <ds:schemaRef ds:uri="http://schemas.openxmlformats.org/officeDocument/2006/bibliography"/>
   </ds:schemaRefs>

</xml_diff>